<commit_message>
docs: :memo: added interesado to requirements
</commit_message>
<xml_diff>
--- a/wip/semana 2/REGISTRO DE REQUISITOS_v1.0.docx
+++ b/wip/semana 2/REGISTRO DE REQUISITOS_v1.0.docx
@@ -64,31 +64,13 @@
                 <w:lang w:val="es-PA"/>
               </w:rPr>
             </w:pPr>
-            <w:proofErr w:type="spellStart"/>
-            <w:r>
-              <w:rPr>
-                <w:sz w:val="20"/>
-                <w:lang w:val="es-PA"/>
-              </w:rPr>
-              <w:t>Orchid</w:t>
-            </w:r>
-            <w:proofErr w:type="spellEnd"/>
-            <w:r>
-              <w:rPr>
-                <w:sz w:val="20"/>
-                <w:lang w:val="es-PA"/>
-              </w:rPr>
-              <w:t xml:space="preserve"> </w:t>
-            </w:r>
-            <w:proofErr w:type="spellStart"/>
-            <w:r>
-              <w:rPr>
-                <w:sz w:val="20"/>
-                <w:lang w:val="es-PA"/>
-              </w:rPr>
-              <w:t>Cosmetics</w:t>
-            </w:r>
-            <w:proofErr w:type="spellEnd"/>
+            <w:r>
+              <w:rPr>
+                <w:sz w:val="20"/>
+                <w:lang w:val="es-PA"/>
+              </w:rPr>
+              <w:t>Orchid Cosmetics</w:t>
+            </w:r>
           </w:p>
         </w:tc>
         <w:tc>
@@ -202,7 +184,7 @@
     <w:tbl>
       <w:tblPr>
         <w:tblStyle w:val="Tablaconcuadrcula"/>
-        <w:tblW w:w="0" w:type="auto"/>
+        <w:tblW w:w="14425" w:type="dxa"/>
         <w:tblLayout w:type="fixed"/>
         <w:tblLook w:val="04A0" w:firstRow="1" w:lastRow="0" w:firstColumn="1" w:lastColumn="0" w:noHBand="0" w:noVBand="1"/>
       </w:tblPr>
@@ -494,6 +476,14 @@
                 <w:lang w:val="es-PA"/>
               </w:rPr>
             </w:pPr>
+            <w:r>
+              <w:rPr>
+                <w:b/>
+                <w:sz w:val="20"/>
+                <w:lang w:val="es-PA"/>
+              </w:rPr>
+              <w:t>Patrocinador</w:t>
+            </w:r>
           </w:p>
         </w:tc>
       </w:tr>
@@ -619,6 +609,14 @@
                 <w:lang w:val="es-PA"/>
               </w:rPr>
             </w:pPr>
+            <w:r>
+              <w:rPr>
+                <w:b/>
+                <w:sz w:val="20"/>
+                <w:lang w:val="es-PA"/>
+              </w:rPr>
+              <w:t>Patrocinador</w:t>
+            </w:r>
           </w:p>
         </w:tc>
       </w:tr>
@@ -689,198 +687,8 @@
                 <w:sz w:val="20"/>
                 <w:lang w:val="es-PA"/>
               </w:rPr>
-              <w:t xml:space="preserve">Los </w:t>
-            </w:r>
-            <w:proofErr w:type="spellStart"/>
-            <w:r>
-              <w:rPr>
-                <w:b/>
-                <w:sz w:val="20"/>
-                <w:lang w:val="es-PA"/>
-              </w:rPr>
-              <w:t>productos</w:t>
-            </w:r>
-            <w:proofErr w:type="spellEnd"/>
-            <w:r>
-              <w:rPr>
-                <w:b/>
-                <w:sz w:val="20"/>
-                <w:lang w:val="es-PA"/>
-              </w:rPr>
-              <w:t xml:space="preserve"> del </w:t>
-            </w:r>
-            <w:proofErr w:type="spellStart"/>
-            <w:r>
-              <w:rPr>
-                <w:b/>
-                <w:sz w:val="20"/>
-                <w:lang w:val="es-PA"/>
-              </w:rPr>
-              <w:t>catálogo</w:t>
-            </w:r>
-            <w:proofErr w:type="spellEnd"/>
-            <w:r>
-              <w:rPr>
-                <w:b/>
-                <w:sz w:val="20"/>
-                <w:lang w:val="es-PA"/>
-              </w:rPr>
-              <w:t xml:space="preserve"> </w:t>
-            </w:r>
-            <w:proofErr w:type="spellStart"/>
-            <w:r>
-              <w:rPr>
-                <w:b/>
-                <w:sz w:val="20"/>
-                <w:lang w:val="es-PA"/>
-              </w:rPr>
-              <w:t>estarán</w:t>
-            </w:r>
-            <w:proofErr w:type="spellEnd"/>
-            <w:r>
-              <w:rPr>
-                <w:b/>
-                <w:sz w:val="20"/>
-                <w:lang w:val="es-PA"/>
-              </w:rPr>
-              <w:t xml:space="preserve"> </w:t>
-            </w:r>
-            <w:proofErr w:type="spellStart"/>
-            <w:r>
-              <w:rPr>
-                <w:b/>
-                <w:sz w:val="20"/>
-                <w:lang w:val="es-PA"/>
-              </w:rPr>
-              <w:t>organizados</w:t>
-            </w:r>
-            <w:proofErr w:type="spellEnd"/>
-            <w:r>
-              <w:rPr>
-                <w:b/>
-                <w:sz w:val="20"/>
-                <w:lang w:val="es-PA"/>
-              </w:rPr>
-              <w:t xml:space="preserve"> por las </w:t>
-            </w:r>
-            <w:proofErr w:type="spellStart"/>
-            <w:r>
-              <w:rPr>
-                <w:b/>
-                <w:sz w:val="20"/>
-                <w:lang w:val="es-PA"/>
-              </w:rPr>
-              <w:t>mismas</w:t>
-            </w:r>
-            <w:proofErr w:type="spellEnd"/>
-            <w:r>
-              <w:rPr>
-                <w:b/>
-                <w:sz w:val="20"/>
-                <w:lang w:val="es-PA"/>
-              </w:rPr>
-              <w:t xml:space="preserve"> </w:t>
-            </w:r>
-            <w:proofErr w:type="spellStart"/>
-            <w:r>
-              <w:rPr>
-                <w:b/>
-                <w:sz w:val="20"/>
-                <w:lang w:val="es-PA"/>
-              </w:rPr>
-              <w:t>categorías</w:t>
-            </w:r>
-            <w:proofErr w:type="spellEnd"/>
-            <w:r>
-              <w:rPr>
-                <w:b/>
-                <w:sz w:val="20"/>
-                <w:lang w:val="es-PA"/>
-              </w:rPr>
-              <w:t xml:space="preserve"> que </w:t>
-            </w:r>
-            <w:proofErr w:type="spellStart"/>
-            <w:r>
-              <w:rPr>
-                <w:b/>
-                <w:sz w:val="20"/>
-                <w:lang w:val="es-PA"/>
-              </w:rPr>
-              <w:t>utiliza</w:t>
-            </w:r>
-            <w:proofErr w:type="spellEnd"/>
-            <w:r>
-              <w:rPr>
-                <w:b/>
-                <w:sz w:val="20"/>
-                <w:lang w:val="es-PA"/>
-              </w:rPr>
-              <w:t xml:space="preserve"> </w:t>
-            </w:r>
-            <w:proofErr w:type="spellStart"/>
-            <w:r>
-              <w:rPr>
-                <w:b/>
-                <w:sz w:val="20"/>
-                <w:lang w:val="es-PA"/>
-              </w:rPr>
-              <w:t>el</w:t>
-            </w:r>
-            <w:proofErr w:type="spellEnd"/>
-            <w:r>
-              <w:rPr>
-                <w:b/>
-                <w:sz w:val="20"/>
-                <w:lang w:val="es-PA"/>
-              </w:rPr>
-              <w:t xml:space="preserve"> </w:t>
-            </w:r>
-            <w:proofErr w:type="spellStart"/>
-            <w:r>
-              <w:rPr>
-                <w:b/>
-                <w:sz w:val="20"/>
-                <w:lang w:val="es-PA"/>
-              </w:rPr>
-              <w:t>cliente</w:t>
-            </w:r>
-            <w:proofErr w:type="spellEnd"/>
-            <w:r>
-              <w:rPr>
-                <w:b/>
-                <w:sz w:val="20"/>
-                <w:lang w:val="es-PA"/>
-              </w:rPr>
-              <w:t xml:space="preserve"> </w:t>
-            </w:r>
-            <w:proofErr w:type="spellStart"/>
-            <w:r>
-              <w:rPr>
-                <w:b/>
-                <w:sz w:val="20"/>
-                <w:lang w:val="es-PA"/>
-              </w:rPr>
-              <w:t>en</w:t>
-            </w:r>
-            <w:proofErr w:type="spellEnd"/>
-            <w:r>
-              <w:rPr>
-                <w:b/>
-                <w:sz w:val="20"/>
-                <w:lang w:val="es-PA"/>
-              </w:rPr>
-              <w:t xml:space="preserve"> sus tiendas </w:t>
-            </w:r>
-            <w:proofErr w:type="spellStart"/>
-            <w:r>
-              <w:rPr>
-                <w:b/>
-                <w:sz w:val="20"/>
-                <w:lang w:val="es-PA"/>
-              </w:rPr>
-              <w:t>físicas</w:t>
-            </w:r>
-            <w:proofErr w:type="spellEnd"/>
+              <w:t>Los productos del catálogo estarán organizados por las mismas categorías que utiliza el cliente en sus tiendas físicas</w:t>
+            </w:r>
           </w:p>
         </w:tc>
         <w:tc>
@@ -934,6 +742,14 @@
                 <w:lang w:val="es-PA"/>
               </w:rPr>
             </w:pPr>
+            <w:r>
+              <w:rPr>
+                <w:b/>
+                <w:sz w:val="20"/>
+                <w:lang w:val="es-PA"/>
+              </w:rPr>
+              <w:t>Patrocinador</w:t>
+            </w:r>
           </w:p>
         </w:tc>
       </w:tr>
@@ -1059,6 +875,14 @@
                 <w:lang w:val="es-PA"/>
               </w:rPr>
             </w:pPr>
+            <w:r>
+              <w:rPr>
+                <w:b/>
+                <w:sz w:val="20"/>
+                <w:lang w:val="es-PA"/>
+              </w:rPr>
+              <w:t>Patrocinador</w:t>
+            </w:r>
           </w:p>
         </w:tc>
       </w:tr>
@@ -1184,6 +1008,14 @@
                 <w:lang w:val="es-PA"/>
               </w:rPr>
             </w:pPr>
+            <w:r>
+              <w:rPr>
+                <w:b/>
+                <w:sz w:val="20"/>
+                <w:lang w:val="es-PA"/>
+              </w:rPr>
+              <w:t>Patrocinador</w:t>
+            </w:r>
           </w:p>
         </w:tc>
       </w:tr>
@@ -1254,23 +1086,7 @@
                 <w:sz w:val="20"/>
                 <w:lang w:val="es-PA"/>
               </w:rPr>
-              <w:t xml:space="preserve">El cliente será atendido en </w:t>
-            </w:r>
-            <w:r>
-              <w:rPr>
-                <w:b/>
-                <w:sz w:val="20"/>
-                <w:lang w:val="es-PA"/>
-              </w:rPr>
-              <w:t>español</w:t>
-            </w:r>
-            <w:r>
-              <w:rPr>
-                <w:b/>
-                <w:sz w:val="20"/>
-                <w:lang w:val="es-PA"/>
-              </w:rPr>
-              <w:t>.</w:t>
+              <w:t>El cliente será atendido en español.</w:t>
             </w:r>
           </w:p>
         </w:tc>
@@ -1325,6 +1141,14 @@
                 <w:lang w:val="es-PA"/>
               </w:rPr>
             </w:pPr>
+            <w:r>
+              <w:rPr>
+                <w:b/>
+                <w:sz w:val="20"/>
+                <w:lang w:val="es-PA"/>
+              </w:rPr>
+              <w:t>Patrocinador</w:t>
+            </w:r>
           </w:p>
         </w:tc>
       </w:tr>
@@ -1450,6 +1274,14 @@
                 <w:lang w:val="es-PA"/>
               </w:rPr>
             </w:pPr>
+            <w:r>
+              <w:rPr>
+                <w:b/>
+                <w:sz w:val="20"/>
+                <w:lang w:val="es-PA"/>
+              </w:rPr>
+              <w:t>Patrocinador</w:t>
+            </w:r>
           </w:p>
         </w:tc>
       </w:tr>
@@ -1575,6 +1407,14 @@
                 <w:lang w:val="es-PA"/>
               </w:rPr>
             </w:pPr>
+            <w:r>
+              <w:rPr>
+                <w:b/>
+                <w:sz w:val="20"/>
+                <w:lang w:val="es-PA"/>
+              </w:rPr>
+              <w:t>Patrocinador</w:t>
+            </w:r>
           </w:p>
         </w:tc>
       </w:tr>
@@ -1700,6 +1540,14 @@
                 <w:lang w:val="es-PA"/>
               </w:rPr>
             </w:pPr>
+            <w:r>
+              <w:rPr>
+                <w:b/>
+                <w:sz w:val="20"/>
+                <w:lang w:val="es-PA"/>
+              </w:rPr>
+              <w:t>Patrocinador</w:t>
+            </w:r>
           </w:p>
         </w:tc>
       </w:tr>
@@ -1825,6 +1673,14 @@
                 <w:lang w:val="es-PA"/>
               </w:rPr>
             </w:pPr>
+            <w:r>
+              <w:rPr>
+                <w:b/>
+                <w:sz w:val="20"/>
+                <w:lang w:val="es-PA"/>
+              </w:rPr>
+              <w:t>Patrocinador</w:t>
+            </w:r>
           </w:p>
         </w:tc>
       </w:tr>
@@ -1962,6 +1818,14 @@
                 <w:lang w:val="es-PA"/>
               </w:rPr>
             </w:pPr>
+            <w:r>
+              <w:rPr>
+                <w:b/>
+                <w:sz w:val="20"/>
+                <w:lang w:val="es-PA"/>
+              </w:rPr>
+              <w:t>Patrocinador</w:t>
+            </w:r>
           </w:p>
         </w:tc>
       </w:tr>
@@ -2087,6 +1951,14 @@
                 <w:lang w:val="es-PA"/>
               </w:rPr>
             </w:pPr>
+            <w:r>
+              <w:rPr>
+                <w:b/>
+                <w:sz w:val="20"/>
+                <w:lang w:val="es-PA"/>
+              </w:rPr>
+              <w:t>Patrocinador</w:t>
+            </w:r>
           </w:p>
         </w:tc>
       </w:tr>
@@ -2212,6 +2084,14 @@
                 <w:lang w:val="es-PA"/>
               </w:rPr>
             </w:pPr>
+            <w:r>
+              <w:rPr>
+                <w:b/>
+                <w:sz w:val="20"/>
+                <w:lang w:val="es-PA"/>
+              </w:rPr>
+              <w:t>Patrocinador</w:t>
+            </w:r>
           </w:p>
         </w:tc>
       </w:tr>
@@ -2330,13 +2210,19 @@
           </w:tcPr>
           <w:p>
             <w:pPr>
-              <w:spacing w:before="120" w:after="120"/>
-              <w:rPr>
-                <w:b/>
-                <w:sz w:val="20"/>
-                <w:lang w:val="es-PA"/>
-              </w:rPr>
-            </w:pPr>
+              <w:rPr>
+                <w:sz w:val="20"/>
+                <w:lang w:val="es-PA"/>
+              </w:rPr>
+            </w:pPr>
+            <w:r>
+              <w:rPr>
+                <w:b/>
+                <w:sz w:val="20"/>
+                <w:lang w:val="es-PA"/>
+              </w:rPr>
+              <w:t>Patrocinador</w:t>
+            </w:r>
           </w:p>
         </w:tc>
       </w:tr>
@@ -2462,6 +2348,14 @@
                 <w:lang w:val="es-PA"/>
               </w:rPr>
             </w:pPr>
+            <w:r>
+              <w:rPr>
+                <w:b/>
+                <w:sz w:val="20"/>
+                <w:lang w:val="es-PA"/>
+              </w:rPr>
+              <w:t>Patrocinador</w:t>
+            </w:r>
           </w:p>
         </w:tc>
       </w:tr>
@@ -2587,6 +2481,14 @@
                 <w:lang w:val="es-PA"/>
               </w:rPr>
             </w:pPr>
+            <w:r>
+              <w:rPr>
+                <w:b/>
+                <w:sz w:val="20"/>
+                <w:lang w:val="es-PA"/>
+              </w:rPr>
+              <w:t>Patrocinador</w:t>
+            </w:r>
           </w:p>
         </w:tc>
       </w:tr>
@@ -2712,6 +2614,14 @@
                 <w:lang w:val="es-PA"/>
               </w:rPr>
             </w:pPr>
+            <w:r>
+              <w:rPr>
+                <w:b/>
+                <w:sz w:val="20"/>
+                <w:lang w:val="es-PA"/>
+              </w:rPr>
+              <w:t>Patrocinador</w:t>
+            </w:r>
           </w:p>
         </w:tc>
       </w:tr>
@@ -2837,6 +2747,14 @@
                 <w:lang w:val="es-PA"/>
               </w:rPr>
             </w:pPr>
+            <w:r>
+              <w:rPr>
+                <w:b/>
+                <w:sz w:val="20"/>
+                <w:lang w:val="es-PA"/>
+              </w:rPr>
+              <w:t>Patrocinador</w:t>
+            </w:r>
           </w:p>
         </w:tc>
       </w:tr>
@@ -2962,6 +2880,14 @@
                 <w:lang w:val="es-PA"/>
               </w:rPr>
             </w:pPr>
+            <w:r>
+              <w:rPr>
+                <w:b/>
+                <w:sz w:val="20"/>
+                <w:lang w:val="es-PA"/>
+              </w:rPr>
+              <w:t>Patrocinador</w:t>
+            </w:r>
           </w:p>
         </w:tc>
       </w:tr>
@@ -3087,6 +3013,14 @@
                 <w:lang w:val="es-PA"/>
               </w:rPr>
             </w:pPr>
+            <w:r>
+              <w:rPr>
+                <w:b/>
+                <w:sz w:val="20"/>
+                <w:lang w:val="es-PA"/>
+              </w:rPr>
+              <w:t>Patrocinador</w:t>
+            </w:r>
           </w:p>
         </w:tc>
       </w:tr>
@@ -3222,6 +3156,14 @@
                 <w:lang w:val="es-PA"/>
               </w:rPr>
             </w:pPr>
+            <w:r>
+              <w:rPr>
+                <w:b/>
+                <w:sz w:val="20"/>
+                <w:lang w:val="es-PA"/>
+              </w:rPr>
+              <w:t>Patrocinador</w:t>
+            </w:r>
           </w:p>
         </w:tc>
       </w:tr>
@@ -3356,6 +3298,14 @@
                 <w:lang w:val="es-PA"/>
               </w:rPr>
             </w:pPr>
+            <w:r>
+              <w:rPr>
+                <w:b/>
+                <w:sz w:val="20"/>
+                <w:lang w:val="es-PA"/>
+              </w:rPr>
+              <w:t>Patrocinador</w:t>
+            </w:r>
           </w:p>
         </w:tc>
       </w:tr>
@@ -3481,6 +3431,14 @@
                 <w:lang w:val="es-PA"/>
               </w:rPr>
             </w:pPr>
+            <w:r>
+              <w:rPr>
+                <w:b/>
+                <w:sz w:val="20"/>
+                <w:lang w:val="es-PA"/>
+              </w:rPr>
+              <w:t>Patrocinador</w:t>
+            </w:r>
           </w:p>
         </w:tc>
       </w:tr>
@@ -3606,6 +3564,14 @@
                 <w:lang w:val="es-PA"/>
               </w:rPr>
             </w:pPr>
+            <w:r>
+              <w:rPr>
+                <w:b/>
+                <w:sz w:val="20"/>
+                <w:lang w:val="es-PA"/>
+              </w:rPr>
+              <w:t>Patrocinador</w:t>
+            </w:r>
           </w:p>
         </w:tc>
       </w:tr>
@@ -3715,14 +3681,27 @@
     <w:r>
       <w:t xml:space="preserve"> de </w:t>
     </w:r>
-    <w:fldSimple w:instr=" NUMPAGES   \* MERGEFORMAT ">
-      <w:r>
-        <w:rPr>
-          <w:noProof/>
-        </w:rPr>
-        <w:t>1</w:t>
-      </w:r>
-    </w:fldSimple>
+    <w:r>
+      <w:fldChar w:fldCharType="begin"/>
+    </w:r>
+    <w:r>
+      <w:instrText xml:space="preserve"> NUMPAGES   \* MERGEFORMAT </w:instrText>
+    </w:r>
+    <w:r>
+      <w:fldChar w:fldCharType="separate"/>
+    </w:r>
+    <w:r>
+      <w:rPr>
+        <w:noProof/>
+      </w:rPr>
+      <w:t>1</w:t>
+    </w:r>
+    <w:r>
+      <w:rPr>
+        <w:noProof/>
+      </w:rPr>
+      <w:fldChar w:fldCharType="end"/>
+    </w:r>
   </w:p>
   <w:p>
     <w:pPr>

</xml_diff>

<commit_message>
docs: :memo: Completar el registro de requisitos
</commit_message>
<xml_diff>
--- a/wip/semana 2/REGISTRO DE REQUISITOS_v1.0.docx
+++ b/wip/semana 2/REGISTRO DE REQUISITOS_v1.0.docx
@@ -678,16 +678,7 @@
                 <w:sz w:val="20"/>
                 <w:lang w:val="es-PA"/>
               </w:rPr>
-              <w:t xml:space="preserve"> </w:t>
-            </w:r>
-            <w:r>
-              <w:rPr>
-                <w:bCs/>
-                <w:color w:val="0070C0"/>
-                <w:sz w:val="20"/>
-                <w:lang w:val="es-PA"/>
-              </w:rPr>
-              <w:t>y usuarios</w:t>
+              <w:t xml:space="preserve"> y usuarios</w:t>
             </w:r>
           </w:p>
         </w:tc>
@@ -840,16 +831,7 @@
                 <w:sz w:val="20"/>
                 <w:lang w:val="es-PA"/>
               </w:rPr>
-              <w:t xml:space="preserve"> </w:t>
-            </w:r>
-            <w:r>
-              <w:rPr>
-                <w:bCs/>
-                <w:color w:val="0070C0"/>
-                <w:sz w:val="20"/>
-                <w:lang w:val="es-PA"/>
-              </w:rPr>
-              <w:t>y usuarios</w:t>
+              <w:t xml:space="preserve"> y usuarios</w:t>
             </w:r>
           </w:p>
         </w:tc>
@@ -1002,16 +984,7 @@
                 <w:sz w:val="20"/>
                 <w:lang w:val="es-PA"/>
               </w:rPr>
-              <w:t xml:space="preserve"> </w:t>
-            </w:r>
-            <w:r>
-              <w:rPr>
-                <w:bCs/>
-                <w:color w:val="0070C0"/>
-                <w:sz w:val="20"/>
-                <w:lang w:val="es-PA"/>
-              </w:rPr>
-              <w:t>y usuarios</w:t>
+              <w:t xml:space="preserve"> y usuarios</w:t>
             </w:r>
           </w:p>
         </w:tc>
@@ -1164,16 +1137,7 @@
                 <w:sz w:val="20"/>
                 <w:lang w:val="es-PA"/>
               </w:rPr>
-              <w:t xml:space="preserve"> </w:t>
-            </w:r>
-            <w:r>
-              <w:rPr>
-                <w:bCs/>
-                <w:color w:val="0070C0"/>
-                <w:sz w:val="20"/>
-                <w:lang w:val="es-PA"/>
-              </w:rPr>
-              <w:t>y usuarios</w:t>
+              <w:t xml:space="preserve"> y usuarios</w:t>
             </w:r>
           </w:p>
         </w:tc>
@@ -1335,16 +1299,7 @@
                 <w:sz w:val="20"/>
                 <w:lang w:val="es-PA"/>
               </w:rPr>
-              <w:t xml:space="preserve"> </w:t>
-            </w:r>
-            <w:r>
-              <w:rPr>
-                <w:bCs/>
-                <w:color w:val="0070C0"/>
-                <w:sz w:val="20"/>
-                <w:lang w:val="es-PA"/>
-              </w:rPr>
-              <w:t>y usuarios</w:t>
+              <w:t xml:space="preserve"> y usuarios</w:t>
             </w:r>
           </w:p>
         </w:tc>
@@ -1641,16 +1596,7 @@
                 <w:sz w:val="20"/>
                 <w:lang w:val="es-PA"/>
               </w:rPr>
-              <w:t xml:space="preserve"> </w:t>
-            </w:r>
-            <w:r>
-              <w:rPr>
-                <w:bCs/>
-                <w:color w:val="0070C0"/>
-                <w:sz w:val="20"/>
-                <w:lang w:val="es-PA"/>
-              </w:rPr>
-              <w:t>y usuarios</w:t>
+              <w:t xml:space="preserve"> y usuarios</w:t>
             </w:r>
           </w:p>
         </w:tc>
@@ -1812,16 +1758,7 @@
                 <w:sz w:val="20"/>
                 <w:lang w:val="es-PA"/>
               </w:rPr>
-              <w:t xml:space="preserve"> </w:t>
-            </w:r>
-            <w:r>
-              <w:rPr>
-                <w:bCs/>
-                <w:color w:val="0070C0"/>
-                <w:sz w:val="20"/>
-                <w:lang w:val="es-PA"/>
-              </w:rPr>
-              <w:t>y usuarios</w:t>
+              <w:t xml:space="preserve"> y usuarios</w:t>
             </w:r>
           </w:p>
         </w:tc>
@@ -2167,16 +2104,7 @@
                 <w:sz w:val="20"/>
                 <w:lang w:val="es-PA"/>
               </w:rPr>
-              <w:t xml:space="preserve"> </w:t>
-            </w:r>
-            <w:r>
-              <w:rPr>
-                <w:bCs/>
-                <w:color w:val="0070C0"/>
-                <w:sz w:val="20"/>
-                <w:lang w:val="es-PA"/>
-              </w:rPr>
-              <w:t>y usuarios</w:t>
+              <w:t xml:space="preserve"> y usuarios</w:t>
             </w:r>
           </w:p>
         </w:tc>
@@ -2338,16 +2266,7 @@
                 <w:sz w:val="20"/>
                 <w:lang w:val="es-PA"/>
               </w:rPr>
-              <w:t xml:space="preserve"> </w:t>
-            </w:r>
-            <w:r>
-              <w:rPr>
-                <w:bCs/>
-                <w:color w:val="0070C0"/>
-                <w:sz w:val="20"/>
-                <w:lang w:val="es-PA"/>
-              </w:rPr>
-              <w:t>y usuarios</w:t>
+              <w:t xml:space="preserve"> y usuarios</w:t>
             </w:r>
           </w:p>
         </w:tc>
@@ -2509,16 +2428,7 @@
                 <w:sz w:val="20"/>
                 <w:lang w:val="es-PA"/>
               </w:rPr>
-              <w:t xml:space="preserve"> </w:t>
-            </w:r>
-            <w:r>
-              <w:rPr>
-                <w:bCs/>
-                <w:color w:val="0070C0"/>
-                <w:sz w:val="20"/>
-                <w:lang w:val="es-PA"/>
-              </w:rPr>
-              <w:t>y usuarios</w:t>
+              <w:t xml:space="preserve"> y usuarios</w:t>
             </w:r>
           </w:p>
         </w:tc>
@@ -2670,16 +2580,7 @@
                 <w:sz w:val="20"/>
                 <w:lang w:val="es-PA"/>
               </w:rPr>
-              <w:t xml:space="preserve"> </w:t>
-            </w:r>
-            <w:r>
-              <w:rPr>
-                <w:bCs/>
-                <w:color w:val="0070C0"/>
-                <w:sz w:val="20"/>
-                <w:lang w:val="es-PA"/>
-              </w:rPr>
-              <w:t>y usuarios</w:t>
+              <w:t xml:space="preserve"> y usuarios</w:t>
             </w:r>
           </w:p>
         </w:tc>
@@ -2807,7 +2708,25 @@
                 <w:sz w:val="20"/>
                 <w:lang w:val="es-PA"/>
               </w:rPr>
-              <w:t>El catalogo permite indicar la cantidad de producto a enviar a la cesta.</w:t>
+              <w:t xml:space="preserve">El </w:t>
+            </w:r>
+            <w:r>
+              <w:rPr>
+                <w:bCs/>
+                <w:color w:val="0070C0"/>
+                <w:sz w:val="20"/>
+                <w:lang w:val="es-PA"/>
+              </w:rPr>
+              <w:t>catálogo</w:t>
+            </w:r>
+            <w:r>
+              <w:rPr>
+                <w:bCs/>
+                <w:color w:val="0070C0"/>
+                <w:sz w:val="20"/>
+                <w:lang w:val="es-PA"/>
+              </w:rPr>
+              <w:t xml:space="preserve"> permite indicar la cantidad de producto a enviar a la cesta.</w:t>
             </w:r>
           </w:p>
         </w:tc>
@@ -2841,16 +2760,7 @@
                 <w:sz w:val="20"/>
                 <w:lang w:val="es-PA"/>
               </w:rPr>
-              <w:t xml:space="preserve"> </w:t>
-            </w:r>
-            <w:r>
-              <w:rPr>
-                <w:bCs/>
-                <w:color w:val="0070C0"/>
-                <w:sz w:val="20"/>
-                <w:lang w:val="es-PA"/>
-              </w:rPr>
-              <w:t>y usuarios</w:t>
+              <w:t xml:space="preserve"> y usuarios</w:t>
             </w:r>
           </w:p>
         </w:tc>
@@ -3012,16 +2922,7 @@
                 <w:sz w:val="20"/>
                 <w:lang w:val="es-PA"/>
               </w:rPr>
-              <w:t xml:space="preserve"> </w:t>
-            </w:r>
-            <w:r>
-              <w:rPr>
-                <w:bCs/>
-                <w:color w:val="0070C0"/>
-                <w:sz w:val="20"/>
-                <w:lang w:val="es-PA"/>
-              </w:rPr>
-              <w:t>y usuarios</w:t>
+              <w:t xml:space="preserve"> y usuarios</w:t>
             </w:r>
           </w:p>
         </w:tc>
@@ -3167,7 +3068,7 @@
                 <w:sz w:val="20"/>
                 <w:lang w:val="es-PA"/>
               </w:rPr>
-              <w:t xml:space="preserve"> todo lo respectivo a ella se elimina.</w:t>
+              <w:t xml:space="preserve"> todo lo respectivo a ella se elimina</w:t>
             </w:r>
           </w:p>
         </w:tc>
@@ -3201,16 +3102,7 @@
                 <w:sz w:val="20"/>
                 <w:lang w:val="es-PA"/>
               </w:rPr>
-              <w:t xml:space="preserve"> </w:t>
-            </w:r>
-            <w:r>
-              <w:rPr>
-                <w:bCs/>
-                <w:color w:val="0070C0"/>
-                <w:sz w:val="20"/>
-                <w:lang w:val="es-PA"/>
-              </w:rPr>
-              <w:t>y usuarios</w:t>
+              <w:t xml:space="preserve"> y usuarios</w:t>
             </w:r>
           </w:p>
         </w:tc>
@@ -3331,6 +3223,15 @@
                 <w:lang w:val="es-PA"/>
               </w:rPr>
             </w:pPr>
+            <w:r>
+              <w:rPr>
+                <w:bCs/>
+                <w:color w:val="0070C0"/>
+                <w:sz w:val="20"/>
+                <w:lang w:val="es-PA"/>
+              </w:rPr>
+              <w:t>Durante el proceso de compra se da la opción de introducir los datos o iniciar sesión.</w:t>
+            </w:r>
           </w:p>
         </w:tc>
         <w:tc>
@@ -3363,16 +3264,7 @@
                 <w:sz w:val="20"/>
                 <w:lang w:val="es-PA"/>
               </w:rPr>
-              <w:t xml:space="preserve"> </w:t>
-            </w:r>
-            <w:r>
-              <w:rPr>
-                <w:bCs/>
-                <w:color w:val="0070C0"/>
-                <w:sz w:val="20"/>
-                <w:lang w:val="es-PA"/>
-              </w:rPr>
-              <w:t>y usuarios</w:t>
+              <w:t xml:space="preserve"> y usuarios</w:t>
             </w:r>
           </w:p>
         </w:tc>
@@ -3500,7 +3392,7 @@
                 <w:sz w:val="20"/>
                 <w:lang w:val="es-PA"/>
               </w:rPr>
-              <w:t>Al comprar se solicitan los datos para la entrega/envío.</w:t>
+              <w:t>Al comprar se solicitan los datos para la entrega/envío</w:t>
             </w:r>
           </w:p>
         </w:tc>
@@ -3534,16 +3426,7 @@
                 <w:sz w:val="20"/>
                 <w:lang w:val="es-PA"/>
               </w:rPr>
-              <w:t xml:space="preserve"> </w:t>
-            </w:r>
-            <w:r>
-              <w:rPr>
-                <w:bCs/>
-                <w:color w:val="0070C0"/>
-                <w:sz w:val="20"/>
-                <w:lang w:val="es-PA"/>
-              </w:rPr>
-              <w:t>y usuarios</w:t>
+              <w:t xml:space="preserve"> y usuarios</w:t>
             </w:r>
           </w:p>
         </w:tc>
@@ -3671,7 +3554,7 @@
                 <w:sz w:val="20"/>
                 <w:lang w:val="es-PA"/>
               </w:rPr>
-              <w:t>En la compra se solicitan los datos con los que se realizará el pago.</w:t>
+              <w:t>En la compra se solicitan los datos con los que se realizará el pago</w:t>
             </w:r>
           </w:p>
         </w:tc>
@@ -3705,16 +3588,7 @@
                 <w:sz w:val="20"/>
                 <w:lang w:val="es-PA"/>
               </w:rPr>
-              <w:t xml:space="preserve"> </w:t>
-            </w:r>
-            <w:r>
-              <w:rPr>
-                <w:bCs/>
-                <w:color w:val="0070C0"/>
-                <w:sz w:val="20"/>
-                <w:lang w:val="es-PA"/>
-              </w:rPr>
-              <w:t>y usuarios</w:t>
+              <w:t xml:space="preserve"> y usuarios</w:t>
             </w:r>
           </w:p>
         </w:tc>
@@ -3854,7 +3728,7 @@
                 <w:sz w:val="20"/>
                 <w:lang w:val="es-PA"/>
               </w:rPr>
-              <w:t>Al finalizar la compra en la bandeja de entrada se recibe un correo con el producto, importe y la dirección de entrega.</w:t>
+              <w:t>Al finalizar la compra en la bandeja de entrada se recibe un correo con el producto, importe y la dirección de entrega</w:t>
             </w:r>
           </w:p>
         </w:tc>
@@ -3888,16 +3762,7 @@
                 <w:sz w:val="20"/>
                 <w:lang w:val="es-PA"/>
               </w:rPr>
-              <w:t xml:space="preserve"> </w:t>
-            </w:r>
-            <w:r>
-              <w:rPr>
-                <w:bCs/>
-                <w:color w:val="0070C0"/>
-                <w:sz w:val="20"/>
-                <w:lang w:val="es-PA"/>
-              </w:rPr>
-              <w:t>y usuarios</w:t>
+              <w:t xml:space="preserve"> y usuarios</w:t>
             </w:r>
           </w:p>
         </w:tc>
@@ -4347,16 +4212,7 @@
                 <w:sz w:val="20"/>
                 <w:lang w:val="es-PA"/>
               </w:rPr>
-              <w:t xml:space="preserve"> </w:t>
-            </w:r>
-            <w:r>
-              <w:rPr>
-                <w:bCs/>
-                <w:color w:val="0070C0"/>
-                <w:sz w:val="20"/>
-                <w:lang w:val="es-PA"/>
-              </w:rPr>
-              <w:t>y usuarios</w:t>
+              <w:t xml:space="preserve"> y usuarios</w:t>
             </w:r>
           </w:p>
         </w:tc>
@@ -4484,7 +4340,7 @@
                 <w:sz w:val="20"/>
                 <w:lang w:val="es-PA"/>
               </w:rPr>
-              <w:t>Durante el desarrollo, versiones de prueba serán accesibles a través de un PaaS.</w:t>
+              <w:t>Durante el desarrollo, versiones de prueba serán accesibles a través de un PaaS</w:t>
             </w:r>
           </w:p>
         </w:tc>
@@ -4637,7 +4493,7 @@
                 <w:sz w:val="20"/>
                 <w:lang w:val="es-PA"/>
               </w:rPr>
-              <w:t>En el entorno de desarrollo se emplean dichas tecnologías.</w:t>
+              <w:t>En el entorno de desarrollo se emplean dichas tecnologías</w:t>
             </w:r>
           </w:p>
         </w:tc>
@@ -4663,6 +4519,3753 @@
                 <w:lang w:val="es-PA"/>
               </w:rPr>
               <w:t>Equipo de Trabajo</w:t>
+            </w:r>
+          </w:p>
+        </w:tc>
+      </w:tr>
+      <w:tr>
+        <w:tc>
+          <w:tcPr>
+            <w:tcW w:w="1242" w:type="dxa"/>
+          </w:tcPr>
+          <w:p>
+            <w:pPr>
+              <w:spacing w:before="120" w:after="120"/>
+              <w:jc w:val="center"/>
+              <w:rPr>
+                <w:bCs/>
+                <w:color w:val="0070C0"/>
+                <w:sz w:val="20"/>
+                <w:lang w:val="es-PA"/>
+              </w:rPr>
+            </w:pPr>
+            <w:r>
+              <w:rPr>
+                <w:bCs/>
+                <w:color w:val="0070C0"/>
+                <w:sz w:val="20"/>
+                <w:lang w:val="es-PA"/>
+              </w:rPr>
+              <w:t>R27</w:t>
+            </w:r>
+          </w:p>
+        </w:tc>
+        <w:tc>
+          <w:tcPr>
+            <w:tcW w:w="1206" w:type="dxa"/>
+          </w:tcPr>
+          <w:p>
+            <w:pPr>
+              <w:spacing w:before="120" w:after="120"/>
+              <w:rPr>
+                <w:bCs/>
+                <w:color w:val="0070C0"/>
+                <w:sz w:val="20"/>
+                <w:lang w:val="es-PA"/>
+              </w:rPr>
+            </w:pPr>
+            <w:r>
+              <w:rPr>
+                <w:bCs/>
+                <w:color w:val="0070C0"/>
+                <w:sz w:val="20"/>
+                <w:lang w:val="es-PA"/>
+              </w:rPr>
+              <w:t>Información</w:t>
+            </w:r>
+          </w:p>
+        </w:tc>
+        <w:tc>
+          <w:tcPr>
+            <w:tcW w:w="4748" w:type="dxa"/>
+          </w:tcPr>
+          <w:p>
+            <w:pPr>
+              <w:spacing w:before="120" w:after="120"/>
+              <w:rPr>
+                <w:bCs/>
+                <w:color w:val="0070C0"/>
+                <w:sz w:val="20"/>
+                <w:lang w:val="es-PA"/>
+              </w:rPr>
+            </w:pPr>
+            <w:r>
+              <w:rPr>
+                <w:bCs/>
+                <w:color w:val="0070C0"/>
+                <w:sz w:val="20"/>
+                <w:lang w:val="es-PA"/>
+              </w:rPr>
+              <w:t>Se almacenará la siguiente información sobre los usuarios:</w:t>
+            </w:r>
+          </w:p>
+          <w:p>
+            <w:pPr>
+              <w:pStyle w:val="Prrafodelista"/>
+              <w:numPr>
+                <w:ilvl w:val="0"/>
+                <w:numId w:val="27"/>
+              </w:numPr>
+              <w:spacing w:before="120" w:after="120"/>
+              <w:rPr>
+                <w:bCs/>
+                <w:color w:val="0070C0"/>
+                <w:sz w:val="20"/>
+                <w:lang w:val="es-PA"/>
+              </w:rPr>
+            </w:pPr>
+            <w:r>
+              <w:rPr>
+                <w:bCs/>
+                <w:color w:val="0070C0"/>
+                <w:sz w:val="20"/>
+                <w:lang w:val="es-PA"/>
+              </w:rPr>
+              <w:t>Nombre</w:t>
+            </w:r>
+          </w:p>
+          <w:p>
+            <w:pPr>
+              <w:pStyle w:val="Prrafodelista"/>
+              <w:numPr>
+                <w:ilvl w:val="0"/>
+                <w:numId w:val="27"/>
+              </w:numPr>
+              <w:spacing w:before="120" w:after="120"/>
+              <w:rPr>
+                <w:bCs/>
+                <w:color w:val="0070C0"/>
+                <w:sz w:val="20"/>
+                <w:lang w:val="es-PA"/>
+              </w:rPr>
+            </w:pPr>
+            <w:r>
+              <w:rPr>
+                <w:bCs/>
+                <w:color w:val="0070C0"/>
+                <w:sz w:val="20"/>
+                <w:lang w:val="es-PA"/>
+              </w:rPr>
+              <w:t>Apellidos</w:t>
+            </w:r>
+          </w:p>
+          <w:p>
+            <w:pPr>
+              <w:pStyle w:val="Prrafodelista"/>
+              <w:numPr>
+                <w:ilvl w:val="0"/>
+                <w:numId w:val="27"/>
+              </w:numPr>
+              <w:spacing w:before="120" w:after="120"/>
+              <w:rPr>
+                <w:bCs/>
+                <w:color w:val="0070C0"/>
+                <w:sz w:val="20"/>
+                <w:lang w:val="es-PA"/>
+              </w:rPr>
+            </w:pPr>
+            <w:r>
+              <w:rPr>
+                <w:bCs/>
+                <w:color w:val="0070C0"/>
+                <w:sz w:val="20"/>
+                <w:lang w:val="es-PA"/>
+              </w:rPr>
+              <w:t>Correo electrónico</w:t>
+            </w:r>
+          </w:p>
+          <w:p>
+            <w:pPr>
+              <w:pStyle w:val="Prrafodelista"/>
+              <w:numPr>
+                <w:ilvl w:val="0"/>
+                <w:numId w:val="27"/>
+              </w:numPr>
+              <w:spacing w:before="120" w:after="120"/>
+              <w:rPr>
+                <w:bCs/>
+                <w:color w:val="0070C0"/>
+                <w:sz w:val="20"/>
+                <w:lang w:val="es-PA"/>
+              </w:rPr>
+            </w:pPr>
+            <w:r>
+              <w:rPr>
+                <w:bCs/>
+                <w:color w:val="0070C0"/>
+                <w:sz w:val="20"/>
+                <w:lang w:val="es-PA"/>
+              </w:rPr>
+              <w:t>Contraseña</w:t>
+            </w:r>
+          </w:p>
+          <w:p>
+            <w:pPr>
+              <w:pStyle w:val="Prrafodelista"/>
+              <w:numPr>
+                <w:ilvl w:val="0"/>
+                <w:numId w:val="27"/>
+              </w:numPr>
+              <w:spacing w:before="120" w:after="120"/>
+              <w:rPr>
+                <w:bCs/>
+                <w:color w:val="0070C0"/>
+                <w:sz w:val="20"/>
+                <w:lang w:val="es-PA"/>
+              </w:rPr>
+            </w:pPr>
+            <w:r>
+              <w:rPr>
+                <w:bCs/>
+                <w:color w:val="0070C0"/>
+                <w:sz w:val="20"/>
+                <w:lang w:val="es-PA"/>
+              </w:rPr>
+              <w:t>Dirección (opcional)</w:t>
+            </w:r>
+          </w:p>
+          <w:p>
+            <w:pPr>
+              <w:pStyle w:val="Prrafodelista"/>
+              <w:numPr>
+                <w:ilvl w:val="0"/>
+                <w:numId w:val="27"/>
+              </w:numPr>
+              <w:spacing w:before="120" w:after="120"/>
+              <w:rPr>
+                <w:bCs/>
+                <w:color w:val="0070C0"/>
+                <w:sz w:val="20"/>
+                <w:lang w:val="es-PA"/>
+              </w:rPr>
+            </w:pPr>
+            <w:r>
+              <w:rPr>
+                <w:bCs/>
+                <w:color w:val="0070C0"/>
+                <w:sz w:val="20"/>
+                <w:lang w:val="es-PA"/>
+              </w:rPr>
+              <w:t>Método de pago(opcional)</w:t>
+            </w:r>
+          </w:p>
+          <w:p>
+            <w:pPr>
+              <w:pStyle w:val="Prrafodelista"/>
+              <w:numPr>
+                <w:ilvl w:val="0"/>
+                <w:numId w:val="27"/>
+              </w:numPr>
+              <w:spacing w:before="120" w:after="120"/>
+              <w:rPr>
+                <w:bCs/>
+                <w:color w:val="0070C0"/>
+                <w:sz w:val="20"/>
+                <w:lang w:val="es-PA"/>
+              </w:rPr>
+            </w:pPr>
+            <w:r>
+              <w:rPr>
+                <w:bCs/>
+                <w:color w:val="0070C0"/>
+                <w:sz w:val="20"/>
+                <w:lang w:val="es-PA"/>
+              </w:rPr>
+              <w:t>Rol</w:t>
+            </w:r>
+          </w:p>
+          <w:p>
+            <w:pPr>
+              <w:spacing w:before="120" w:after="120"/>
+              <w:rPr>
+                <w:bCs/>
+                <w:color w:val="0070C0"/>
+                <w:sz w:val="20"/>
+                <w:lang w:val="es-PA"/>
+              </w:rPr>
+            </w:pPr>
+          </w:p>
+        </w:tc>
+        <w:tc>
+          <w:tcPr>
+            <w:tcW w:w="1276" w:type="dxa"/>
+          </w:tcPr>
+          <w:p>
+            <w:pPr>
+              <w:spacing w:before="120" w:after="120"/>
+              <w:rPr>
+                <w:bCs/>
+                <w:color w:val="0070C0"/>
+                <w:sz w:val="20"/>
+                <w:lang w:val="es-PA"/>
+              </w:rPr>
+            </w:pPr>
+            <w:r>
+              <w:rPr>
+                <w:bCs/>
+                <w:color w:val="0070C0"/>
+                <w:sz w:val="20"/>
+                <w:lang w:val="es-PA"/>
+              </w:rPr>
+              <w:t>Media</w:t>
+            </w:r>
+          </w:p>
+        </w:tc>
+        <w:tc>
+          <w:tcPr>
+            <w:tcW w:w="3260" w:type="dxa"/>
+          </w:tcPr>
+          <w:p>
+            <w:pPr>
+              <w:spacing w:before="120" w:after="120"/>
+              <w:rPr>
+                <w:bCs/>
+                <w:color w:val="0070C0"/>
+                <w:sz w:val="20"/>
+                <w:lang w:val="es-PA"/>
+              </w:rPr>
+            </w:pPr>
+            <w:r>
+              <w:rPr>
+                <w:bCs/>
+                <w:color w:val="0070C0"/>
+                <w:sz w:val="20"/>
+                <w:lang w:val="es-PA"/>
+              </w:rPr>
+              <w:t>El sistema almacena toda la información acerca de los productos</w:t>
+            </w:r>
+          </w:p>
+        </w:tc>
+        <w:tc>
+          <w:tcPr>
+            <w:tcW w:w="2693" w:type="dxa"/>
+          </w:tcPr>
+          <w:p>
+            <w:pPr>
+              <w:spacing w:before="120" w:after="120"/>
+              <w:rPr>
+                <w:bCs/>
+                <w:color w:val="0070C0"/>
+                <w:sz w:val="20"/>
+                <w:lang w:val="es-PA"/>
+              </w:rPr>
+            </w:pPr>
+            <w:r>
+              <w:rPr>
+                <w:bCs/>
+                <w:color w:val="0070C0"/>
+                <w:sz w:val="20"/>
+                <w:lang w:val="es-PA"/>
+              </w:rPr>
+              <w:t>Usuarios</w:t>
+            </w:r>
+          </w:p>
+        </w:tc>
+      </w:tr>
+      <w:tr>
+        <w:tc>
+          <w:tcPr>
+            <w:tcW w:w="1242" w:type="dxa"/>
+          </w:tcPr>
+          <w:p>
+            <w:pPr>
+              <w:spacing w:before="120" w:after="120"/>
+              <w:jc w:val="center"/>
+              <w:rPr>
+                <w:bCs/>
+                <w:color w:val="0070C0"/>
+                <w:sz w:val="20"/>
+                <w:lang w:val="es-PA"/>
+              </w:rPr>
+            </w:pPr>
+            <w:r>
+              <w:rPr>
+                <w:bCs/>
+                <w:color w:val="0070C0"/>
+                <w:sz w:val="20"/>
+                <w:lang w:val="es-PA"/>
+              </w:rPr>
+              <w:t>R28</w:t>
+            </w:r>
+          </w:p>
+        </w:tc>
+        <w:tc>
+          <w:tcPr>
+            <w:tcW w:w="1206" w:type="dxa"/>
+          </w:tcPr>
+          <w:p>
+            <w:pPr>
+              <w:spacing w:before="120" w:after="120"/>
+              <w:rPr>
+                <w:bCs/>
+                <w:color w:val="0070C0"/>
+                <w:sz w:val="20"/>
+                <w:lang w:val="es-PA"/>
+              </w:rPr>
+            </w:pPr>
+            <w:r>
+              <w:rPr>
+                <w:bCs/>
+                <w:color w:val="0070C0"/>
+                <w:sz w:val="20"/>
+                <w:lang w:val="es-PA"/>
+              </w:rPr>
+              <w:t>Información</w:t>
+            </w:r>
+          </w:p>
+        </w:tc>
+        <w:tc>
+          <w:tcPr>
+            <w:tcW w:w="4748" w:type="dxa"/>
+          </w:tcPr>
+          <w:p>
+            <w:pPr>
+              <w:spacing w:before="120" w:after="120"/>
+              <w:rPr>
+                <w:bCs/>
+                <w:color w:val="0070C0"/>
+                <w:sz w:val="20"/>
+                <w:lang w:val="es-PA"/>
+              </w:rPr>
+            </w:pPr>
+            <w:r>
+              <w:rPr>
+                <w:bCs/>
+                <w:color w:val="0070C0"/>
+                <w:sz w:val="20"/>
+                <w:lang w:val="es-PA"/>
+              </w:rPr>
+              <w:t>Se almacenará la siguiente información sobre los productos:</w:t>
+            </w:r>
+          </w:p>
+          <w:p>
+            <w:pPr>
+              <w:pStyle w:val="Prrafodelista"/>
+              <w:numPr>
+                <w:ilvl w:val="0"/>
+                <w:numId w:val="27"/>
+              </w:numPr>
+              <w:spacing w:before="120" w:after="120"/>
+              <w:rPr>
+                <w:bCs/>
+                <w:color w:val="0070C0"/>
+                <w:sz w:val="20"/>
+                <w:lang w:val="es-PA"/>
+              </w:rPr>
+            </w:pPr>
+            <w:r>
+              <w:rPr>
+                <w:bCs/>
+                <w:color w:val="0070C0"/>
+                <w:sz w:val="20"/>
+                <w:lang w:val="es-PA"/>
+              </w:rPr>
+              <w:t>Nombre</w:t>
+            </w:r>
+          </w:p>
+          <w:p>
+            <w:pPr>
+              <w:pStyle w:val="Prrafodelista"/>
+              <w:numPr>
+                <w:ilvl w:val="0"/>
+                <w:numId w:val="27"/>
+              </w:numPr>
+              <w:spacing w:before="120" w:after="120"/>
+              <w:rPr>
+                <w:bCs/>
+                <w:color w:val="0070C0"/>
+                <w:sz w:val="20"/>
+                <w:lang w:val="es-PA"/>
+              </w:rPr>
+            </w:pPr>
+            <w:r>
+              <w:rPr>
+                <w:bCs/>
+                <w:color w:val="0070C0"/>
+                <w:sz w:val="20"/>
+                <w:lang w:val="es-PA"/>
+              </w:rPr>
+              <w:t>Descripción</w:t>
+            </w:r>
+          </w:p>
+          <w:p>
+            <w:pPr>
+              <w:pStyle w:val="Prrafodelista"/>
+              <w:numPr>
+                <w:ilvl w:val="0"/>
+                <w:numId w:val="27"/>
+              </w:numPr>
+              <w:spacing w:before="120" w:after="120"/>
+              <w:rPr>
+                <w:bCs/>
+                <w:color w:val="0070C0"/>
+                <w:sz w:val="20"/>
+                <w:lang w:val="es-PA"/>
+              </w:rPr>
+            </w:pPr>
+            <w:r>
+              <w:rPr>
+                <w:bCs/>
+                <w:color w:val="0070C0"/>
+                <w:sz w:val="20"/>
+                <w:lang w:val="es-PA"/>
+              </w:rPr>
+              <w:t>Imagen</w:t>
+            </w:r>
+          </w:p>
+          <w:p>
+            <w:pPr>
+              <w:pStyle w:val="Prrafodelista"/>
+              <w:numPr>
+                <w:ilvl w:val="0"/>
+                <w:numId w:val="27"/>
+              </w:numPr>
+              <w:spacing w:before="120" w:after="120"/>
+              <w:rPr>
+                <w:bCs/>
+                <w:color w:val="0070C0"/>
+                <w:sz w:val="20"/>
+                <w:lang w:val="es-PA"/>
+              </w:rPr>
+            </w:pPr>
+            <w:r>
+              <w:rPr>
+                <w:bCs/>
+                <w:color w:val="0070C0"/>
+                <w:sz w:val="20"/>
+                <w:lang w:val="es-PA"/>
+              </w:rPr>
+              <w:lastRenderedPageBreak/>
+              <w:t>Precio</w:t>
+            </w:r>
+          </w:p>
+          <w:p>
+            <w:pPr>
+              <w:pStyle w:val="Prrafodelista"/>
+              <w:numPr>
+                <w:ilvl w:val="0"/>
+                <w:numId w:val="27"/>
+              </w:numPr>
+              <w:spacing w:before="120" w:after="120"/>
+              <w:rPr>
+                <w:bCs/>
+                <w:color w:val="0070C0"/>
+                <w:sz w:val="20"/>
+                <w:lang w:val="es-PA"/>
+              </w:rPr>
+            </w:pPr>
+            <w:r>
+              <w:rPr>
+                <w:bCs/>
+                <w:color w:val="0070C0"/>
+                <w:sz w:val="20"/>
+                <w:lang w:val="es-PA"/>
+              </w:rPr>
+              <w:t>Stock disponible</w:t>
+            </w:r>
+          </w:p>
+          <w:p>
+            <w:pPr>
+              <w:pStyle w:val="Prrafodelista"/>
+              <w:numPr>
+                <w:ilvl w:val="0"/>
+                <w:numId w:val="27"/>
+              </w:numPr>
+              <w:spacing w:before="120" w:after="120"/>
+              <w:rPr>
+                <w:bCs/>
+                <w:color w:val="0070C0"/>
+                <w:sz w:val="20"/>
+                <w:lang w:val="es-PA"/>
+              </w:rPr>
+            </w:pPr>
+            <w:r>
+              <w:rPr>
+                <w:bCs/>
+                <w:color w:val="0070C0"/>
+                <w:sz w:val="20"/>
+                <w:lang w:val="es-PA"/>
+              </w:rPr>
+              <w:t>Fabricantes</w:t>
+            </w:r>
+          </w:p>
+          <w:p>
+            <w:pPr>
+              <w:pStyle w:val="Prrafodelista"/>
+              <w:numPr>
+                <w:ilvl w:val="0"/>
+                <w:numId w:val="27"/>
+              </w:numPr>
+              <w:spacing w:before="120" w:after="120"/>
+              <w:rPr>
+                <w:bCs/>
+                <w:color w:val="0070C0"/>
+                <w:sz w:val="20"/>
+                <w:lang w:val="es-PA"/>
+              </w:rPr>
+            </w:pPr>
+            <w:r>
+              <w:rPr>
+                <w:bCs/>
+                <w:color w:val="0070C0"/>
+                <w:sz w:val="20"/>
+                <w:lang w:val="es-PA"/>
+              </w:rPr>
+              <w:t>Categoría</w:t>
+            </w:r>
+            <w:r>
+              <w:rPr>
+                <w:bCs/>
+                <w:color w:val="0070C0"/>
+                <w:sz w:val="20"/>
+                <w:lang w:val="es-PA"/>
+              </w:rPr>
+              <w:t>/s</w:t>
+            </w:r>
+          </w:p>
+        </w:tc>
+        <w:tc>
+          <w:tcPr>
+            <w:tcW w:w="1276" w:type="dxa"/>
+          </w:tcPr>
+          <w:p>
+            <w:pPr>
+              <w:spacing w:before="120" w:after="120"/>
+              <w:rPr>
+                <w:bCs/>
+                <w:color w:val="0070C0"/>
+                <w:sz w:val="20"/>
+                <w:lang w:val="es-PA"/>
+              </w:rPr>
+            </w:pPr>
+            <w:r>
+              <w:rPr>
+                <w:bCs/>
+                <w:color w:val="0070C0"/>
+                <w:sz w:val="20"/>
+                <w:lang w:val="es-PA"/>
+              </w:rPr>
+              <w:lastRenderedPageBreak/>
+              <w:t>Media</w:t>
+            </w:r>
+          </w:p>
+        </w:tc>
+        <w:tc>
+          <w:tcPr>
+            <w:tcW w:w="3260" w:type="dxa"/>
+          </w:tcPr>
+          <w:p>
+            <w:pPr>
+              <w:spacing w:before="120" w:after="120"/>
+              <w:rPr>
+                <w:bCs/>
+                <w:color w:val="0070C0"/>
+                <w:sz w:val="20"/>
+                <w:lang w:val="es-PA"/>
+              </w:rPr>
+            </w:pPr>
+            <w:r>
+              <w:rPr>
+                <w:bCs/>
+                <w:color w:val="0070C0"/>
+                <w:sz w:val="20"/>
+                <w:lang w:val="es-PA"/>
+              </w:rPr>
+              <w:t>El sistema almacena toda la información acerca de los productos</w:t>
+            </w:r>
+          </w:p>
+        </w:tc>
+        <w:tc>
+          <w:tcPr>
+            <w:tcW w:w="2693" w:type="dxa"/>
+          </w:tcPr>
+          <w:p>
+            <w:pPr>
+              <w:spacing w:before="120" w:after="120"/>
+              <w:rPr>
+                <w:bCs/>
+                <w:color w:val="0070C0"/>
+                <w:sz w:val="20"/>
+                <w:lang w:val="es-PA"/>
+              </w:rPr>
+            </w:pPr>
+            <w:r>
+              <w:rPr>
+                <w:bCs/>
+                <w:color w:val="0070C0"/>
+                <w:sz w:val="20"/>
+                <w:lang w:val="es-PA"/>
+              </w:rPr>
+              <w:t>Patrocinador</w:t>
+            </w:r>
+            <w:r>
+              <w:rPr>
+                <w:bCs/>
+                <w:color w:val="0070C0"/>
+                <w:sz w:val="20"/>
+                <w:lang w:val="es-PA"/>
+              </w:rPr>
+              <w:t xml:space="preserve"> y usuarios </w:t>
+            </w:r>
+          </w:p>
+        </w:tc>
+      </w:tr>
+      <w:tr>
+        <w:tc>
+          <w:tcPr>
+            <w:tcW w:w="1242" w:type="dxa"/>
+          </w:tcPr>
+          <w:p>
+            <w:pPr>
+              <w:spacing w:before="120" w:after="120"/>
+              <w:jc w:val="center"/>
+              <w:rPr>
+                <w:bCs/>
+                <w:color w:val="0070C0"/>
+                <w:sz w:val="20"/>
+                <w:lang w:val="es-PA"/>
+              </w:rPr>
+            </w:pPr>
+            <w:r>
+              <w:rPr>
+                <w:bCs/>
+                <w:color w:val="0070C0"/>
+                <w:sz w:val="20"/>
+                <w:lang w:val="es-PA"/>
+              </w:rPr>
+              <w:t>R29</w:t>
+            </w:r>
+          </w:p>
+        </w:tc>
+        <w:tc>
+          <w:tcPr>
+            <w:tcW w:w="1206" w:type="dxa"/>
+          </w:tcPr>
+          <w:p>
+            <w:pPr>
+              <w:spacing w:before="120" w:after="120"/>
+              <w:rPr>
+                <w:bCs/>
+                <w:color w:val="0070C0"/>
+                <w:sz w:val="20"/>
+                <w:lang w:val="es-PA"/>
+              </w:rPr>
+            </w:pPr>
+            <w:r>
+              <w:rPr>
+                <w:bCs/>
+                <w:color w:val="0070C0"/>
+                <w:sz w:val="20"/>
+                <w:lang w:val="es-PA"/>
+              </w:rPr>
+              <w:t>Información</w:t>
+            </w:r>
+          </w:p>
+        </w:tc>
+        <w:tc>
+          <w:tcPr>
+            <w:tcW w:w="4748" w:type="dxa"/>
+          </w:tcPr>
+          <w:p>
+            <w:pPr>
+              <w:spacing w:before="120" w:after="120"/>
+              <w:rPr>
+                <w:bCs/>
+                <w:color w:val="0070C0"/>
+                <w:sz w:val="20"/>
+                <w:lang w:val="es-PA"/>
+              </w:rPr>
+            </w:pPr>
+            <w:r>
+              <w:rPr>
+                <w:bCs/>
+                <w:color w:val="0070C0"/>
+                <w:sz w:val="20"/>
+                <w:lang w:val="es-PA"/>
+              </w:rPr>
+              <w:t xml:space="preserve">Se almacenará la siguiente información sobre los </w:t>
+            </w:r>
+            <w:r>
+              <w:rPr>
+                <w:bCs/>
+                <w:color w:val="0070C0"/>
+                <w:sz w:val="20"/>
+                <w:lang w:val="es-PA"/>
+              </w:rPr>
+              <w:t>servicios</w:t>
+            </w:r>
+            <w:r>
+              <w:rPr>
+                <w:bCs/>
+                <w:color w:val="0070C0"/>
+                <w:sz w:val="20"/>
+                <w:lang w:val="es-PA"/>
+              </w:rPr>
+              <w:t>:</w:t>
+            </w:r>
+          </w:p>
+          <w:p>
+            <w:pPr>
+              <w:pStyle w:val="Prrafodelista"/>
+              <w:numPr>
+                <w:ilvl w:val="0"/>
+                <w:numId w:val="27"/>
+              </w:numPr>
+              <w:spacing w:before="120" w:after="120"/>
+              <w:rPr>
+                <w:bCs/>
+                <w:color w:val="0070C0"/>
+                <w:sz w:val="20"/>
+                <w:lang w:val="es-PA"/>
+              </w:rPr>
+            </w:pPr>
+            <w:r>
+              <w:rPr>
+                <w:bCs/>
+                <w:color w:val="0070C0"/>
+                <w:sz w:val="20"/>
+                <w:lang w:val="es-PA"/>
+              </w:rPr>
+              <w:t>Nombre</w:t>
+            </w:r>
+          </w:p>
+          <w:p>
+            <w:pPr>
+              <w:pStyle w:val="Prrafodelista"/>
+              <w:numPr>
+                <w:ilvl w:val="0"/>
+                <w:numId w:val="27"/>
+              </w:numPr>
+              <w:spacing w:before="120" w:after="120"/>
+              <w:rPr>
+                <w:bCs/>
+                <w:color w:val="0070C0"/>
+                <w:sz w:val="20"/>
+                <w:lang w:val="es-PA"/>
+              </w:rPr>
+            </w:pPr>
+            <w:r>
+              <w:rPr>
+                <w:bCs/>
+                <w:color w:val="0070C0"/>
+                <w:sz w:val="20"/>
+                <w:lang w:val="es-PA"/>
+              </w:rPr>
+              <w:t>Descripción</w:t>
+            </w:r>
+          </w:p>
+          <w:p>
+            <w:pPr>
+              <w:pStyle w:val="Prrafodelista"/>
+              <w:numPr>
+                <w:ilvl w:val="0"/>
+                <w:numId w:val="27"/>
+              </w:numPr>
+              <w:spacing w:before="120" w:after="120"/>
+              <w:rPr>
+                <w:bCs/>
+                <w:color w:val="0070C0"/>
+                <w:sz w:val="20"/>
+                <w:lang w:val="es-PA"/>
+              </w:rPr>
+            </w:pPr>
+            <w:r>
+              <w:rPr>
+                <w:bCs/>
+                <w:color w:val="0070C0"/>
+                <w:sz w:val="20"/>
+                <w:lang w:val="es-PA"/>
+              </w:rPr>
+              <w:t>Imagen</w:t>
+            </w:r>
+          </w:p>
+          <w:p>
+            <w:pPr>
+              <w:pStyle w:val="Prrafodelista"/>
+              <w:numPr>
+                <w:ilvl w:val="0"/>
+                <w:numId w:val="27"/>
+              </w:numPr>
+              <w:spacing w:before="120" w:after="120"/>
+              <w:rPr>
+                <w:bCs/>
+                <w:color w:val="0070C0"/>
+                <w:sz w:val="20"/>
+                <w:lang w:val="es-PA"/>
+              </w:rPr>
+            </w:pPr>
+            <w:r>
+              <w:rPr>
+                <w:bCs/>
+                <w:color w:val="0070C0"/>
+                <w:sz w:val="20"/>
+                <w:lang w:val="es-PA"/>
+              </w:rPr>
+              <w:t>Precio</w:t>
+            </w:r>
+          </w:p>
+          <w:p>
+            <w:pPr>
+              <w:pStyle w:val="Prrafodelista"/>
+              <w:numPr>
+                <w:ilvl w:val="0"/>
+                <w:numId w:val="27"/>
+              </w:numPr>
+              <w:spacing w:before="120" w:after="120"/>
+              <w:rPr>
+                <w:bCs/>
+                <w:color w:val="0070C0"/>
+                <w:sz w:val="20"/>
+                <w:lang w:val="es-PA"/>
+              </w:rPr>
+            </w:pPr>
+            <w:r>
+              <w:rPr>
+                <w:bCs/>
+                <w:color w:val="0070C0"/>
+                <w:sz w:val="20"/>
+                <w:lang w:val="es-PA"/>
+              </w:rPr>
+              <w:t>Duración</w:t>
+            </w:r>
+          </w:p>
+          <w:p>
+            <w:pPr>
+              <w:pStyle w:val="Prrafodelista"/>
+              <w:numPr>
+                <w:ilvl w:val="0"/>
+                <w:numId w:val="27"/>
+              </w:numPr>
+              <w:spacing w:before="120" w:after="120"/>
+              <w:rPr>
+                <w:bCs/>
+                <w:color w:val="0070C0"/>
+                <w:sz w:val="20"/>
+                <w:lang w:val="es-PA"/>
+              </w:rPr>
+            </w:pPr>
+            <w:r>
+              <w:rPr>
+                <w:bCs/>
+                <w:color w:val="0070C0"/>
+                <w:sz w:val="20"/>
+                <w:lang w:val="es-PA"/>
+              </w:rPr>
+              <w:t>Departamento</w:t>
+            </w:r>
+          </w:p>
+          <w:p>
+            <w:pPr>
+              <w:pStyle w:val="Prrafodelista"/>
+              <w:spacing w:before="120" w:after="120"/>
+              <w:rPr>
+                <w:bCs/>
+                <w:color w:val="0070C0"/>
+                <w:sz w:val="20"/>
+                <w:lang w:val="es-PA"/>
+              </w:rPr>
+            </w:pPr>
+          </w:p>
+        </w:tc>
+        <w:tc>
+          <w:tcPr>
+            <w:tcW w:w="1276" w:type="dxa"/>
+          </w:tcPr>
+          <w:p>
+            <w:pPr>
+              <w:spacing w:before="120" w:after="120"/>
+              <w:rPr>
+                <w:bCs/>
+                <w:color w:val="0070C0"/>
+                <w:sz w:val="20"/>
+                <w:lang w:val="es-PA"/>
+              </w:rPr>
+            </w:pPr>
+            <w:r>
+              <w:rPr>
+                <w:bCs/>
+                <w:color w:val="0070C0"/>
+                <w:sz w:val="20"/>
+                <w:lang w:val="es-PA"/>
+              </w:rPr>
+              <w:t>Media</w:t>
+            </w:r>
+          </w:p>
+        </w:tc>
+        <w:tc>
+          <w:tcPr>
+            <w:tcW w:w="3260" w:type="dxa"/>
+          </w:tcPr>
+          <w:p>
+            <w:pPr>
+              <w:spacing w:before="120" w:after="120"/>
+              <w:rPr>
+                <w:bCs/>
+                <w:color w:val="0070C0"/>
+                <w:sz w:val="20"/>
+                <w:lang w:val="es-PA"/>
+              </w:rPr>
+            </w:pPr>
+            <w:r>
+              <w:rPr>
+                <w:bCs/>
+                <w:color w:val="0070C0"/>
+                <w:sz w:val="20"/>
+                <w:lang w:val="es-PA"/>
+              </w:rPr>
+              <w:t xml:space="preserve">El sistema almacena toda la información acerca de los </w:t>
+            </w:r>
+            <w:r>
+              <w:rPr>
+                <w:bCs/>
+                <w:color w:val="0070C0"/>
+                <w:sz w:val="20"/>
+                <w:lang w:val="es-PA"/>
+              </w:rPr>
+              <w:t>servicios</w:t>
+            </w:r>
+          </w:p>
+        </w:tc>
+        <w:tc>
+          <w:tcPr>
+            <w:tcW w:w="2693" w:type="dxa"/>
+          </w:tcPr>
+          <w:p>
+            <w:pPr>
+              <w:spacing w:before="120" w:after="120"/>
+              <w:rPr>
+                <w:bCs/>
+                <w:color w:val="0070C0"/>
+                <w:sz w:val="20"/>
+                <w:lang w:val="es-PA"/>
+              </w:rPr>
+            </w:pPr>
+            <w:r>
+              <w:rPr>
+                <w:bCs/>
+                <w:color w:val="0070C0"/>
+                <w:sz w:val="20"/>
+                <w:lang w:val="es-PA"/>
+              </w:rPr>
+              <w:t>Patrocinador</w:t>
+            </w:r>
+            <w:r>
+              <w:rPr>
+                <w:bCs/>
+                <w:color w:val="0070C0"/>
+                <w:sz w:val="20"/>
+                <w:lang w:val="es-PA"/>
+              </w:rPr>
+              <w:t xml:space="preserve"> y usuarios </w:t>
+            </w:r>
+          </w:p>
+        </w:tc>
+      </w:tr>
+      <w:tr>
+        <w:tc>
+          <w:tcPr>
+            <w:tcW w:w="1242" w:type="dxa"/>
+          </w:tcPr>
+          <w:p>
+            <w:pPr>
+              <w:spacing w:before="120" w:after="120"/>
+              <w:jc w:val="center"/>
+              <w:rPr>
+                <w:bCs/>
+                <w:color w:val="0070C0"/>
+                <w:sz w:val="20"/>
+                <w:lang w:val="es-PA"/>
+              </w:rPr>
+            </w:pPr>
+            <w:r>
+              <w:rPr>
+                <w:bCs/>
+                <w:color w:val="0070C0"/>
+                <w:sz w:val="20"/>
+                <w:lang w:val="es-PA"/>
+              </w:rPr>
+              <w:t>R30</w:t>
+            </w:r>
+          </w:p>
+        </w:tc>
+        <w:tc>
+          <w:tcPr>
+            <w:tcW w:w="1206" w:type="dxa"/>
+          </w:tcPr>
+          <w:p>
+            <w:pPr>
+              <w:spacing w:before="120" w:after="120"/>
+              <w:rPr>
+                <w:bCs/>
+                <w:color w:val="0070C0"/>
+                <w:sz w:val="20"/>
+                <w:lang w:val="es-PA"/>
+              </w:rPr>
+            </w:pPr>
+            <w:r>
+              <w:rPr>
+                <w:bCs/>
+                <w:color w:val="0070C0"/>
+                <w:sz w:val="20"/>
+                <w:lang w:val="es-PA"/>
+              </w:rPr>
+              <w:t>Información</w:t>
+            </w:r>
+          </w:p>
+        </w:tc>
+        <w:tc>
+          <w:tcPr>
+            <w:tcW w:w="4748" w:type="dxa"/>
+          </w:tcPr>
+          <w:p>
+            <w:pPr>
+              <w:spacing w:before="120" w:after="120"/>
+              <w:rPr>
+                <w:bCs/>
+                <w:color w:val="0070C0"/>
+                <w:sz w:val="20"/>
+                <w:lang w:val="es-PA"/>
+              </w:rPr>
+            </w:pPr>
+            <w:r>
+              <w:rPr>
+                <w:bCs/>
+                <w:color w:val="0070C0"/>
+                <w:sz w:val="20"/>
+                <w:lang w:val="es-PA"/>
+              </w:rPr>
+              <w:t>Se almacenará para la siguiente información sobre los pedidos:</w:t>
+            </w:r>
+          </w:p>
+          <w:p>
+            <w:pPr>
+              <w:pStyle w:val="Prrafodelista"/>
+              <w:numPr>
+                <w:ilvl w:val="0"/>
+                <w:numId w:val="27"/>
+              </w:numPr>
+              <w:spacing w:before="120" w:after="120"/>
+              <w:rPr>
+                <w:bCs/>
+                <w:color w:val="0070C0"/>
+                <w:sz w:val="20"/>
+                <w:lang w:val="es-PA"/>
+              </w:rPr>
+            </w:pPr>
+            <w:r>
+              <w:rPr>
+                <w:bCs/>
+                <w:color w:val="0070C0"/>
+                <w:sz w:val="20"/>
+                <w:lang w:val="es-PA"/>
+              </w:rPr>
+              <w:t>Identificador</w:t>
+            </w:r>
+          </w:p>
+          <w:p>
+            <w:pPr>
+              <w:pStyle w:val="Prrafodelista"/>
+              <w:numPr>
+                <w:ilvl w:val="0"/>
+                <w:numId w:val="27"/>
+              </w:numPr>
+              <w:spacing w:before="120" w:after="120"/>
+              <w:rPr>
+                <w:bCs/>
+                <w:color w:val="0070C0"/>
+                <w:sz w:val="20"/>
+                <w:lang w:val="es-PA"/>
+              </w:rPr>
+            </w:pPr>
+            <w:r>
+              <w:rPr>
+                <w:bCs/>
+                <w:color w:val="0070C0"/>
+                <w:sz w:val="20"/>
+                <w:lang w:val="es-PA"/>
+              </w:rPr>
+              <w:t>Productos y Servicios</w:t>
+            </w:r>
+          </w:p>
+          <w:p>
+            <w:pPr>
+              <w:pStyle w:val="Prrafodelista"/>
+              <w:numPr>
+                <w:ilvl w:val="0"/>
+                <w:numId w:val="27"/>
+              </w:numPr>
+              <w:spacing w:before="120" w:after="120"/>
+              <w:rPr>
+                <w:bCs/>
+                <w:color w:val="0070C0"/>
+                <w:sz w:val="20"/>
+                <w:lang w:val="es-PA"/>
+              </w:rPr>
+            </w:pPr>
+            <w:r>
+              <w:rPr>
+                <w:bCs/>
+                <w:color w:val="0070C0"/>
+                <w:sz w:val="20"/>
+                <w:lang w:val="es-PA"/>
+              </w:rPr>
+              <w:t>Cantidad</w:t>
+            </w:r>
+          </w:p>
+          <w:p>
+            <w:pPr>
+              <w:pStyle w:val="Prrafodelista"/>
+              <w:numPr>
+                <w:ilvl w:val="0"/>
+                <w:numId w:val="27"/>
+              </w:numPr>
+              <w:spacing w:before="120" w:after="120"/>
+              <w:rPr>
+                <w:bCs/>
+                <w:color w:val="0070C0"/>
+                <w:sz w:val="20"/>
+                <w:lang w:val="es-PA"/>
+              </w:rPr>
+            </w:pPr>
+            <w:r>
+              <w:rPr>
+                <w:bCs/>
+                <w:color w:val="0070C0"/>
+                <w:sz w:val="20"/>
+                <w:lang w:val="es-PA"/>
+              </w:rPr>
+              <w:t>Estado (Pendiente/En proceso/Entregado)</w:t>
+            </w:r>
+          </w:p>
+          <w:p>
+            <w:pPr>
+              <w:pStyle w:val="Prrafodelista"/>
+              <w:numPr>
+                <w:ilvl w:val="0"/>
+                <w:numId w:val="27"/>
+              </w:numPr>
+              <w:spacing w:before="120" w:after="120"/>
+              <w:rPr>
+                <w:bCs/>
+                <w:color w:val="0070C0"/>
+                <w:sz w:val="20"/>
+                <w:lang w:val="es-PA"/>
+              </w:rPr>
+            </w:pPr>
+            <w:r>
+              <w:rPr>
+                <w:bCs/>
+                <w:color w:val="0070C0"/>
+                <w:sz w:val="20"/>
+                <w:lang w:val="es-PA"/>
+              </w:rPr>
+              <w:t>Dirección de entrega</w:t>
+            </w:r>
+          </w:p>
+          <w:p>
+            <w:pPr>
+              <w:pStyle w:val="Prrafodelista"/>
+              <w:numPr>
+                <w:ilvl w:val="0"/>
+                <w:numId w:val="27"/>
+              </w:numPr>
+              <w:spacing w:before="120" w:after="120"/>
+              <w:rPr>
+                <w:bCs/>
+                <w:color w:val="0070C0"/>
+                <w:sz w:val="20"/>
+                <w:lang w:val="es-PA"/>
+              </w:rPr>
+            </w:pPr>
+            <w:r>
+              <w:rPr>
+                <w:bCs/>
+                <w:color w:val="0070C0"/>
+                <w:sz w:val="20"/>
+                <w:lang w:val="es-PA"/>
+              </w:rPr>
+              <w:t>Método de pago</w:t>
+            </w:r>
+          </w:p>
+          <w:p>
+            <w:pPr>
+              <w:pStyle w:val="Prrafodelista"/>
+              <w:numPr>
+                <w:ilvl w:val="0"/>
+                <w:numId w:val="27"/>
+              </w:numPr>
+              <w:spacing w:before="120" w:after="120"/>
+              <w:rPr>
+                <w:bCs/>
+                <w:color w:val="0070C0"/>
+                <w:sz w:val="20"/>
+                <w:lang w:val="es-PA"/>
+              </w:rPr>
+            </w:pPr>
+            <w:r>
+              <w:rPr>
+                <w:bCs/>
+                <w:color w:val="0070C0"/>
+                <w:sz w:val="20"/>
+                <w:lang w:val="es-PA"/>
+              </w:rPr>
+              <w:t>Método de entrega</w:t>
+            </w:r>
+          </w:p>
+        </w:tc>
+        <w:tc>
+          <w:tcPr>
+            <w:tcW w:w="1276" w:type="dxa"/>
+          </w:tcPr>
+          <w:p>
+            <w:pPr>
+              <w:spacing w:before="120" w:after="120"/>
+              <w:rPr>
+                <w:bCs/>
+                <w:color w:val="0070C0"/>
+                <w:sz w:val="20"/>
+                <w:lang w:val="es-PA"/>
+              </w:rPr>
+            </w:pPr>
+            <w:r>
+              <w:rPr>
+                <w:bCs/>
+                <w:color w:val="0070C0"/>
+                <w:sz w:val="20"/>
+                <w:lang w:val="es-PA"/>
+              </w:rPr>
+              <w:t>Media</w:t>
+            </w:r>
+          </w:p>
+        </w:tc>
+        <w:tc>
+          <w:tcPr>
+            <w:tcW w:w="3260" w:type="dxa"/>
+          </w:tcPr>
+          <w:p>
+            <w:pPr>
+              <w:spacing w:before="120" w:after="120"/>
+              <w:rPr>
+                <w:bCs/>
+                <w:color w:val="0070C0"/>
+                <w:sz w:val="20"/>
+                <w:lang w:val="es-PA"/>
+              </w:rPr>
+            </w:pPr>
+            <w:r>
+              <w:rPr>
+                <w:bCs/>
+                <w:color w:val="0070C0"/>
+                <w:sz w:val="20"/>
+                <w:lang w:val="es-PA"/>
+              </w:rPr>
+              <w:t xml:space="preserve">El sistema almacena toda la información acerca de los </w:t>
+            </w:r>
+            <w:r>
+              <w:rPr>
+                <w:bCs/>
+                <w:color w:val="0070C0"/>
+                <w:sz w:val="20"/>
+                <w:lang w:val="es-PA"/>
+              </w:rPr>
+              <w:t>pedidos</w:t>
+            </w:r>
+          </w:p>
+        </w:tc>
+        <w:tc>
+          <w:tcPr>
+            <w:tcW w:w="2693" w:type="dxa"/>
+          </w:tcPr>
+          <w:p>
+            <w:pPr>
+              <w:spacing w:before="120" w:after="120"/>
+              <w:rPr>
+                <w:bCs/>
+                <w:color w:val="0070C0"/>
+                <w:sz w:val="20"/>
+                <w:lang w:val="es-PA"/>
+              </w:rPr>
+            </w:pPr>
+            <w:r>
+              <w:rPr>
+                <w:bCs/>
+                <w:color w:val="0070C0"/>
+                <w:sz w:val="20"/>
+                <w:lang w:val="es-PA"/>
+              </w:rPr>
+              <w:t>Patrocinador</w:t>
+            </w:r>
+            <w:r>
+              <w:rPr>
+                <w:bCs/>
+                <w:color w:val="0070C0"/>
+                <w:sz w:val="20"/>
+                <w:lang w:val="es-PA"/>
+              </w:rPr>
+              <w:t xml:space="preserve"> y usuarios </w:t>
+            </w:r>
+          </w:p>
+        </w:tc>
+      </w:tr>
+      <w:tr>
+        <w:tc>
+          <w:tcPr>
+            <w:tcW w:w="1242" w:type="dxa"/>
+          </w:tcPr>
+          <w:p>
+            <w:pPr>
+              <w:spacing w:before="120" w:after="120"/>
+              <w:jc w:val="center"/>
+              <w:rPr>
+                <w:bCs/>
+                <w:color w:val="0070C0"/>
+                <w:sz w:val="20"/>
+                <w:lang w:val="es-PA"/>
+              </w:rPr>
+            </w:pPr>
+            <w:r>
+              <w:rPr>
+                <w:bCs/>
+                <w:color w:val="0070C0"/>
+                <w:sz w:val="20"/>
+                <w:lang w:val="es-PA"/>
+              </w:rPr>
+              <w:t>R31</w:t>
+            </w:r>
+          </w:p>
+        </w:tc>
+        <w:tc>
+          <w:tcPr>
+            <w:tcW w:w="1206" w:type="dxa"/>
+          </w:tcPr>
+          <w:p>
+            <w:pPr>
+              <w:spacing w:before="120" w:after="120"/>
+              <w:rPr>
+                <w:bCs/>
+                <w:color w:val="0070C0"/>
+                <w:sz w:val="20"/>
+                <w:lang w:val="es-PA"/>
+              </w:rPr>
+            </w:pPr>
+            <w:r>
+              <w:rPr>
+                <w:bCs/>
+                <w:color w:val="0070C0"/>
+                <w:sz w:val="20"/>
+                <w:lang w:val="es-PA"/>
+              </w:rPr>
+              <w:t>Funcional</w:t>
+            </w:r>
+          </w:p>
+        </w:tc>
+        <w:tc>
+          <w:tcPr>
+            <w:tcW w:w="4748" w:type="dxa"/>
+          </w:tcPr>
+          <w:p>
+            <w:pPr>
+              <w:spacing w:before="120" w:after="120"/>
+              <w:rPr>
+                <w:bCs/>
+                <w:color w:val="0070C0"/>
+                <w:sz w:val="20"/>
+                <w:lang w:val="es-PA"/>
+              </w:rPr>
+            </w:pPr>
+            <w:r>
+              <w:rPr>
+                <w:bCs/>
+                <w:color w:val="0070C0"/>
+                <w:sz w:val="20"/>
+                <w:lang w:val="es-PA"/>
+              </w:rPr>
+              <w:t>La página de inicio contendrá un escaparate.</w:t>
+            </w:r>
+          </w:p>
+        </w:tc>
+        <w:tc>
+          <w:tcPr>
+            <w:tcW w:w="1276" w:type="dxa"/>
+          </w:tcPr>
+          <w:p>
+            <w:pPr>
+              <w:spacing w:before="120" w:after="120"/>
+              <w:rPr>
+                <w:bCs/>
+                <w:color w:val="0070C0"/>
+                <w:sz w:val="20"/>
+                <w:lang w:val="es-PA"/>
+              </w:rPr>
+            </w:pPr>
+            <w:r>
+              <w:rPr>
+                <w:bCs/>
+                <w:color w:val="0070C0"/>
+                <w:sz w:val="20"/>
+                <w:lang w:val="es-PA"/>
+              </w:rPr>
+              <w:t>Media</w:t>
+            </w:r>
+          </w:p>
+        </w:tc>
+        <w:tc>
+          <w:tcPr>
+            <w:tcW w:w="3260" w:type="dxa"/>
+          </w:tcPr>
+          <w:p>
+            <w:pPr>
+              <w:spacing w:before="120" w:after="120"/>
+              <w:rPr>
+                <w:bCs/>
+                <w:color w:val="0070C0"/>
+                <w:sz w:val="20"/>
+                <w:lang w:val="es-PA"/>
+              </w:rPr>
+            </w:pPr>
+            <w:r>
+              <w:rPr>
+                <w:bCs/>
+                <w:color w:val="0070C0"/>
+                <w:sz w:val="20"/>
+                <w:lang w:val="es-PA"/>
+              </w:rPr>
+              <w:t>La página de inicio muestra un escaparate con productos y servicios.</w:t>
+            </w:r>
+          </w:p>
+        </w:tc>
+        <w:tc>
+          <w:tcPr>
+            <w:tcW w:w="2693" w:type="dxa"/>
+          </w:tcPr>
+          <w:p>
+            <w:pPr>
+              <w:spacing w:before="120" w:after="120"/>
+              <w:rPr>
+                <w:bCs/>
+                <w:color w:val="0070C0"/>
+                <w:sz w:val="20"/>
+                <w:lang w:val="es-PA"/>
+              </w:rPr>
+            </w:pPr>
+            <w:r>
+              <w:rPr>
+                <w:bCs/>
+                <w:color w:val="0070C0"/>
+                <w:sz w:val="20"/>
+                <w:lang w:val="es-PA"/>
+              </w:rPr>
+              <w:t>Patrocinador</w:t>
+            </w:r>
+          </w:p>
+        </w:tc>
+      </w:tr>
+      <w:tr>
+        <w:tc>
+          <w:tcPr>
+            <w:tcW w:w="1242" w:type="dxa"/>
+          </w:tcPr>
+          <w:p>
+            <w:pPr>
+              <w:spacing w:before="120" w:after="120"/>
+              <w:jc w:val="center"/>
+              <w:rPr>
+                <w:bCs/>
+                <w:color w:val="0070C0"/>
+                <w:sz w:val="20"/>
+                <w:lang w:val="es-PA"/>
+              </w:rPr>
+            </w:pPr>
+            <w:r>
+              <w:rPr>
+                <w:bCs/>
+                <w:color w:val="0070C0"/>
+                <w:sz w:val="20"/>
+                <w:lang w:val="es-PA"/>
+              </w:rPr>
+              <w:t>R32</w:t>
+            </w:r>
+          </w:p>
+        </w:tc>
+        <w:tc>
+          <w:tcPr>
+            <w:tcW w:w="1206" w:type="dxa"/>
+          </w:tcPr>
+          <w:p>
+            <w:pPr>
+              <w:spacing w:before="120" w:after="120"/>
+              <w:rPr>
+                <w:bCs/>
+                <w:color w:val="0070C0"/>
+                <w:sz w:val="20"/>
+                <w:lang w:val="es-PA"/>
+              </w:rPr>
+            </w:pPr>
+            <w:r>
+              <w:rPr>
+                <w:bCs/>
+                <w:color w:val="0070C0"/>
+                <w:sz w:val="20"/>
+                <w:lang w:val="es-PA"/>
+              </w:rPr>
+              <w:t>Funcional</w:t>
+            </w:r>
+          </w:p>
+        </w:tc>
+        <w:tc>
+          <w:tcPr>
+            <w:tcW w:w="4748" w:type="dxa"/>
+          </w:tcPr>
+          <w:p>
+            <w:pPr>
+              <w:spacing w:before="120" w:after="120"/>
+              <w:rPr>
+                <w:bCs/>
+                <w:color w:val="0070C0"/>
+                <w:sz w:val="20"/>
+                <w:lang w:val="es-ES"/>
+              </w:rPr>
+            </w:pPr>
+            <w:r>
+              <w:rPr>
+                <w:bCs/>
+                <w:color w:val="0070C0"/>
+                <w:sz w:val="20"/>
+                <w:lang w:val="es-ES"/>
+              </w:rPr>
+              <w:t xml:space="preserve">Se debe permitir modificar </w:t>
+            </w:r>
+            <w:r>
+              <w:rPr>
+                <w:bCs/>
+                <w:color w:val="0070C0"/>
+                <w:sz w:val="20"/>
+                <w:lang w:val="es-ES"/>
+              </w:rPr>
+              <w:t>los datos de entrega y forma de pago para clientes registrados</w:t>
+            </w:r>
+            <w:r>
+              <w:rPr>
+                <w:bCs/>
+                <w:color w:val="0070C0"/>
+                <w:sz w:val="20"/>
+                <w:lang w:val="es-ES"/>
+              </w:rPr>
+              <w:t>.</w:t>
+            </w:r>
+          </w:p>
+        </w:tc>
+        <w:tc>
+          <w:tcPr>
+            <w:tcW w:w="1276" w:type="dxa"/>
+          </w:tcPr>
+          <w:p>
+            <w:pPr>
+              <w:spacing w:before="120" w:after="120"/>
+              <w:rPr>
+                <w:bCs/>
+                <w:color w:val="0070C0"/>
+                <w:sz w:val="20"/>
+                <w:lang w:val="es-PA"/>
+              </w:rPr>
+            </w:pPr>
+            <w:r>
+              <w:rPr>
+                <w:bCs/>
+                <w:color w:val="0070C0"/>
+                <w:sz w:val="20"/>
+                <w:lang w:val="es-PA"/>
+              </w:rPr>
+              <w:t>Alto</w:t>
+            </w:r>
+          </w:p>
+        </w:tc>
+        <w:tc>
+          <w:tcPr>
+            <w:tcW w:w="3260" w:type="dxa"/>
+          </w:tcPr>
+          <w:p>
+            <w:pPr>
+              <w:spacing w:before="120" w:after="120"/>
+              <w:rPr>
+                <w:bCs/>
+                <w:color w:val="0070C0"/>
+                <w:sz w:val="20"/>
+                <w:lang w:val="es-PA"/>
+              </w:rPr>
+            </w:pPr>
+            <w:r>
+              <w:rPr>
+                <w:bCs/>
+                <w:color w:val="0070C0"/>
+                <w:sz w:val="20"/>
+                <w:lang w:val="es-PA"/>
+              </w:rPr>
+              <w:t>En el proceso de compra se permite cambiar los datos de entrega y la forma de pago para los clientes registrados.</w:t>
+            </w:r>
+          </w:p>
+        </w:tc>
+        <w:tc>
+          <w:tcPr>
+            <w:tcW w:w="2693" w:type="dxa"/>
+          </w:tcPr>
+          <w:p>
+            <w:pPr>
+              <w:spacing w:before="120" w:after="120"/>
+              <w:rPr>
+                <w:bCs/>
+                <w:color w:val="0070C0"/>
+                <w:sz w:val="20"/>
+                <w:lang w:val="es-PA"/>
+              </w:rPr>
+            </w:pPr>
+            <w:r>
+              <w:rPr>
+                <w:bCs/>
+                <w:color w:val="0070C0"/>
+                <w:sz w:val="20"/>
+                <w:lang w:val="es-PA"/>
+              </w:rPr>
+              <w:t>Patrocinador y usuarios.</w:t>
+            </w:r>
+          </w:p>
+        </w:tc>
+      </w:tr>
+      <w:tr>
+        <w:tc>
+          <w:tcPr>
+            <w:tcW w:w="1242" w:type="dxa"/>
+          </w:tcPr>
+          <w:p>
+            <w:pPr>
+              <w:spacing w:before="120" w:after="120"/>
+              <w:jc w:val="center"/>
+              <w:rPr>
+                <w:bCs/>
+                <w:color w:val="0070C0"/>
+                <w:sz w:val="20"/>
+                <w:lang w:val="es-PA"/>
+              </w:rPr>
+            </w:pPr>
+            <w:r>
+              <w:rPr>
+                <w:bCs/>
+                <w:color w:val="0070C0"/>
+                <w:sz w:val="20"/>
+                <w:lang w:val="es-PA"/>
+              </w:rPr>
+              <w:t>R33</w:t>
+            </w:r>
+          </w:p>
+        </w:tc>
+        <w:tc>
+          <w:tcPr>
+            <w:tcW w:w="1206" w:type="dxa"/>
+          </w:tcPr>
+          <w:p>
+            <w:pPr>
+              <w:spacing w:before="120" w:after="120"/>
+              <w:rPr>
+                <w:bCs/>
+                <w:color w:val="0070C0"/>
+                <w:sz w:val="20"/>
+                <w:lang w:val="es-PA"/>
+              </w:rPr>
+            </w:pPr>
+            <w:r>
+              <w:rPr>
+                <w:bCs/>
+                <w:color w:val="0070C0"/>
+                <w:sz w:val="20"/>
+                <w:lang w:val="es-PA"/>
+              </w:rPr>
+              <w:t>Funcional</w:t>
+            </w:r>
+          </w:p>
+        </w:tc>
+        <w:tc>
+          <w:tcPr>
+            <w:tcW w:w="4748" w:type="dxa"/>
+          </w:tcPr>
+          <w:p>
+            <w:pPr>
+              <w:spacing w:before="120" w:after="120"/>
+              <w:rPr>
+                <w:bCs/>
+                <w:color w:val="0070C0"/>
+                <w:sz w:val="20"/>
+                <w:lang w:val="es-ES"/>
+              </w:rPr>
+            </w:pPr>
+            <w:r>
+              <w:rPr>
+                <w:bCs/>
+                <w:color w:val="0070C0"/>
+                <w:sz w:val="20"/>
+                <w:lang w:val="es-ES"/>
+              </w:rPr>
+              <w:t>Los clientes deben poder acceder a la f</w:t>
+            </w:r>
+            <w:r>
+              <w:rPr>
+                <w:bCs/>
+                <w:color w:val="0070C0"/>
+                <w:sz w:val="20"/>
+                <w:lang w:val="es-ES"/>
+              </w:rPr>
+              <w:t>icha de producto (sólo consulta)</w:t>
+            </w:r>
+          </w:p>
+        </w:tc>
+        <w:tc>
+          <w:tcPr>
+            <w:tcW w:w="1276" w:type="dxa"/>
+          </w:tcPr>
+          <w:p>
+            <w:pPr>
+              <w:spacing w:before="120" w:after="120"/>
+              <w:rPr>
+                <w:bCs/>
+                <w:color w:val="0070C0"/>
+                <w:sz w:val="20"/>
+                <w:lang w:val="es-PA"/>
+              </w:rPr>
+            </w:pPr>
+            <w:r>
+              <w:rPr>
+                <w:bCs/>
+                <w:color w:val="0070C0"/>
+                <w:sz w:val="20"/>
+                <w:lang w:val="es-PA"/>
+              </w:rPr>
+              <w:t>Media</w:t>
+            </w:r>
+          </w:p>
+        </w:tc>
+        <w:tc>
+          <w:tcPr>
+            <w:tcW w:w="3260" w:type="dxa"/>
+          </w:tcPr>
+          <w:p>
+            <w:pPr>
+              <w:spacing w:before="120" w:after="120"/>
+              <w:rPr>
+                <w:bCs/>
+                <w:color w:val="0070C0"/>
+                <w:sz w:val="20"/>
+                <w:lang w:val="es-PA"/>
+              </w:rPr>
+            </w:pPr>
+            <w:r>
+              <w:rPr>
+                <w:bCs/>
+                <w:color w:val="0070C0"/>
+                <w:sz w:val="20"/>
+                <w:lang w:val="es-PA"/>
+              </w:rPr>
+              <w:t>Los clientes pueden acceder a la ficha de los productos.</w:t>
+            </w:r>
+          </w:p>
+        </w:tc>
+        <w:tc>
+          <w:tcPr>
+            <w:tcW w:w="2693" w:type="dxa"/>
+          </w:tcPr>
+          <w:p>
+            <w:pPr>
+              <w:spacing w:before="120" w:after="120"/>
+              <w:rPr>
+                <w:bCs/>
+                <w:color w:val="0070C0"/>
+                <w:sz w:val="20"/>
+                <w:lang w:val="es-PA"/>
+              </w:rPr>
+            </w:pPr>
+            <w:r>
+              <w:rPr>
+                <w:bCs/>
+                <w:color w:val="0070C0"/>
+                <w:sz w:val="20"/>
+                <w:lang w:val="es-PA"/>
+              </w:rPr>
+              <w:t>Usuarios</w:t>
+            </w:r>
+          </w:p>
+        </w:tc>
+      </w:tr>
+      <w:tr>
+        <w:tc>
+          <w:tcPr>
+            <w:tcW w:w="1242" w:type="dxa"/>
+          </w:tcPr>
+          <w:p>
+            <w:pPr>
+              <w:spacing w:before="120" w:after="120"/>
+              <w:jc w:val="center"/>
+              <w:rPr>
+                <w:bCs/>
+                <w:color w:val="0070C0"/>
+                <w:sz w:val="20"/>
+                <w:lang w:val="es-PA"/>
+              </w:rPr>
+            </w:pPr>
+            <w:r>
+              <w:rPr>
+                <w:bCs/>
+                <w:color w:val="0070C0"/>
+                <w:sz w:val="20"/>
+                <w:lang w:val="es-PA"/>
+              </w:rPr>
+              <w:lastRenderedPageBreak/>
+              <w:t>R34</w:t>
+            </w:r>
+          </w:p>
+        </w:tc>
+        <w:tc>
+          <w:tcPr>
+            <w:tcW w:w="1206" w:type="dxa"/>
+          </w:tcPr>
+          <w:p>
+            <w:pPr>
+              <w:spacing w:before="120" w:after="120"/>
+              <w:rPr>
+                <w:bCs/>
+                <w:color w:val="0070C0"/>
+                <w:sz w:val="20"/>
+                <w:lang w:val="es-PA"/>
+              </w:rPr>
+            </w:pPr>
+            <w:r>
+              <w:rPr>
+                <w:bCs/>
+                <w:color w:val="0070C0"/>
+                <w:sz w:val="20"/>
+                <w:lang w:val="es-PA"/>
+              </w:rPr>
+              <w:t>Funcional</w:t>
+            </w:r>
+          </w:p>
+        </w:tc>
+        <w:tc>
+          <w:tcPr>
+            <w:tcW w:w="4748" w:type="dxa"/>
+          </w:tcPr>
+          <w:p>
+            <w:pPr>
+              <w:spacing w:before="120" w:after="120"/>
+              <w:rPr>
+                <w:bCs/>
+                <w:color w:val="0070C0"/>
+                <w:sz w:val="20"/>
+                <w:lang w:val="es-ES"/>
+              </w:rPr>
+            </w:pPr>
+            <w:r>
+              <w:rPr>
+                <w:bCs/>
+                <w:color w:val="0070C0"/>
+                <w:sz w:val="20"/>
+                <w:lang w:val="es-ES"/>
+              </w:rPr>
+              <w:t>Los administradores podrán acceder a la f</w:t>
+            </w:r>
+            <w:r>
+              <w:rPr>
+                <w:bCs/>
+                <w:color w:val="0070C0"/>
+                <w:sz w:val="20"/>
+                <w:lang w:val="es-ES"/>
+              </w:rPr>
+              <w:t xml:space="preserve">icha de producto </w:t>
+            </w:r>
+            <w:r>
+              <w:rPr>
+                <w:bCs/>
+                <w:color w:val="0070C0"/>
+                <w:sz w:val="20"/>
+                <w:lang w:val="es-ES"/>
+              </w:rPr>
+              <w:t>para poder gestionarla.</w:t>
+            </w:r>
+          </w:p>
+        </w:tc>
+        <w:tc>
+          <w:tcPr>
+            <w:tcW w:w="1276" w:type="dxa"/>
+          </w:tcPr>
+          <w:p>
+            <w:pPr>
+              <w:spacing w:before="120" w:after="120"/>
+              <w:rPr>
+                <w:bCs/>
+                <w:color w:val="0070C0"/>
+                <w:sz w:val="20"/>
+                <w:lang w:val="es-PA"/>
+              </w:rPr>
+            </w:pPr>
+            <w:r>
+              <w:rPr>
+                <w:bCs/>
+                <w:color w:val="0070C0"/>
+                <w:sz w:val="20"/>
+                <w:lang w:val="es-PA"/>
+              </w:rPr>
+              <w:t>Media</w:t>
+            </w:r>
+          </w:p>
+        </w:tc>
+        <w:tc>
+          <w:tcPr>
+            <w:tcW w:w="3260" w:type="dxa"/>
+          </w:tcPr>
+          <w:p>
+            <w:pPr>
+              <w:spacing w:before="120" w:after="120"/>
+              <w:rPr>
+                <w:bCs/>
+                <w:color w:val="0070C0"/>
+                <w:sz w:val="20"/>
+                <w:lang w:val="es-PA"/>
+              </w:rPr>
+            </w:pPr>
+            <w:r>
+              <w:rPr>
+                <w:bCs/>
+                <w:color w:val="0070C0"/>
+                <w:sz w:val="20"/>
+                <w:lang w:val="es-PA"/>
+              </w:rPr>
+              <w:t>Los administradores pueden acceder al sistema de gestión de las fichas de los productos.</w:t>
+            </w:r>
+          </w:p>
+        </w:tc>
+        <w:tc>
+          <w:tcPr>
+            <w:tcW w:w="2693" w:type="dxa"/>
+          </w:tcPr>
+          <w:p>
+            <w:pPr>
+              <w:spacing w:before="120" w:after="120"/>
+              <w:ind w:left="708" w:hanging="708"/>
+              <w:rPr>
+                <w:bCs/>
+                <w:color w:val="0070C0"/>
+                <w:sz w:val="20"/>
+                <w:lang w:val="es-PA"/>
+              </w:rPr>
+            </w:pPr>
+            <w:r>
+              <w:rPr>
+                <w:bCs/>
+                <w:color w:val="0070C0"/>
+                <w:sz w:val="20"/>
+                <w:lang w:val="es-PA"/>
+              </w:rPr>
+              <w:t>Usuarios</w:t>
+            </w:r>
+          </w:p>
+        </w:tc>
+      </w:tr>
+      <w:tr>
+        <w:tc>
+          <w:tcPr>
+            <w:tcW w:w="1242" w:type="dxa"/>
+          </w:tcPr>
+          <w:p>
+            <w:pPr>
+              <w:spacing w:before="120" w:after="120"/>
+              <w:jc w:val="center"/>
+              <w:rPr>
+                <w:bCs/>
+                <w:color w:val="0070C0"/>
+                <w:sz w:val="20"/>
+                <w:lang w:val="es-PA"/>
+              </w:rPr>
+            </w:pPr>
+            <w:r>
+              <w:rPr>
+                <w:bCs/>
+                <w:color w:val="0070C0"/>
+                <w:sz w:val="20"/>
+                <w:lang w:val="es-PA"/>
+              </w:rPr>
+              <w:t>R35</w:t>
+            </w:r>
+          </w:p>
+        </w:tc>
+        <w:tc>
+          <w:tcPr>
+            <w:tcW w:w="1206" w:type="dxa"/>
+          </w:tcPr>
+          <w:p>
+            <w:pPr>
+              <w:spacing w:before="120" w:after="120"/>
+              <w:rPr>
+                <w:bCs/>
+                <w:color w:val="0070C0"/>
+                <w:sz w:val="20"/>
+                <w:lang w:val="es-PA"/>
+              </w:rPr>
+            </w:pPr>
+            <w:r>
+              <w:rPr>
+                <w:bCs/>
+                <w:color w:val="0070C0"/>
+                <w:sz w:val="20"/>
+                <w:lang w:val="es-PA"/>
+              </w:rPr>
+              <w:t>Funcional</w:t>
+            </w:r>
+          </w:p>
+        </w:tc>
+        <w:tc>
+          <w:tcPr>
+            <w:tcW w:w="4748" w:type="dxa"/>
+          </w:tcPr>
+          <w:p>
+            <w:pPr>
+              <w:spacing w:before="120" w:after="120"/>
+              <w:rPr>
+                <w:bCs/>
+                <w:color w:val="0070C0"/>
+                <w:sz w:val="20"/>
+                <w:lang w:val="es-ES"/>
+              </w:rPr>
+            </w:pPr>
+            <w:r>
+              <w:rPr>
+                <w:bCs/>
+                <w:color w:val="0070C0"/>
+                <w:sz w:val="20"/>
+                <w:lang w:val="es-PA"/>
+              </w:rPr>
+              <w:t>Los métodos de pago serán c</w:t>
+            </w:r>
+            <w:r>
+              <w:rPr>
+                <w:bCs/>
+                <w:color w:val="0070C0"/>
+                <w:sz w:val="20"/>
+                <w:lang w:val="es-PA"/>
+              </w:rPr>
+              <w:t>ontrar</w:t>
+            </w:r>
+            <w:r>
+              <w:rPr>
+                <w:bCs/>
+                <w:color w:val="0070C0"/>
+                <w:sz w:val="20"/>
+                <w:lang w:val="es-PA"/>
+              </w:rPr>
+              <w:t>e</w:t>
+            </w:r>
+            <w:r>
+              <w:rPr>
+                <w:bCs/>
+                <w:color w:val="0070C0"/>
+                <w:sz w:val="20"/>
+                <w:lang w:val="es-PA"/>
+              </w:rPr>
+              <w:t>embolso</w:t>
+            </w:r>
+            <w:r>
+              <w:rPr>
+                <w:bCs/>
+                <w:color w:val="0070C0"/>
+                <w:sz w:val="20"/>
+                <w:lang w:val="es-PA"/>
+              </w:rPr>
+              <w:t xml:space="preserve"> y pasarela de pago</w:t>
+            </w:r>
+          </w:p>
+        </w:tc>
+        <w:tc>
+          <w:tcPr>
+            <w:tcW w:w="1276" w:type="dxa"/>
+          </w:tcPr>
+          <w:p>
+            <w:pPr>
+              <w:spacing w:before="120" w:after="120"/>
+              <w:rPr>
+                <w:bCs/>
+                <w:color w:val="0070C0"/>
+                <w:sz w:val="20"/>
+                <w:lang w:val="es-PA"/>
+              </w:rPr>
+            </w:pPr>
+            <w:r>
+              <w:rPr>
+                <w:bCs/>
+                <w:color w:val="0070C0"/>
+                <w:sz w:val="20"/>
+                <w:lang w:val="es-PA"/>
+              </w:rPr>
+              <w:t>Alto</w:t>
+            </w:r>
+          </w:p>
+        </w:tc>
+        <w:tc>
+          <w:tcPr>
+            <w:tcW w:w="3260" w:type="dxa"/>
+          </w:tcPr>
+          <w:p>
+            <w:pPr>
+              <w:spacing w:before="120" w:after="120"/>
+              <w:rPr>
+                <w:bCs/>
+                <w:color w:val="0070C0"/>
+                <w:sz w:val="20"/>
+                <w:lang w:val="es-PA"/>
+              </w:rPr>
+            </w:pPr>
+            <w:r>
+              <w:rPr>
+                <w:bCs/>
+                <w:color w:val="0070C0"/>
+                <w:sz w:val="20"/>
+                <w:lang w:val="es-PA"/>
+              </w:rPr>
+              <w:t>Los pagos son contrareembolso y se hacen a través de una pasarela de pago.</w:t>
+            </w:r>
+          </w:p>
+        </w:tc>
+        <w:tc>
+          <w:tcPr>
+            <w:tcW w:w="2693" w:type="dxa"/>
+          </w:tcPr>
+          <w:p>
+            <w:pPr>
+              <w:spacing w:before="120" w:after="120"/>
+              <w:rPr>
+                <w:bCs/>
+                <w:color w:val="0070C0"/>
+                <w:sz w:val="20"/>
+                <w:lang w:val="es-PA"/>
+              </w:rPr>
+            </w:pPr>
+            <w:r>
+              <w:rPr>
+                <w:bCs/>
+                <w:color w:val="0070C0"/>
+                <w:sz w:val="20"/>
+                <w:lang w:val="es-PA"/>
+              </w:rPr>
+              <w:t>Usuarios</w:t>
+            </w:r>
+          </w:p>
+        </w:tc>
+      </w:tr>
+      <w:tr>
+        <w:tc>
+          <w:tcPr>
+            <w:tcW w:w="1242" w:type="dxa"/>
+          </w:tcPr>
+          <w:p>
+            <w:pPr>
+              <w:spacing w:before="120" w:after="120"/>
+              <w:jc w:val="center"/>
+              <w:rPr>
+                <w:bCs/>
+                <w:color w:val="0070C0"/>
+                <w:sz w:val="20"/>
+                <w:lang w:val="es-PA"/>
+              </w:rPr>
+            </w:pPr>
+            <w:r>
+              <w:rPr>
+                <w:bCs/>
+                <w:color w:val="0070C0"/>
+                <w:sz w:val="20"/>
+                <w:lang w:val="es-PA"/>
+              </w:rPr>
+              <w:t>R36</w:t>
+            </w:r>
+          </w:p>
+        </w:tc>
+        <w:tc>
+          <w:tcPr>
+            <w:tcW w:w="1206" w:type="dxa"/>
+          </w:tcPr>
+          <w:p>
+            <w:pPr>
+              <w:spacing w:before="120" w:after="120"/>
+              <w:rPr>
+                <w:bCs/>
+                <w:color w:val="0070C0"/>
+                <w:sz w:val="20"/>
+                <w:lang w:val="es-PA"/>
+              </w:rPr>
+            </w:pPr>
+            <w:r>
+              <w:rPr>
+                <w:bCs/>
+                <w:color w:val="0070C0"/>
+                <w:sz w:val="20"/>
+                <w:lang w:val="es-PA"/>
+              </w:rPr>
+              <w:t>Funcional</w:t>
+            </w:r>
+          </w:p>
+        </w:tc>
+        <w:tc>
+          <w:tcPr>
+            <w:tcW w:w="4748" w:type="dxa"/>
+          </w:tcPr>
+          <w:p>
+            <w:pPr>
+              <w:spacing w:before="120" w:after="120"/>
+              <w:rPr>
+                <w:bCs/>
+                <w:color w:val="0070C0"/>
+                <w:sz w:val="20"/>
+                <w:lang w:val="es-PA"/>
+              </w:rPr>
+            </w:pPr>
+            <w:r>
+              <w:rPr>
+                <w:bCs/>
+                <w:color w:val="0070C0"/>
+                <w:sz w:val="20"/>
+                <w:lang w:val="es-PA"/>
+              </w:rPr>
+              <w:t>Se permitirá elegir entre las siguientes opciones para el método de entrega de los productos:</w:t>
+            </w:r>
+          </w:p>
+          <w:p>
+            <w:pPr>
+              <w:pStyle w:val="Prrafodelista"/>
+              <w:numPr>
+                <w:ilvl w:val="0"/>
+                <w:numId w:val="27"/>
+              </w:numPr>
+              <w:spacing w:before="120" w:after="120"/>
+              <w:rPr>
+                <w:bCs/>
+                <w:color w:val="0070C0"/>
+                <w:sz w:val="20"/>
+                <w:lang w:val="es-PA"/>
+              </w:rPr>
+            </w:pPr>
+            <w:r>
+              <w:rPr>
+                <w:bCs/>
+                <w:color w:val="0070C0"/>
+                <w:sz w:val="20"/>
+                <w:lang w:val="es-PA"/>
+              </w:rPr>
+              <w:t>Entrega por correo</w:t>
+            </w:r>
+          </w:p>
+          <w:p>
+            <w:pPr>
+              <w:pStyle w:val="Prrafodelista"/>
+              <w:numPr>
+                <w:ilvl w:val="0"/>
+                <w:numId w:val="27"/>
+              </w:numPr>
+              <w:spacing w:before="120" w:after="120"/>
+              <w:rPr>
+                <w:bCs/>
+                <w:color w:val="0070C0"/>
+                <w:sz w:val="20"/>
+                <w:lang w:val="es-PA"/>
+              </w:rPr>
+            </w:pPr>
+            <w:r>
+              <w:rPr>
+                <w:bCs/>
+                <w:color w:val="0070C0"/>
+                <w:sz w:val="20"/>
+                <w:lang w:val="es-PA"/>
+              </w:rPr>
+              <w:t>Recogida en punto de entrega</w:t>
+            </w:r>
+          </w:p>
+          <w:p>
+            <w:pPr>
+              <w:pStyle w:val="Prrafodelista"/>
+              <w:numPr>
+                <w:ilvl w:val="0"/>
+                <w:numId w:val="27"/>
+              </w:numPr>
+              <w:spacing w:before="120" w:after="120"/>
+              <w:rPr>
+                <w:bCs/>
+                <w:color w:val="0070C0"/>
+                <w:sz w:val="20"/>
+                <w:lang w:val="es-PA"/>
+              </w:rPr>
+            </w:pPr>
+            <w:r>
+              <w:rPr>
+                <w:bCs/>
+                <w:color w:val="0070C0"/>
+                <w:sz w:val="20"/>
+                <w:lang w:val="es-PA"/>
+              </w:rPr>
+              <w:t>Recogida en tienda</w:t>
+            </w:r>
+          </w:p>
+        </w:tc>
+        <w:tc>
+          <w:tcPr>
+            <w:tcW w:w="1276" w:type="dxa"/>
+          </w:tcPr>
+          <w:p>
+            <w:pPr>
+              <w:spacing w:before="120" w:after="120"/>
+              <w:rPr>
+                <w:bCs/>
+                <w:color w:val="0070C0"/>
+                <w:sz w:val="20"/>
+                <w:lang w:val="es-PA"/>
+              </w:rPr>
+            </w:pPr>
+            <w:r>
+              <w:rPr>
+                <w:bCs/>
+                <w:color w:val="0070C0"/>
+                <w:sz w:val="20"/>
+                <w:lang w:val="es-PA"/>
+              </w:rPr>
+              <w:t>Media</w:t>
+            </w:r>
+          </w:p>
+        </w:tc>
+        <w:tc>
+          <w:tcPr>
+            <w:tcW w:w="3260" w:type="dxa"/>
+          </w:tcPr>
+          <w:p>
+            <w:pPr>
+              <w:spacing w:before="120" w:after="120"/>
+              <w:rPr>
+                <w:bCs/>
+                <w:color w:val="0070C0"/>
+                <w:sz w:val="20"/>
+                <w:lang w:val="es-PA"/>
+              </w:rPr>
+            </w:pPr>
+            <w:r>
+              <w:rPr>
+                <w:bCs/>
+                <w:color w:val="0070C0"/>
+                <w:sz w:val="20"/>
+                <w:lang w:val="es-PA"/>
+              </w:rPr>
+              <w:t>Al hacer el pedido se dan a disposición todas estas opciones de entrega</w:t>
+            </w:r>
+          </w:p>
+        </w:tc>
+        <w:tc>
+          <w:tcPr>
+            <w:tcW w:w="2693" w:type="dxa"/>
+          </w:tcPr>
+          <w:p>
+            <w:pPr>
+              <w:spacing w:before="120" w:after="120"/>
+              <w:rPr>
+                <w:bCs/>
+                <w:color w:val="0070C0"/>
+                <w:sz w:val="20"/>
+                <w:lang w:val="es-PA"/>
+              </w:rPr>
+            </w:pPr>
+            <w:r>
+              <w:rPr>
+                <w:bCs/>
+                <w:color w:val="0070C0"/>
+                <w:sz w:val="20"/>
+                <w:lang w:val="es-PA"/>
+              </w:rPr>
+              <w:t>U</w:t>
+            </w:r>
+            <w:r>
+              <w:rPr>
+                <w:bCs/>
+                <w:color w:val="0070C0"/>
+                <w:sz w:val="20"/>
+                <w:lang w:val="es-PA"/>
+              </w:rPr>
+              <w:t>suarios</w:t>
+            </w:r>
+          </w:p>
+        </w:tc>
+      </w:tr>
+      <w:tr>
+        <w:tc>
+          <w:tcPr>
+            <w:tcW w:w="1242" w:type="dxa"/>
+          </w:tcPr>
+          <w:p>
+            <w:pPr>
+              <w:spacing w:before="120" w:after="120"/>
+              <w:jc w:val="center"/>
+              <w:rPr>
+                <w:bCs/>
+                <w:color w:val="0070C0"/>
+                <w:sz w:val="20"/>
+                <w:lang w:val="es-PA"/>
+              </w:rPr>
+            </w:pPr>
+            <w:r>
+              <w:rPr>
+                <w:bCs/>
+                <w:color w:val="0070C0"/>
+                <w:sz w:val="20"/>
+                <w:lang w:val="es-PA"/>
+              </w:rPr>
+              <w:t>R37</w:t>
+            </w:r>
+          </w:p>
+        </w:tc>
+        <w:tc>
+          <w:tcPr>
+            <w:tcW w:w="1206" w:type="dxa"/>
+          </w:tcPr>
+          <w:p>
+            <w:pPr>
+              <w:spacing w:before="120" w:after="120"/>
+              <w:rPr>
+                <w:bCs/>
+                <w:color w:val="0070C0"/>
+                <w:sz w:val="20"/>
+                <w:lang w:val="es-PA"/>
+              </w:rPr>
+            </w:pPr>
+            <w:r>
+              <w:rPr>
+                <w:bCs/>
+                <w:color w:val="0070C0"/>
+                <w:sz w:val="20"/>
+                <w:lang w:val="es-PA"/>
+              </w:rPr>
+              <w:t>Funcional</w:t>
+            </w:r>
+          </w:p>
+        </w:tc>
+        <w:tc>
+          <w:tcPr>
+            <w:tcW w:w="4748" w:type="dxa"/>
+          </w:tcPr>
+          <w:p>
+            <w:pPr>
+              <w:spacing w:before="120" w:after="120"/>
+              <w:rPr>
+                <w:bCs/>
+                <w:color w:val="0070C0"/>
+                <w:sz w:val="20"/>
+                <w:lang w:val="es-PA"/>
+              </w:rPr>
+            </w:pPr>
+            <w:r>
+              <w:rPr>
+                <w:bCs/>
+                <w:color w:val="0070C0"/>
+                <w:sz w:val="20"/>
+                <w:lang w:val="es-PA"/>
+              </w:rPr>
+              <w:t xml:space="preserve">La aplicación </w:t>
+            </w:r>
+            <w:r>
+              <w:rPr>
+                <w:bCs/>
+                <w:color w:val="0070C0"/>
+                <w:sz w:val="20"/>
+                <w:lang w:val="es-PA"/>
+              </w:rPr>
+              <w:t>debe de poner</w:t>
+            </w:r>
+            <w:r>
+              <w:rPr>
+                <w:bCs/>
+                <w:color w:val="0070C0"/>
+                <w:sz w:val="20"/>
+                <w:lang w:val="es-PA"/>
+              </w:rPr>
+              <w:t xml:space="preserve"> a disposición los datos de la empresa.</w:t>
+            </w:r>
+          </w:p>
+        </w:tc>
+        <w:tc>
+          <w:tcPr>
+            <w:tcW w:w="1276" w:type="dxa"/>
+          </w:tcPr>
+          <w:p>
+            <w:pPr>
+              <w:spacing w:before="120" w:after="120"/>
+              <w:rPr>
+                <w:bCs/>
+                <w:color w:val="0070C0"/>
+                <w:sz w:val="20"/>
+                <w:lang w:val="es-PA"/>
+              </w:rPr>
+            </w:pPr>
+            <w:r>
+              <w:rPr>
+                <w:bCs/>
+                <w:color w:val="0070C0"/>
+                <w:sz w:val="20"/>
+                <w:lang w:val="es-PA"/>
+              </w:rPr>
+              <w:t>Media</w:t>
+            </w:r>
+          </w:p>
+        </w:tc>
+        <w:tc>
+          <w:tcPr>
+            <w:tcW w:w="3260" w:type="dxa"/>
+          </w:tcPr>
+          <w:p>
+            <w:pPr>
+              <w:spacing w:before="120" w:after="120"/>
+              <w:rPr>
+                <w:bCs/>
+                <w:color w:val="0070C0"/>
+                <w:sz w:val="20"/>
+                <w:lang w:val="es-PA"/>
+              </w:rPr>
+            </w:pPr>
+            <w:r>
+              <w:rPr>
+                <w:bCs/>
+                <w:color w:val="0070C0"/>
+                <w:sz w:val="20"/>
+                <w:lang w:val="es-PA"/>
+              </w:rPr>
+              <w:t>La aplicación dispone de una sección con los datos de la empresa</w:t>
+            </w:r>
+          </w:p>
+        </w:tc>
+        <w:tc>
+          <w:tcPr>
+            <w:tcW w:w="2693" w:type="dxa"/>
+          </w:tcPr>
+          <w:p>
+            <w:pPr>
+              <w:spacing w:before="120" w:after="120"/>
+              <w:rPr>
+                <w:bCs/>
+                <w:color w:val="0070C0"/>
+                <w:sz w:val="20"/>
+                <w:lang w:val="es-PA"/>
+              </w:rPr>
+            </w:pPr>
+            <w:r>
+              <w:rPr>
+                <w:bCs/>
+                <w:color w:val="0070C0"/>
+                <w:sz w:val="20"/>
+                <w:lang w:val="es-PA"/>
+              </w:rPr>
+              <w:t>Patrocinador</w:t>
+            </w:r>
+          </w:p>
+        </w:tc>
+      </w:tr>
+      <w:tr>
+        <w:tc>
+          <w:tcPr>
+            <w:tcW w:w="1242" w:type="dxa"/>
+          </w:tcPr>
+          <w:p>
+            <w:pPr>
+              <w:spacing w:before="120" w:after="120"/>
+              <w:jc w:val="center"/>
+              <w:rPr>
+                <w:bCs/>
+                <w:color w:val="0070C0"/>
+                <w:sz w:val="20"/>
+                <w:lang w:val="es-PA"/>
+              </w:rPr>
+            </w:pPr>
+            <w:r>
+              <w:rPr>
+                <w:bCs/>
+                <w:color w:val="0070C0"/>
+                <w:sz w:val="20"/>
+                <w:lang w:val="es-PA"/>
+              </w:rPr>
+              <w:t>R38</w:t>
+            </w:r>
+          </w:p>
+        </w:tc>
+        <w:tc>
+          <w:tcPr>
+            <w:tcW w:w="1206" w:type="dxa"/>
+          </w:tcPr>
+          <w:p>
+            <w:pPr>
+              <w:spacing w:before="120" w:after="120"/>
+              <w:rPr>
+                <w:bCs/>
+                <w:color w:val="0070C0"/>
+                <w:sz w:val="20"/>
+                <w:lang w:val="es-PA"/>
+              </w:rPr>
+            </w:pPr>
+            <w:r>
+              <w:rPr>
+                <w:bCs/>
+                <w:color w:val="0070C0"/>
+                <w:sz w:val="20"/>
+                <w:lang w:val="es-PA"/>
+              </w:rPr>
+              <w:t>Funcional</w:t>
+            </w:r>
+          </w:p>
+        </w:tc>
+        <w:tc>
+          <w:tcPr>
+            <w:tcW w:w="4748" w:type="dxa"/>
+          </w:tcPr>
+          <w:p>
+            <w:pPr>
+              <w:spacing w:before="120" w:after="120"/>
+              <w:rPr>
+                <w:bCs/>
+                <w:color w:val="0070C0"/>
+                <w:sz w:val="20"/>
+                <w:lang w:val="es-PA"/>
+              </w:rPr>
+            </w:pPr>
+            <w:r>
+              <w:rPr>
+                <w:bCs/>
+                <w:color w:val="0070C0"/>
+                <w:sz w:val="20"/>
+                <w:lang w:val="es-PA"/>
+              </w:rPr>
+              <w:t>Los administradores deben disponer de un panel con el que gestionar las ventas de los productos/servicios que hayan hecho. Ya sea cambiar el estado de un pedido, consultar los pedidos pendientes.</w:t>
+            </w:r>
+          </w:p>
+        </w:tc>
+        <w:tc>
+          <w:tcPr>
+            <w:tcW w:w="1276" w:type="dxa"/>
+          </w:tcPr>
+          <w:p>
+            <w:pPr>
+              <w:spacing w:before="120" w:after="120"/>
+              <w:rPr>
+                <w:bCs/>
+                <w:color w:val="0070C0"/>
+                <w:sz w:val="20"/>
+                <w:lang w:val="es-PA"/>
+              </w:rPr>
+            </w:pPr>
+            <w:r>
+              <w:rPr>
+                <w:bCs/>
+                <w:color w:val="0070C0"/>
+                <w:sz w:val="20"/>
+                <w:lang w:val="es-PA"/>
+              </w:rPr>
+              <w:t>Alto</w:t>
+            </w:r>
+          </w:p>
+        </w:tc>
+        <w:tc>
+          <w:tcPr>
+            <w:tcW w:w="3260" w:type="dxa"/>
+          </w:tcPr>
+          <w:p>
+            <w:pPr>
+              <w:spacing w:before="120" w:after="120"/>
+              <w:rPr>
+                <w:bCs/>
+                <w:color w:val="0070C0"/>
+                <w:sz w:val="20"/>
+                <w:lang w:val="es-PA"/>
+              </w:rPr>
+            </w:pPr>
+            <w:r>
+              <w:rPr>
+                <w:bCs/>
+                <w:color w:val="0070C0"/>
+                <w:sz w:val="20"/>
+                <w:lang w:val="es-PA"/>
+              </w:rPr>
+              <w:t>Los usuarios administradores tienen acceso a un panel que le permita gestionar las ventas</w:t>
+            </w:r>
+          </w:p>
+        </w:tc>
+        <w:tc>
+          <w:tcPr>
+            <w:tcW w:w="2693" w:type="dxa"/>
+          </w:tcPr>
+          <w:p>
+            <w:pPr>
+              <w:spacing w:before="120" w:after="120"/>
+              <w:rPr>
+                <w:bCs/>
+                <w:color w:val="0070C0"/>
+                <w:sz w:val="20"/>
+                <w:lang w:val="es-PA"/>
+              </w:rPr>
+            </w:pPr>
+            <w:r>
+              <w:rPr>
+                <w:bCs/>
+                <w:color w:val="0070C0"/>
+                <w:sz w:val="20"/>
+                <w:lang w:val="es-PA"/>
+              </w:rPr>
+              <w:t>Patrocinador y usuarios</w:t>
+            </w:r>
+          </w:p>
+        </w:tc>
+      </w:tr>
+      <w:tr>
+        <w:tc>
+          <w:tcPr>
+            <w:tcW w:w="1242" w:type="dxa"/>
+          </w:tcPr>
+          <w:p>
+            <w:pPr>
+              <w:spacing w:before="120" w:after="120"/>
+              <w:jc w:val="center"/>
+              <w:rPr>
+                <w:bCs/>
+                <w:color w:val="0070C0"/>
+                <w:sz w:val="20"/>
+                <w:lang w:val="es-PA"/>
+              </w:rPr>
+            </w:pPr>
+            <w:r>
+              <w:rPr>
+                <w:bCs/>
+                <w:color w:val="0070C0"/>
+                <w:sz w:val="20"/>
+                <w:lang w:val="es-PA"/>
+              </w:rPr>
+              <w:t>R39</w:t>
+            </w:r>
+          </w:p>
+        </w:tc>
+        <w:tc>
+          <w:tcPr>
+            <w:tcW w:w="1206" w:type="dxa"/>
+          </w:tcPr>
+          <w:p>
+            <w:pPr>
+              <w:spacing w:before="120" w:after="120"/>
+              <w:rPr>
+                <w:bCs/>
+                <w:color w:val="0070C0"/>
+                <w:sz w:val="20"/>
+                <w:lang w:val="es-PA"/>
+              </w:rPr>
+            </w:pPr>
+            <w:r>
+              <w:rPr>
+                <w:bCs/>
+                <w:color w:val="0070C0"/>
+                <w:sz w:val="20"/>
+                <w:lang w:val="es-PA"/>
+              </w:rPr>
+              <w:t>Funcional</w:t>
+            </w:r>
+          </w:p>
+        </w:tc>
+        <w:tc>
+          <w:tcPr>
+            <w:tcW w:w="4748" w:type="dxa"/>
+          </w:tcPr>
+          <w:p>
+            <w:pPr>
+              <w:spacing w:before="120" w:after="120"/>
+              <w:rPr>
+                <w:bCs/>
+                <w:color w:val="0070C0"/>
+                <w:sz w:val="20"/>
+                <w:lang w:val="es-ES"/>
+              </w:rPr>
+            </w:pPr>
+            <w:r>
+              <w:rPr>
+                <w:bCs/>
+                <w:color w:val="0070C0"/>
+                <w:sz w:val="20"/>
+                <w:lang w:val="es-PA"/>
+              </w:rPr>
+              <w:t>Los administradores deben disponer de un panel con el que gestionar los clientes.</w:t>
+            </w:r>
+          </w:p>
+        </w:tc>
+        <w:tc>
+          <w:tcPr>
+            <w:tcW w:w="1276" w:type="dxa"/>
+          </w:tcPr>
+          <w:p>
+            <w:pPr>
+              <w:spacing w:before="120" w:after="120"/>
+              <w:rPr>
+                <w:bCs/>
+                <w:color w:val="0070C0"/>
+                <w:sz w:val="20"/>
+                <w:lang w:val="es-PA"/>
+              </w:rPr>
+            </w:pPr>
+            <w:r>
+              <w:rPr>
+                <w:bCs/>
+                <w:color w:val="0070C0"/>
+                <w:sz w:val="20"/>
+                <w:lang w:val="es-PA"/>
+              </w:rPr>
+              <w:t>Alto</w:t>
+            </w:r>
+          </w:p>
+        </w:tc>
+        <w:tc>
+          <w:tcPr>
+            <w:tcW w:w="3260" w:type="dxa"/>
+          </w:tcPr>
+          <w:p>
+            <w:pPr>
+              <w:spacing w:before="120" w:after="120"/>
+              <w:rPr>
+                <w:bCs/>
+                <w:color w:val="0070C0"/>
+                <w:sz w:val="20"/>
+                <w:lang w:val="es-PA"/>
+              </w:rPr>
+            </w:pPr>
+            <w:r>
+              <w:rPr>
+                <w:bCs/>
+                <w:color w:val="0070C0"/>
+                <w:sz w:val="20"/>
+                <w:lang w:val="es-PA"/>
+              </w:rPr>
+              <w:t>Los administradores disponen de un panel con el que gestionar a los usuarios cliente</w:t>
+            </w:r>
+          </w:p>
+        </w:tc>
+        <w:tc>
+          <w:tcPr>
+            <w:tcW w:w="2693" w:type="dxa"/>
+          </w:tcPr>
+          <w:p>
+            <w:pPr>
+              <w:spacing w:before="120" w:after="120"/>
+              <w:rPr>
+                <w:bCs/>
+                <w:color w:val="0070C0"/>
+                <w:sz w:val="20"/>
+                <w:lang w:val="es-PA"/>
+              </w:rPr>
+            </w:pPr>
+            <w:r>
+              <w:rPr>
+                <w:bCs/>
+                <w:color w:val="0070C0"/>
+                <w:sz w:val="20"/>
+                <w:lang w:val="es-PA"/>
+              </w:rPr>
+              <w:t>Patrocinador y usuarios</w:t>
+            </w:r>
+          </w:p>
+        </w:tc>
+      </w:tr>
+      <w:tr>
+        <w:tc>
+          <w:tcPr>
+            <w:tcW w:w="1242" w:type="dxa"/>
+          </w:tcPr>
+          <w:p>
+            <w:pPr>
+              <w:spacing w:before="120" w:after="120"/>
+              <w:jc w:val="center"/>
+              <w:rPr>
+                <w:bCs/>
+                <w:color w:val="0070C0"/>
+                <w:sz w:val="20"/>
+                <w:lang w:val="es-PA"/>
+              </w:rPr>
+            </w:pPr>
+            <w:r>
+              <w:rPr>
+                <w:bCs/>
+                <w:color w:val="0070C0"/>
+                <w:sz w:val="20"/>
+                <w:lang w:val="es-PA"/>
+              </w:rPr>
+              <w:t>R40</w:t>
+            </w:r>
+          </w:p>
+        </w:tc>
+        <w:tc>
+          <w:tcPr>
+            <w:tcW w:w="1206" w:type="dxa"/>
+          </w:tcPr>
+          <w:p>
+            <w:pPr>
+              <w:spacing w:before="120" w:after="120"/>
+              <w:rPr>
+                <w:bCs/>
+                <w:color w:val="0070C0"/>
+                <w:sz w:val="20"/>
+                <w:lang w:val="es-PA"/>
+              </w:rPr>
+            </w:pPr>
+            <w:r>
+              <w:rPr>
+                <w:bCs/>
+                <w:color w:val="0070C0"/>
+                <w:sz w:val="20"/>
+                <w:lang w:val="es-PA"/>
+              </w:rPr>
+              <w:t>Funcional</w:t>
+            </w:r>
+          </w:p>
+        </w:tc>
+        <w:tc>
+          <w:tcPr>
+            <w:tcW w:w="4748" w:type="dxa"/>
+          </w:tcPr>
+          <w:p>
+            <w:pPr>
+              <w:spacing w:before="120" w:after="120"/>
+              <w:rPr>
+                <w:bCs/>
+                <w:color w:val="0070C0"/>
+                <w:sz w:val="20"/>
+                <w:lang w:val="es-PA"/>
+              </w:rPr>
+            </w:pPr>
+            <w:r>
+              <w:rPr>
+                <w:bCs/>
+                <w:color w:val="0070C0"/>
+                <w:sz w:val="20"/>
+                <w:lang w:val="es-PA"/>
+              </w:rPr>
+              <w:t xml:space="preserve">Los clientes </w:t>
+            </w:r>
+            <w:r>
+              <w:rPr>
+                <w:bCs/>
+                <w:color w:val="0070C0"/>
+                <w:sz w:val="20"/>
+                <w:lang w:val="es-PA"/>
+              </w:rPr>
+              <w:t>pueden</w:t>
+            </w:r>
+            <w:r>
+              <w:rPr>
+                <w:bCs/>
+                <w:color w:val="0070C0"/>
+                <w:sz w:val="20"/>
+                <w:lang w:val="es-PA"/>
+              </w:rPr>
+              <w:t xml:space="preserve"> hacer búsquedas en base al nombre, precio y categorías del producto.</w:t>
+            </w:r>
+          </w:p>
+        </w:tc>
+        <w:tc>
+          <w:tcPr>
+            <w:tcW w:w="1276" w:type="dxa"/>
+          </w:tcPr>
+          <w:p>
+            <w:pPr>
+              <w:spacing w:before="120" w:after="120"/>
+              <w:rPr>
+                <w:bCs/>
+                <w:color w:val="0070C0"/>
+                <w:sz w:val="20"/>
+                <w:lang w:val="es-PA"/>
+              </w:rPr>
+            </w:pPr>
+            <w:r>
+              <w:rPr>
+                <w:bCs/>
+                <w:color w:val="0070C0"/>
+                <w:sz w:val="20"/>
+                <w:lang w:val="es-PA"/>
+              </w:rPr>
+              <w:t>Medio</w:t>
+            </w:r>
+          </w:p>
+        </w:tc>
+        <w:tc>
+          <w:tcPr>
+            <w:tcW w:w="3260" w:type="dxa"/>
+          </w:tcPr>
+          <w:p>
+            <w:pPr>
+              <w:spacing w:before="120" w:after="120"/>
+              <w:rPr>
+                <w:bCs/>
+                <w:color w:val="0070C0"/>
+                <w:sz w:val="20"/>
+                <w:lang w:val="es-PA"/>
+              </w:rPr>
+            </w:pPr>
+            <w:r>
+              <w:rPr>
+                <w:bCs/>
+                <w:color w:val="0070C0"/>
+                <w:sz w:val="20"/>
+                <w:lang w:val="es-PA"/>
+              </w:rPr>
+              <w:t>El buscador dispone de esos tres filtros para buscar</w:t>
+            </w:r>
+          </w:p>
+        </w:tc>
+        <w:tc>
+          <w:tcPr>
+            <w:tcW w:w="2693" w:type="dxa"/>
+          </w:tcPr>
+          <w:p>
+            <w:pPr>
+              <w:spacing w:before="120" w:after="120"/>
+              <w:rPr>
+                <w:bCs/>
+                <w:color w:val="0070C0"/>
+                <w:sz w:val="20"/>
+                <w:lang w:val="es-PA"/>
+              </w:rPr>
+            </w:pPr>
+            <w:r>
+              <w:rPr>
+                <w:bCs/>
+                <w:color w:val="0070C0"/>
+                <w:sz w:val="20"/>
+                <w:lang w:val="es-PA"/>
+              </w:rPr>
+              <w:t>Patrocinador y usuarios.</w:t>
+            </w:r>
+          </w:p>
+        </w:tc>
+      </w:tr>
+      <w:tr>
+        <w:tc>
+          <w:tcPr>
+            <w:tcW w:w="1242" w:type="dxa"/>
+          </w:tcPr>
+          <w:p>
+            <w:pPr>
+              <w:spacing w:before="120" w:after="120"/>
+              <w:jc w:val="center"/>
+              <w:rPr>
+                <w:bCs/>
+                <w:color w:val="0070C0"/>
+                <w:sz w:val="20"/>
+                <w:lang w:val="es-PA"/>
+              </w:rPr>
+            </w:pPr>
+            <w:r>
+              <w:rPr>
+                <w:bCs/>
+                <w:color w:val="0070C0"/>
+                <w:sz w:val="20"/>
+                <w:lang w:val="es-PA"/>
+              </w:rPr>
+              <w:t>R41</w:t>
+            </w:r>
+          </w:p>
+        </w:tc>
+        <w:tc>
+          <w:tcPr>
+            <w:tcW w:w="1206" w:type="dxa"/>
+          </w:tcPr>
+          <w:p>
+            <w:pPr>
+              <w:spacing w:before="120" w:after="120"/>
+              <w:rPr>
+                <w:bCs/>
+                <w:color w:val="0070C0"/>
+                <w:sz w:val="20"/>
+                <w:lang w:val="es-PA"/>
+              </w:rPr>
+            </w:pPr>
+            <w:r>
+              <w:rPr>
+                <w:bCs/>
+                <w:color w:val="0070C0"/>
+                <w:sz w:val="20"/>
+                <w:lang w:val="es-PA"/>
+              </w:rPr>
+              <w:t>Funcional</w:t>
+            </w:r>
+          </w:p>
+        </w:tc>
+        <w:tc>
+          <w:tcPr>
+            <w:tcW w:w="4748" w:type="dxa"/>
+          </w:tcPr>
+          <w:p>
+            <w:pPr>
+              <w:spacing w:before="120" w:after="120"/>
+              <w:rPr>
+                <w:bCs/>
+                <w:color w:val="0070C0"/>
+                <w:sz w:val="20"/>
+                <w:lang w:val="es-ES"/>
+              </w:rPr>
+            </w:pPr>
+            <w:r>
+              <w:rPr>
+                <w:bCs/>
+                <w:color w:val="0070C0"/>
+                <w:sz w:val="20"/>
+                <w:lang w:val="es-ES"/>
+              </w:rPr>
+              <w:t>Los clientes pueden llevar un s</w:t>
+            </w:r>
+            <w:r>
+              <w:rPr>
+                <w:bCs/>
+                <w:color w:val="0070C0"/>
+                <w:sz w:val="20"/>
+                <w:lang w:val="es-ES"/>
+              </w:rPr>
+              <w:t>eguimiento de</w:t>
+            </w:r>
+            <w:r>
+              <w:rPr>
+                <w:bCs/>
+                <w:color w:val="0070C0"/>
+                <w:sz w:val="20"/>
+                <w:lang w:val="es-ES"/>
+              </w:rPr>
+              <w:t xml:space="preserve"> los</w:t>
+            </w:r>
+            <w:r>
+              <w:rPr>
+                <w:bCs/>
+                <w:color w:val="0070C0"/>
+                <w:sz w:val="20"/>
+                <w:lang w:val="es-ES"/>
+              </w:rPr>
+              <w:t xml:space="preserve"> pedidos </w:t>
+            </w:r>
+            <w:r>
+              <w:rPr>
+                <w:bCs/>
+                <w:color w:val="0070C0"/>
+                <w:sz w:val="20"/>
+                <w:lang w:val="es-ES"/>
+              </w:rPr>
+              <w:t>a partir de su ID</w:t>
+            </w:r>
+          </w:p>
+        </w:tc>
+        <w:tc>
+          <w:tcPr>
+            <w:tcW w:w="1276" w:type="dxa"/>
+          </w:tcPr>
+          <w:p>
+            <w:pPr>
+              <w:spacing w:before="120" w:after="120"/>
+              <w:rPr>
+                <w:bCs/>
+                <w:color w:val="0070C0"/>
+                <w:sz w:val="20"/>
+                <w:lang w:val="es-PA"/>
+              </w:rPr>
+            </w:pPr>
+            <w:r>
+              <w:rPr>
+                <w:bCs/>
+                <w:color w:val="0070C0"/>
+                <w:sz w:val="20"/>
+                <w:lang w:val="es-PA"/>
+              </w:rPr>
+              <w:t>Alto</w:t>
+            </w:r>
+          </w:p>
+        </w:tc>
+        <w:tc>
+          <w:tcPr>
+            <w:tcW w:w="3260" w:type="dxa"/>
+          </w:tcPr>
+          <w:p>
+            <w:pPr>
+              <w:spacing w:before="120" w:after="120"/>
+              <w:rPr>
+                <w:bCs/>
+                <w:color w:val="0070C0"/>
+                <w:sz w:val="20"/>
+                <w:lang w:val="es-PA"/>
+              </w:rPr>
+            </w:pPr>
+            <w:r>
+              <w:rPr>
+                <w:bCs/>
+                <w:color w:val="0070C0"/>
+                <w:sz w:val="20"/>
+                <w:lang w:val="es-PA"/>
+              </w:rPr>
+              <w:t>Los clientes pueden acceder al estado del pedido a partir de su ID</w:t>
+            </w:r>
+          </w:p>
+        </w:tc>
+        <w:tc>
+          <w:tcPr>
+            <w:tcW w:w="2693" w:type="dxa"/>
+          </w:tcPr>
+          <w:p>
+            <w:pPr>
+              <w:spacing w:before="120" w:after="120"/>
+              <w:rPr>
+                <w:bCs/>
+                <w:color w:val="0070C0"/>
+                <w:sz w:val="20"/>
+                <w:lang w:val="es-PA"/>
+              </w:rPr>
+            </w:pPr>
+            <w:r>
+              <w:rPr>
+                <w:bCs/>
+                <w:color w:val="0070C0"/>
+                <w:sz w:val="20"/>
+                <w:lang w:val="es-PA"/>
+              </w:rPr>
+              <w:t>Patrocinador y usuarios.</w:t>
+            </w:r>
+          </w:p>
+        </w:tc>
+      </w:tr>
+      <w:tr>
+        <w:tc>
+          <w:tcPr>
+            <w:tcW w:w="1242" w:type="dxa"/>
+          </w:tcPr>
+          <w:p>
+            <w:pPr>
+              <w:spacing w:before="120" w:after="120"/>
+              <w:jc w:val="center"/>
+              <w:rPr>
+                <w:bCs/>
+                <w:color w:val="0070C0"/>
+                <w:sz w:val="20"/>
+                <w:lang w:val="es-PA"/>
+              </w:rPr>
+            </w:pPr>
+            <w:r>
+              <w:rPr>
+                <w:bCs/>
+                <w:color w:val="0070C0"/>
+                <w:sz w:val="20"/>
+                <w:lang w:val="es-PA"/>
+              </w:rPr>
+              <w:t>R42</w:t>
+            </w:r>
+          </w:p>
+        </w:tc>
+        <w:tc>
+          <w:tcPr>
+            <w:tcW w:w="1206" w:type="dxa"/>
+          </w:tcPr>
+          <w:p>
+            <w:pPr>
+              <w:spacing w:before="120" w:after="120"/>
+              <w:rPr>
+                <w:bCs/>
+                <w:color w:val="0070C0"/>
+                <w:sz w:val="20"/>
+                <w:lang w:val="es-PA"/>
+              </w:rPr>
+            </w:pPr>
+            <w:r>
+              <w:rPr>
+                <w:bCs/>
+                <w:color w:val="0070C0"/>
+                <w:sz w:val="20"/>
+                <w:lang w:val="es-PA"/>
+              </w:rPr>
+              <w:t>Funcional</w:t>
+            </w:r>
+          </w:p>
+        </w:tc>
+        <w:tc>
+          <w:tcPr>
+            <w:tcW w:w="4748" w:type="dxa"/>
+          </w:tcPr>
+          <w:p>
+            <w:pPr>
+              <w:spacing w:before="120" w:after="120"/>
+              <w:rPr>
+                <w:bCs/>
+                <w:color w:val="0070C0"/>
+                <w:sz w:val="20"/>
+                <w:lang w:val="es-PA"/>
+              </w:rPr>
+            </w:pPr>
+            <w:r>
+              <w:rPr>
+                <w:bCs/>
+                <w:color w:val="0070C0"/>
+                <w:sz w:val="20"/>
+                <w:lang w:val="es-ES"/>
+              </w:rPr>
+              <w:t xml:space="preserve">Los </w:t>
+            </w:r>
+            <w:r>
+              <w:rPr>
+                <w:bCs/>
+                <w:color w:val="0070C0"/>
+                <w:sz w:val="20"/>
+                <w:lang w:val="es-ES"/>
+              </w:rPr>
+              <w:t>administradores</w:t>
+            </w:r>
+            <w:r>
+              <w:rPr>
+                <w:bCs/>
+                <w:color w:val="0070C0"/>
+                <w:sz w:val="20"/>
+                <w:lang w:val="es-ES"/>
+              </w:rPr>
+              <w:t xml:space="preserve"> </w:t>
+            </w:r>
+            <w:r>
+              <w:rPr>
+                <w:bCs/>
+                <w:color w:val="0070C0"/>
+                <w:sz w:val="20"/>
+                <w:lang w:val="es-ES"/>
+              </w:rPr>
+              <w:t>pueden</w:t>
+            </w:r>
+            <w:r>
+              <w:rPr>
+                <w:bCs/>
+                <w:color w:val="0070C0"/>
+                <w:sz w:val="20"/>
+                <w:lang w:val="es-ES"/>
+              </w:rPr>
+              <w:t xml:space="preserve"> llevar un s</w:t>
+            </w:r>
+            <w:r>
+              <w:rPr>
+                <w:bCs/>
+                <w:color w:val="0070C0"/>
+                <w:sz w:val="20"/>
+                <w:lang w:val="es-ES"/>
+              </w:rPr>
+              <w:t>eguimiento de</w:t>
+            </w:r>
+            <w:r>
+              <w:rPr>
+                <w:bCs/>
+                <w:color w:val="0070C0"/>
+                <w:sz w:val="20"/>
+                <w:lang w:val="es-ES"/>
+              </w:rPr>
+              <w:t xml:space="preserve"> </w:t>
+            </w:r>
+            <w:r>
+              <w:rPr>
+                <w:bCs/>
+                <w:color w:val="0070C0"/>
+                <w:sz w:val="20"/>
+                <w:lang w:val="es-ES"/>
+              </w:rPr>
+              <w:t xml:space="preserve">todos </w:t>
+            </w:r>
+            <w:r>
+              <w:rPr>
+                <w:bCs/>
+                <w:color w:val="0070C0"/>
+                <w:sz w:val="20"/>
+                <w:lang w:val="es-ES"/>
+              </w:rPr>
+              <w:t>los</w:t>
+            </w:r>
+            <w:r>
+              <w:rPr>
+                <w:bCs/>
+                <w:color w:val="0070C0"/>
+                <w:sz w:val="20"/>
+                <w:lang w:val="es-ES"/>
+              </w:rPr>
+              <w:t xml:space="preserve"> pedidos </w:t>
+            </w:r>
+            <w:r>
+              <w:rPr>
+                <w:bCs/>
+                <w:color w:val="0070C0"/>
+                <w:sz w:val="20"/>
+                <w:lang w:val="es-ES"/>
+              </w:rPr>
+              <w:t>a partir de su ID</w:t>
+            </w:r>
+          </w:p>
+        </w:tc>
+        <w:tc>
+          <w:tcPr>
+            <w:tcW w:w="1276" w:type="dxa"/>
+          </w:tcPr>
+          <w:p>
+            <w:pPr>
+              <w:spacing w:before="120" w:after="120"/>
+              <w:rPr>
+                <w:bCs/>
+                <w:color w:val="0070C0"/>
+                <w:sz w:val="20"/>
+                <w:lang w:val="es-PA"/>
+              </w:rPr>
+            </w:pPr>
+            <w:r>
+              <w:rPr>
+                <w:bCs/>
+                <w:color w:val="0070C0"/>
+                <w:sz w:val="20"/>
+                <w:lang w:val="es-PA"/>
+              </w:rPr>
+              <w:t>Alto</w:t>
+            </w:r>
+          </w:p>
+        </w:tc>
+        <w:tc>
+          <w:tcPr>
+            <w:tcW w:w="3260" w:type="dxa"/>
+          </w:tcPr>
+          <w:p>
+            <w:pPr>
+              <w:spacing w:before="120" w:after="120"/>
+              <w:rPr>
+                <w:bCs/>
+                <w:color w:val="0070C0"/>
+                <w:sz w:val="20"/>
+                <w:lang w:val="es-PA"/>
+              </w:rPr>
+            </w:pPr>
+            <w:r>
+              <w:rPr>
+                <w:bCs/>
+                <w:color w:val="0070C0"/>
+                <w:sz w:val="20"/>
+                <w:lang w:val="es-PA"/>
+              </w:rPr>
+              <w:t xml:space="preserve">Los </w:t>
+            </w:r>
+            <w:r>
+              <w:rPr>
+                <w:bCs/>
+                <w:color w:val="0070C0"/>
+                <w:sz w:val="20"/>
+                <w:lang w:val="es-PA"/>
+              </w:rPr>
+              <w:t>administradores</w:t>
+            </w:r>
+            <w:r>
+              <w:rPr>
+                <w:bCs/>
+                <w:color w:val="0070C0"/>
+                <w:sz w:val="20"/>
+                <w:lang w:val="es-PA"/>
+              </w:rPr>
+              <w:t xml:space="preserve"> pueden acceder al estado de</w:t>
+            </w:r>
+            <w:r>
+              <w:rPr>
+                <w:bCs/>
+                <w:color w:val="0070C0"/>
+                <w:sz w:val="20"/>
+                <w:lang w:val="es-PA"/>
+              </w:rPr>
+              <w:t xml:space="preserve"> un</w:t>
+            </w:r>
+            <w:r>
+              <w:rPr>
+                <w:bCs/>
+                <w:color w:val="0070C0"/>
+                <w:sz w:val="20"/>
+                <w:lang w:val="es-PA"/>
+              </w:rPr>
+              <w:t xml:space="preserve"> pedido a partir de su ID</w:t>
+            </w:r>
+          </w:p>
+        </w:tc>
+        <w:tc>
+          <w:tcPr>
+            <w:tcW w:w="2693" w:type="dxa"/>
+          </w:tcPr>
+          <w:p>
+            <w:pPr>
+              <w:spacing w:before="120" w:after="120"/>
+              <w:rPr>
+                <w:bCs/>
+                <w:color w:val="0070C0"/>
+                <w:sz w:val="20"/>
+                <w:lang w:val="es-PA"/>
+              </w:rPr>
+            </w:pPr>
+            <w:r>
+              <w:rPr>
+                <w:bCs/>
+                <w:color w:val="0070C0"/>
+                <w:sz w:val="20"/>
+                <w:lang w:val="es-PA"/>
+              </w:rPr>
+              <w:t>Patrocinador y usuarios.</w:t>
+            </w:r>
+          </w:p>
+        </w:tc>
+      </w:tr>
+      <w:tr>
+        <w:tc>
+          <w:tcPr>
+            <w:tcW w:w="1242" w:type="dxa"/>
+          </w:tcPr>
+          <w:p>
+            <w:pPr>
+              <w:spacing w:before="120" w:after="120"/>
+              <w:jc w:val="center"/>
+              <w:rPr>
+                <w:bCs/>
+                <w:color w:val="0070C0"/>
+                <w:sz w:val="20"/>
+                <w:lang w:val="es-PA"/>
+              </w:rPr>
+            </w:pPr>
+            <w:r>
+              <w:rPr>
+                <w:bCs/>
+                <w:color w:val="0070C0"/>
+                <w:sz w:val="20"/>
+                <w:lang w:val="es-PA"/>
+              </w:rPr>
+              <w:t>R43</w:t>
+            </w:r>
+          </w:p>
+        </w:tc>
+        <w:tc>
+          <w:tcPr>
+            <w:tcW w:w="1206" w:type="dxa"/>
+          </w:tcPr>
+          <w:p>
+            <w:pPr>
+              <w:spacing w:before="120" w:after="120"/>
+              <w:rPr>
+                <w:bCs/>
+                <w:color w:val="0070C0"/>
+                <w:sz w:val="20"/>
+                <w:lang w:val="es-PA"/>
+              </w:rPr>
+            </w:pPr>
+            <w:r>
+              <w:rPr>
+                <w:bCs/>
+                <w:color w:val="0070C0"/>
+                <w:sz w:val="20"/>
+                <w:lang w:val="es-PA"/>
+              </w:rPr>
+              <w:t>Funcional</w:t>
+            </w:r>
+          </w:p>
+        </w:tc>
+        <w:tc>
+          <w:tcPr>
+            <w:tcW w:w="4748" w:type="dxa"/>
+          </w:tcPr>
+          <w:p>
+            <w:pPr>
+              <w:spacing w:before="120" w:after="120"/>
+              <w:rPr>
+                <w:bCs/>
+                <w:color w:val="0070C0"/>
+                <w:sz w:val="20"/>
+                <w:lang w:val="es-ES"/>
+              </w:rPr>
+            </w:pPr>
+            <w:r>
+              <w:rPr>
+                <w:bCs/>
+                <w:color w:val="0070C0"/>
+                <w:sz w:val="20"/>
+                <w:lang w:val="es-PA"/>
+              </w:rPr>
+              <w:t>Los usuarios (clientes y administradores) pueden consultar</w:t>
+            </w:r>
+            <w:r>
+              <w:rPr>
+                <w:bCs/>
+                <w:color w:val="0070C0"/>
+                <w:sz w:val="20"/>
+                <w:lang w:val="es-PA"/>
+              </w:rPr>
+              <w:t xml:space="preserve"> el estado de los pedidos</w:t>
+            </w:r>
+          </w:p>
+        </w:tc>
+        <w:tc>
+          <w:tcPr>
+            <w:tcW w:w="1276" w:type="dxa"/>
+          </w:tcPr>
+          <w:p>
+            <w:pPr>
+              <w:spacing w:before="120" w:after="120"/>
+              <w:rPr>
+                <w:bCs/>
+                <w:color w:val="0070C0"/>
+                <w:sz w:val="20"/>
+                <w:lang w:val="es-PA"/>
+              </w:rPr>
+            </w:pPr>
+            <w:r>
+              <w:rPr>
+                <w:bCs/>
+                <w:color w:val="0070C0"/>
+                <w:sz w:val="20"/>
+                <w:lang w:val="es-PA"/>
+              </w:rPr>
+              <w:t>Medio</w:t>
+            </w:r>
+          </w:p>
+        </w:tc>
+        <w:tc>
+          <w:tcPr>
+            <w:tcW w:w="3260" w:type="dxa"/>
+          </w:tcPr>
+          <w:p>
+            <w:pPr>
+              <w:spacing w:before="120" w:after="120"/>
+              <w:rPr>
+                <w:bCs/>
+                <w:color w:val="0070C0"/>
+                <w:sz w:val="20"/>
+                <w:lang w:val="es-PA"/>
+              </w:rPr>
+            </w:pPr>
+            <w:r>
+              <w:rPr>
+                <w:bCs/>
+                <w:color w:val="0070C0"/>
+                <w:sz w:val="20"/>
+                <w:lang w:val="es-PA"/>
+              </w:rPr>
+              <w:t>Los usuarios pueden consultar el estado de los pedidos</w:t>
+            </w:r>
+          </w:p>
+        </w:tc>
+        <w:tc>
+          <w:tcPr>
+            <w:tcW w:w="2693" w:type="dxa"/>
+          </w:tcPr>
+          <w:p>
+            <w:pPr>
+              <w:spacing w:before="120" w:after="120"/>
+              <w:rPr>
+                <w:bCs/>
+                <w:color w:val="0070C0"/>
+                <w:sz w:val="20"/>
+                <w:lang w:val="es-PA"/>
+              </w:rPr>
+            </w:pPr>
+            <w:r>
+              <w:rPr>
+                <w:bCs/>
+                <w:color w:val="0070C0"/>
+                <w:sz w:val="20"/>
+                <w:lang w:val="es-PA"/>
+              </w:rPr>
+              <w:t>Patrocinador y usuarios.</w:t>
             </w:r>
           </w:p>
         </w:tc>
@@ -4773,14 +8376,27 @@
     <w:r>
       <w:t xml:space="preserve"> de </w:t>
     </w:r>
-    <w:fldSimple w:instr=" NUMPAGES   \* MERGEFORMAT ">
-      <w:r>
-        <w:rPr>
-          <w:noProof/>
-        </w:rPr>
-        <w:t>1</w:t>
-      </w:r>
-    </w:fldSimple>
+    <w:r>
+      <w:fldChar w:fldCharType="begin"/>
+    </w:r>
+    <w:r>
+      <w:instrText xml:space="preserve"> NUMPAGES   \* MERGEFORMAT </w:instrText>
+    </w:r>
+    <w:r>
+      <w:fldChar w:fldCharType="separate"/>
+    </w:r>
+    <w:r>
+      <w:rPr>
+        <w:noProof/>
+      </w:rPr>
+      <w:t>1</w:t>
+    </w:r>
+    <w:r>
+      <w:rPr>
+        <w:noProof/>
+      </w:rPr>
+      <w:fldChar w:fldCharType="end"/>
+    </w:r>
   </w:p>
   <w:p>
     <w:pPr>
@@ -5547,6 +9163,118 @@
     </w:lvl>
   </w:abstractNum>
   <w:abstractNum w:abstractNumId="6" w15:restartNumberingAfterBreak="0">
+    <w:nsid w:val="26A953FC"/>
+    <w:multiLevelType w:val="hybridMultilevel"/>
+    <w:tmpl w:val="FCA28D12"/>
+    <w:lvl w:ilvl="0" w:tplc="935CC48E">
+      <w:numFmt w:val="bullet"/>
+      <w:lvlText w:val="-"/>
+      <w:lvlJc w:val="left"/>
+      <w:pPr>
+        <w:ind w:left="720" w:hanging="360"/>
+      </w:pPr>
+      <w:rPr>
+        <w:rFonts w:ascii="Calibri" w:eastAsiaTheme="minorHAnsi" w:hAnsi="Calibri" w:cs="Calibri" w:hint="default"/>
+      </w:rPr>
+    </w:lvl>
+    <w:lvl w:ilvl="1" w:tplc="0C0A0003" w:tentative="1">
+      <w:start w:val="1"/>
+      <w:numFmt w:val="bullet"/>
+      <w:lvlText w:val="o"/>
+      <w:lvlJc w:val="left"/>
+      <w:pPr>
+        <w:ind w:left="1440" w:hanging="360"/>
+      </w:pPr>
+      <w:rPr>
+        <w:rFonts w:ascii="Courier New" w:hAnsi="Courier New" w:cs="Courier New" w:hint="default"/>
+      </w:rPr>
+    </w:lvl>
+    <w:lvl w:ilvl="2" w:tplc="0C0A0005" w:tentative="1">
+      <w:start w:val="1"/>
+      <w:numFmt w:val="bullet"/>
+      <w:lvlText w:val=""/>
+      <w:lvlJc w:val="left"/>
+      <w:pPr>
+        <w:ind w:left="2160" w:hanging="360"/>
+      </w:pPr>
+      <w:rPr>
+        <w:rFonts w:ascii="Wingdings" w:hAnsi="Wingdings" w:hint="default"/>
+      </w:rPr>
+    </w:lvl>
+    <w:lvl w:ilvl="3" w:tplc="0C0A0001" w:tentative="1">
+      <w:start w:val="1"/>
+      <w:numFmt w:val="bullet"/>
+      <w:lvlText w:val=""/>
+      <w:lvlJc w:val="left"/>
+      <w:pPr>
+        <w:ind w:left="2880" w:hanging="360"/>
+      </w:pPr>
+      <w:rPr>
+        <w:rFonts w:ascii="Symbol" w:hAnsi="Symbol" w:hint="default"/>
+      </w:rPr>
+    </w:lvl>
+    <w:lvl w:ilvl="4" w:tplc="0C0A0003" w:tentative="1">
+      <w:start w:val="1"/>
+      <w:numFmt w:val="bullet"/>
+      <w:lvlText w:val="o"/>
+      <w:lvlJc w:val="left"/>
+      <w:pPr>
+        <w:ind w:left="3600" w:hanging="360"/>
+      </w:pPr>
+      <w:rPr>
+        <w:rFonts w:ascii="Courier New" w:hAnsi="Courier New" w:cs="Courier New" w:hint="default"/>
+      </w:rPr>
+    </w:lvl>
+    <w:lvl w:ilvl="5" w:tplc="0C0A0005" w:tentative="1">
+      <w:start w:val="1"/>
+      <w:numFmt w:val="bullet"/>
+      <w:lvlText w:val=""/>
+      <w:lvlJc w:val="left"/>
+      <w:pPr>
+        <w:ind w:left="4320" w:hanging="360"/>
+      </w:pPr>
+      <w:rPr>
+        <w:rFonts w:ascii="Wingdings" w:hAnsi="Wingdings" w:hint="default"/>
+      </w:rPr>
+    </w:lvl>
+    <w:lvl w:ilvl="6" w:tplc="0C0A0001" w:tentative="1">
+      <w:start w:val="1"/>
+      <w:numFmt w:val="bullet"/>
+      <w:lvlText w:val=""/>
+      <w:lvlJc w:val="left"/>
+      <w:pPr>
+        <w:ind w:left="5040" w:hanging="360"/>
+      </w:pPr>
+      <w:rPr>
+        <w:rFonts w:ascii="Symbol" w:hAnsi="Symbol" w:hint="default"/>
+      </w:rPr>
+    </w:lvl>
+    <w:lvl w:ilvl="7" w:tplc="0C0A0003" w:tentative="1">
+      <w:start w:val="1"/>
+      <w:numFmt w:val="bullet"/>
+      <w:lvlText w:val="o"/>
+      <w:lvlJc w:val="left"/>
+      <w:pPr>
+        <w:ind w:left="5760" w:hanging="360"/>
+      </w:pPr>
+      <w:rPr>
+        <w:rFonts w:ascii="Courier New" w:hAnsi="Courier New" w:cs="Courier New" w:hint="default"/>
+      </w:rPr>
+    </w:lvl>
+    <w:lvl w:ilvl="8" w:tplc="0C0A0005" w:tentative="1">
+      <w:start w:val="1"/>
+      <w:numFmt w:val="bullet"/>
+      <w:lvlText w:val=""/>
+      <w:lvlJc w:val="left"/>
+      <w:pPr>
+        <w:ind w:left="6480" w:hanging="360"/>
+      </w:pPr>
+      <w:rPr>
+        <w:rFonts w:ascii="Wingdings" w:hAnsi="Wingdings" w:hint="default"/>
+      </w:rPr>
+    </w:lvl>
+  </w:abstractNum>
+  <w:abstractNum w:abstractNumId="7" w15:restartNumberingAfterBreak="0">
     <w:nsid w:val="2B337FB5"/>
     <w:multiLevelType w:val="multilevel"/>
     <w:tmpl w:val="10504972"/>
@@ -5659,7 +9387,7 @@
       </w:pPr>
     </w:lvl>
   </w:abstractNum>
-  <w:abstractNum w:abstractNumId="7" w15:restartNumberingAfterBreak="0">
+  <w:abstractNum w:abstractNumId="8" w15:restartNumberingAfterBreak="0">
     <w:nsid w:val="36786958"/>
     <w:multiLevelType w:val="multilevel"/>
     <w:tmpl w:val="1F429984"/>
@@ -5772,7 +9500,7 @@
       </w:pPr>
     </w:lvl>
   </w:abstractNum>
-  <w:abstractNum w:abstractNumId="8" w15:restartNumberingAfterBreak="0">
+  <w:abstractNum w:abstractNumId="9" w15:restartNumberingAfterBreak="0">
     <w:nsid w:val="37CC53AA"/>
     <w:multiLevelType w:val="multilevel"/>
     <w:tmpl w:val="E3C6BA74"/>
@@ -5885,7 +9613,7 @@
       </w:pPr>
     </w:lvl>
   </w:abstractNum>
-  <w:abstractNum w:abstractNumId="9" w15:restartNumberingAfterBreak="0">
+  <w:abstractNum w:abstractNumId="10" w15:restartNumberingAfterBreak="0">
     <w:nsid w:val="3B125501"/>
     <w:multiLevelType w:val="multilevel"/>
     <w:tmpl w:val="AF083F5C"/>
@@ -5998,7 +9726,7 @@
       </w:pPr>
     </w:lvl>
   </w:abstractNum>
-  <w:abstractNum w:abstractNumId="10" w15:restartNumberingAfterBreak="0">
+  <w:abstractNum w:abstractNumId="11" w15:restartNumberingAfterBreak="0">
     <w:nsid w:val="3F6E2329"/>
     <w:multiLevelType w:val="multilevel"/>
     <w:tmpl w:val="0E2C0102"/>
@@ -6111,7 +9839,7 @@
       </w:pPr>
     </w:lvl>
   </w:abstractNum>
-  <w:abstractNum w:abstractNumId="11" w15:restartNumberingAfterBreak="0">
+  <w:abstractNum w:abstractNumId="12" w15:restartNumberingAfterBreak="0">
     <w:nsid w:val="44D264EE"/>
     <w:multiLevelType w:val="multilevel"/>
     <w:tmpl w:val="81EE0DFA"/>
@@ -6224,7 +9952,7 @@
       </w:pPr>
     </w:lvl>
   </w:abstractNum>
-  <w:abstractNum w:abstractNumId="12" w15:restartNumberingAfterBreak="0">
+  <w:abstractNum w:abstractNumId="13" w15:restartNumberingAfterBreak="0">
     <w:nsid w:val="4613092A"/>
     <w:multiLevelType w:val="multilevel"/>
     <w:tmpl w:val="6748B3E6"/>
@@ -6337,7 +10065,7 @@
       </w:pPr>
     </w:lvl>
   </w:abstractNum>
-  <w:abstractNum w:abstractNumId="13" w15:restartNumberingAfterBreak="0">
+  <w:abstractNum w:abstractNumId="14" w15:restartNumberingAfterBreak="0">
     <w:nsid w:val="46183D58"/>
     <w:multiLevelType w:val="multilevel"/>
     <w:tmpl w:val="52D641BC"/>
@@ -6450,7 +10178,7 @@
       </w:pPr>
     </w:lvl>
   </w:abstractNum>
-  <w:abstractNum w:abstractNumId="14" w15:restartNumberingAfterBreak="0">
+  <w:abstractNum w:abstractNumId="15" w15:restartNumberingAfterBreak="0">
     <w:nsid w:val="4F35645E"/>
     <w:multiLevelType w:val="multilevel"/>
     <w:tmpl w:val="4BB6ED14"/>
@@ -6563,7 +10291,7 @@
       </w:pPr>
     </w:lvl>
   </w:abstractNum>
-  <w:abstractNum w:abstractNumId="15" w15:restartNumberingAfterBreak="0">
+  <w:abstractNum w:abstractNumId="16" w15:restartNumberingAfterBreak="0">
     <w:nsid w:val="526E1315"/>
     <w:multiLevelType w:val="multilevel"/>
     <w:tmpl w:val="837CA5D4"/>
@@ -6676,7 +10404,7 @@
       </w:pPr>
     </w:lvl>
   </w:abstractNum>
-  <w:abstractNum w:abstractNumId="16" w15:restartNumberingAfterBreak="0">
+  <w:abstractNum w:abstractNumId="17" w15:restartNumberingAfterBreak="0">
     <w:nsid w:val="52FE167D"/>
     <w:multiLevelType w:val="multilevel"/>
     <w:tmpl w:val="CD9A1678"/>
@@ -6789,7 +10517,7 @@
       </w:pPr>
     </w:lvl>
   </w:abstractNum>
-  <w:abstractNum w:abstractNumId="17" w15:restartNumberingAfterBreak="0">
+  <w:abstractNum w:abstractNumId="18" w15:restartNumberingAfterBreak="0">
     <w:nsid w:val="535E00AE"/>
     <w:multiLevelType w:val="multilevel"/>
     <w:tmpl w:val="9DB0149A"/>
@@ -6902,7 +10630,7 @@
       </w:pPr>
     </w:lvl>
   </w:abstractNum>
-  <w:abstractNum w:abstractNumId="18" w15:restartNumberingAfterBreak="0">
+  <w:abstractNum w:abstractNumId="19" w15:restartNumberingAfterBreak="0">
     <w:nsid w:val="5626402F"/>
     <w:multiLevelType w:val="multilevel"/>
     <w:tmpl w:val="16F4F62A"/>
@@ -7015,7 +10743,7 @@
       </w:pPr>
     </w:lvl>
   </w:abstractNum>
-  <w:abstractNum w:abstractNumId="19" w15:restartNumberingAfterBreak="0">
+  <w:abstractNum w:abstractNumId="20" w15:restartNumberingAfterBreak="0">
     <w:nsid w:val="58823EC5"/>
     <w:multiLevelType w:val="multilevel"/>
     <w:tmpl w:val="9C62010E"/>
@@ -7128,7 +10856,7 @@
       </w:pPr>
     </w:lvl>
   </w:abstractNum>
-  <w:abstractNum w:abstractNumId="20" w15:restartNumberingAfterBreak="0">
+  <w:abstractNum w:abstractNumId="21" w15:restartNumberingAfterBreak="0">
     <w:nsid w:val="5AD203A6"/>
     <w:multiLevelType w:val="multilevel"/>
     <w:tmpl w:val="4DD09ADE"/>
@@ -7241,7 +10969,7 @@
       </w:pPr>
     </w:lvl>
   </w:abstractNum>
-  <w:abstractNum w:abstractNumId="21" w15:restartNumberingAfterBreak="0">
+  <w:abstractNum w:abstractNumId="22" w15:restartNumberingAfterBreak="0">
     <w:nsid w:val="5AF123DA"/>
     <w:multiLevelType w:val="multilevel"/>
     <w:tmpl w:val="44C0F35A"/>
@@ -7354,7 +11082,7 @@
       </w:pPr>
     </w:lvl>
   </w:abstractNum>
-  <w:abstractNum w:abstractNumId="22" w15:restartNumberingAfterBreak="0">
+  <w:abstractNum w:abstractNumId="23" w15:restartNumberingAfterBreak="0">
     <w:nsid w:val="5D930BBC"/>
     <w:multiLevelType w:val="multilevel"/>
     <w:tmpl w:val="D8105A44"/>
@@ -7467,7 +11195,7 @@
       </w:pPr>
     </w:lvl>
   </w:abstractNum>
-  <w:abstractNum w:abstractNumId="23" w15:restartNumberingAfterBreak="0">
+  <w:abstractNum w:abstractNumId="24" w15:restartNumberingAfterBreak="0">
     <w:nsid w:val="656D4786"/>
     <w:multiLevelType w:val="multilevel"/>
     <w:tmpl w:val="55AC4312"/>
@@ -7580,7 +11308,7 @@
       </w:pPr>
     </w:lvl>
   </w:abstractNum>
-  <w:abstractNum w:abstractNumId="24" w15:restartNumberingAfterBreak="0">
+  <w:abstractNum w:abstractNumId="25" w15:restartNumberingAfterBreak="0">
     <w:nsid w:val="6D371F0C"/>
     <w:multiLevelType w:val="multilevel"/>
     <w:tmpl w:val="7842E776"/>
@@ -7693,7 +11421,7 @@
       </w:pPr>
     </w:lvl>
   </w:abstractNum>
-  <w:abstractNum w:abstractNumId="25" w15:restartNumberingAfterBreak="0">
+  <w:abstractNum w:abstractNumId="26" w15:restartNumberingAfterBreak="0">
     <w:nsid w:val="742870A8"/>
     <w:multiLevelType w:val="multilevel"/>
     <w:tmpl w:val="51C8D778"/>
@@ -7813,76 +11541,79 @@
     <w:abstractNumId w:val="3"/>
   </w:num>
   <w:num w:numId="3">
-    <w:abstractNumId w:val="13"/>
+    <w:abstractNumId w:val="14"/>
   </w:num>
   <w:num w:numId="4">
     <w:abstractNumId w:val="4"/>
   </w:num>
   <w:num w:numId="5">
+    <w:abstractNumId w:val="12"/>
+  </w:num>
+  <w:num w:numId="6">
     <w:abstractNumId w:val="11"/>
   </w:num>
-  <w:num w:numId="6">
-    <w:abstractNumId w:val="10"/>
-  </w:num>
   <w:num w:numId="7">
-    <w:abstractNumId w:val="14"/>
+    <w:abstractNumId w:val="15"/>
   </w:num>
   <w:num w:numId="8">
+    <w:abstractNumId w:val="9"/>
+  </w:num>
+  <w:num w:numId="9">
     <w:abstractNumId w:val="8"/>
   </w:num>
-  <w:num w:numId="9">
-    <w:abstractNumId w:val="7"/>
-  </w:num>
   <w:num w:numId="10">
-    <w:abstractNumId w:val="15"/>
+    <w:abstractNumId w:val="16"/>
   </w:num>
   <w:num w:numId="11">
     <w:abstractNumId w:val="1"/>
   </w:num>
   <w:num w:numId="12">
-    <w:abstractNumId w:val="22"/>
+    <w:abstractNumId w:val="23"/>
   </w:num>
   <w:num w:numId="13">
-    <w:abstractNumId w:val="23"/>
+    <w:abstractNumId w:val="24"/>
   </w:num>
   <w:num w:numId="14">
-    <w:abstractNumId w:val="20"/>
+    <w:abstractNumId w:val="21"/>
   </w:num>
   <w:num w:numId="15">
-    <w:abstractNumId w:val="9"/>
+    <w:abstractNumId w:val="10"/>
   </w:num>
   <w:num w:numId="16">
-    <w:abstractNumId w:val="17"/>
+    <w:abstractNumId w:val="18"/>
   </w:num>
   <w:num w:numId="17">
     <w:abstractNumId w:val="2"/>
   </w:num>
   <w:num w:numId="18">
-    <w:abstractNumId w:val="24"/>
+    <w:abstractNumId w:val="25"/>
   </w:num>
   <w:num w:numId="19">
-    <w:abstractNumId w:val="16"/>
+    <w:abstractNumId w:val="17"/>
   </w:num>
   <w:num w:numId="20">
-    <w:abstractNumId w:val="18"/>
+    <w:abstractNumId w:val="19"/>
   </w:num>
   <w:num w:numId="21">
-    <w:abstractNumId w:val="21"/>
+    <w:abstractNumId w:val="22"/>
   </w:num>
   <w:num w:numId="22">
-    <w:abstractNumId w:val="19"/>
+    <w:abstractNumId w:val="20"/>
   </w:num>
   <w:num w:numId="23">
-    <w:abstractNumId w:val="6"/>
+    <w:abstractNumId w:val="7"/>
   </w:num>
   <w:num w:numId="24">
-    <w:abstractNumId w:val="12"/>
+    <w:abstractNumId w:val="13"/>
   </w:num>
   <w:num w:numId="25">
     <w:abstractNumId w:val="0"/>
   </w:num>
   <w:num w:numId="26">
-    <w:abstractNumId w:val="25"/>
+    <w:abstractNumId w:val="26"/>
+  </w:num>
+  <w:num w:numId="27">
+    <w:abstractNumId w:val="6"/>
   </w:num>
 </w:numbering>
 </file>
@@ -8419,6 +12150,17 @@
       </w:tblBorders>
     </w:tblPr>
   </w:style>
+  <w:style w:type="paragraph" w:styleId="Prrafodelista">
+    <w:name w:val="List Paragraph"/>
+    <w:basedOn w:val="Normal"/>
+    <w:uiPriority w:val="34"/>
+    <w:qFormat/>
+    <w:rsid w:val="00E34547"/>
+    <w:pPr>
+      <w:ind w:left="720"/>
+      <w:contextualSpacing/>
+    </w:pPr>
+  </w:style>
 </w:styles>
 </file>
 

</xml_diff>

<commit_message>
docs: :memo: terminado registro de requisitos
</commit_message>
<xml_diff>
--- a/wip/semana 2/REGISTRO DE REQUISITOS_v1.0.docx
+++ b/wip/semana 2/REGISTRO DE REQUISITOS_v1.0.docx
@@ -1,6 +1,6 @@
 
 <file path=word/document.xml><?xml version="1.0" encoding="utf-8"?>
-<w:document xmlns:wpc="http://schemas.microsoft.com/office/word/2010/wordprocessingCanvas" xmlns:cx="http://schemas.microsoft.com/office/drawing/2014/chartex" xmlns:cx1="http://schemas.microsoft.com/office/drawing/2015/9/8/chartex" xmlns:cx2="http://schemas.microsoft.com/office/drawing/2015/10/21/chartex" xmlns:cx3="http://schemas.microsoft.com/office/drawing/2016/5/9/chartex" xmlns:cx4="http://schemas.microsoft.com/office/drawing/2016/5/10/chartex" xmlns:cx5="http://schemas.microsoft.com/office/drawing/2016/5/11/chartex" xmlns:cx6="http://schemas.microsoft.com/office/drawing/2016/5/12/chartex" xmlns:cx7="http://schemas.microsoft.com/office/drawing/2016/5/13/chartex" xmlns:cx8="http://schemas.microsoft.com/office/drawing/2016/5/14/chartex" xmlns:mc="http://schemas.openxmlformats.org/markup-compatibility/2006" xmlns:aink="http://schemas.microsoft.com/office/drawing/2016/ink" xmlns:am3d="http://schemas.microsoft.com/office/drawing/2017/model3d" xmlns:o="urn:schemas-microsoft-com:office:office" xmlns:r="http://schemas.openxmlformats.org/officeDocument/2006/relationships" xmlns:m="http://schemas.openxmlformats.org/officeDocument/2006/math" xmlns:v="urn:schemas-microsoft-com:vml" xmlns:wp14="http://schemas.microsoft.com/office/word/2010/wordprocessingDrawing" xmlns:wp="http://schemas.openxmlformats.org/drawingml/2006/wordprocessingDrawing" xmlns:w10="urn:schemas-microsoft-com:office:word" xmlns:w="http://schemas.openxmlformats.org/wordprocessingml/2006/main" xmlns:w14="http://schemas.microsoft.com/office/word/2010/wordml" xmlns:w15="http://schemas.microsoft.com/office/word/2012/wordml" xmlns:w16cex="http://schemas.microsoft.com/office/word/2018/wordml/cex" xmlns:w16cid="http://schemas.microsoft.com/office/word/2016/wordml/cid" xmlns:w16="http://schemas.microsoft.com/office/word/2018/wordml" xmlns:w16sdtdh="http://schemas.microsoft.com/office/word/2020/wordml/sdtdatahash" xmlns:w16se="http://schemas.microsoft.com/office/word/2015/wordml/symex" xmlns:wpg="http://schemas.microsoft.com/office/word/2010/wordprocessingGroup" xmlns:wpi="http://schemas.microsoft.com/office/word/2010/wordprocessingInk" xmlns:wne="http://schemas.microsoft.com/office/word/2006/wordml" xmlns:wps="http://schemas.microsoft.com/office/word/2010/wordprocessingShape" mc:Ignorable="w14 w15 w16se w16cid w16 w16cex w16sdtdh wp14">
+<w:document xmlns:wpc="http://schemas.microsoft.com/office/word/2010/wordprocessingCanvas" xmlns:cx="http://schemas.microsoft.com/office/drawing/2014/chartex" xmlns:cx1="http://schemas.microsoft.com/office/drawing/2015/9/8/chartex" xmlns:cx2="http://schemas.microsoft.com/office/drawing/2015/10/21/chartex" xmlns:cx3="http://schemas.microsoft.com/office/drawing/2016/5/9/chartex" xmlns:cx4="http://schemas.microsoft.com/office/drawing/2016/5/10/chartex" xmlns:cx5="http://schemas.microsoft.com/office/drawing/2016/5/11/chartex" xmlns:cx6="http://schemas.microsoft.com/office/drawing/2016/5/12/chartex" xmlns:cx7="http://schemas.microsoft.com/office/drawing/2016/5/13/chartex" xmlns:cx8="http://schemas.microsoft.com/office/drawing/2016/5/14/chartex" xmlns:mc="http://schemas.openxmlformats.org/markup-compatibility/2006" xmlns:aink="http://schemas.microsoft.com/office/drawing/2016/ink" xmlns:am3d="http://schemas.microsoft.com/office/drawing/2017/model3d" xmlns:o="urn:schemas-microsoft-com:office:office" xmlns:oel="http://schemas.microsoft.com/office/2019/extlst" xmlns:r="http://schemas.openxmlformats.org/officeDocument/2006/relationships" xmlns:m="http://schemas.openxmlformats.org/officeDocument/2006/math" xmlns:v="urn:schemas-microsoft-com:vml" xmlns:wp14="http://schemas.microsoft.com/office/word/2010/wordprocessingDrawing" xmlns:wp="http://schemas.openxmlformats.org/drawingml/2006/wordprocessingDrawing" xmlns:w10="urn:schemas-microsoft-com:office:word" xmlns:w="http://schemas.openxmlformats.org/wordprocessingml/2006/main" xmlns:w14="http://schemas.microsoft.com/office/word/2010/wordml" xmlns:w15="http://schemas.microsoft.com/office/word/2012/wordml" xmlns:w16cex="http://schemas.microsoft.com/office/word/2018/wordml/cex" xmlns:w16cid="http://schemas.microsoft.com/office/word/2016/wordml/cid" xmlns:w16="http://schemas.microsoft.com/office/word/2018/wordml" xmlns:w16du="http://schemas.microsoft.com/office/word/2023/wordml/word16du" xmlns:w16sdtdh="http://schemas.microsoft.com/office/word/2020/wordml/sdtdatahash" xmlns:w16sdtfl="http://schemas.microsoft.com/office/word/2024/wordml/sdtformatlock" xmlns:w16se="http://schemas.microsoft.com/office/word/2015/wordml/symex" xmlns:wpg="http://schemas.microsoft.com/office/word/2010/wordprocessingGroup" xmlns:wpi="http://schemas.microsoft.com/office/word/2010/wordprocessingInk" xmlns:wne="http://schemas.microsoft.com/office/word/2006/wordml" xmlns:wps="http://schemas.microsoft.com/office/word/2010/wordprocessingShape" mc:Ignorable="w14 w15 w16se w16cid w16 w16cex w16sdtdh w16sdtfl w16du wp14">
   <w:body>
     <w:p>
       <w:pPr>
@@ -64,14 +64,34 @@
                 <w:lang w:val="es-PA"/>
               </w:rPr>
             </w:pPr>
-            <w:r>
-              <w:rPr>
-                <w:color w:val="0070C0"/>
-                <w:sz w:val="20"/>
-                <w:lang w:val="es-PA"/>
-              </w:rPr>
-              <w:t>Orchid Cosmetics</w:t>
-            </w:r>
+            <w:proofErr w:type="spellStart"/>
+            <w:r>
+              <w:rPr>
+                <w:color w:val="0070C0"/>
+                <w:sz w:val="20"/>
+                <w:lang w:val="es-PA"/>
+              </w:rPr>
+              <w:t>Orchid</w:t>
+            </w:r>
+            <w:proofErr w:type="spellEnd"/>
+            <w:r>
+              <w:rPr>
+                <w:color w:val="0070C0"/>
+                <w:sz w:val="20"/>
+                <w:lang w:val="es-PA"/>
+              </w:rPr>
+              <w:t xml:space="preserve"> </w:t>
+            </w:r>
+            <w:proofErr w:type="spellStart"/>
+            <w:r>
+              <w:rPr>
+                <w:color w:val="0070C0"/>
+                <w:sz w:val="20"/>
+                <w:lang w:val="es-PA"/>
+              </w:rPr>
+              <w:t>Cosmetics</w:t>
+            </w:r>
+            <w:proofErr w:type="spellEnd"/>
           </w:p>
         </w:tc>
         <w:tc>
@@ -464,25 +484,26 @@
         <w:tc>
           <w:tcPr>
             <w:tcW w:w="3260" w:type="dxa"/>
-          </w:tcPr>
-          <w:p>
-            <w:pPr>
-              <w:spacing w:before="120" w:after="120"/>
-              <w:rPr>
-                <w:bCs/>
-                <w:color w:val="0070C0"/>
-                <w:sz w:val="20"/>
-                <w:lang w:val="es-PA"/>
-              </w:rPr>
-            </w:pPr>
-            <w:r>
-              <w:rPr>
-                <w:bCs/>
-                <w:color w:val="0070C0"/>
-                <w:sz w:val="20"/>
-                <w:lang w:val="es-PA"/>
-              </w:rPr>
-              <w:t>La cesta se muestra en pantalla durante todo el proceso.</w:t>
+            <w:vAlign w:val="center"/>
+          </w:tcPr>
+          <w:p>
+            <w:pPr>
+              <w:spacing w:before="120" w:after="120"/>
+              <w:rPr>
+                <w:bCs/>
+                <w:color w:val="0070C0"/>
+                <w:sz w:val="20"/>
+                <w:lang w:val="es-PA"/>
+              </w:rPr>
+            </w:pPr>
+            <w:r>
+              <w:rPr>
+                <w:bCs/>
+                <w:color w:val="0070C0"/>
+                <w:sz w:val="20"/>
+                <w:lang w:val="es-PA"/>
+              </w:rPr>
+              <w:t>La cesta permanece visible en todas las pantallas del proceso.</w:t>
             </w:r>
           </w:p>
         </w:tc>
@@ -626,25 +647,26 @@
         <w:tc>
           <w:tcPr>
             <w:tcW w:w="3260" w:type="dxa"/>
-          </w:tcPr>
-          <w:p>
-            <w:pPr>
-              <w:spacing w:before="120" w:after="120"/>
-              <w:rPr>
-                <w:bCs/>
-                <w:color w:val="0070C0"/>
-                <w:sz w:val="20"/>
-                <w:lang w:val="es-PA"/>
-              </w:rPr>
-            </w:pPr>
-            <w:r>
-              <w:rPr>
-                <w:bCs/>
-                <w:color w:val="0070C0"/>
-                <w:sz w:val="20"/>
-                <w:lang w:val="es-PA"/>
-              </w:rPr>
-              <w:t>En la cesta se permite al usuario incrementar o reducir la cantidad de unidades los productos.</w:t>
+            <w:vAlign w:val="center"/>
+          </w:tcPr>
+          <w:p>
+            <w:pPr>
+              <w:spacing w:before="120" w:after="120"/>
+              <w:rPr>
+                <w:bCs/>
+                <w:color w:val="0070C0"/>
+                <w:sz w:val="20"/>
+                <w:lang w:val="es-PA"/>
+              </w:rPr>
+            </w:pPr>
+            <w:r>
+              <w:rPr>
+                <w:bCs/>
+                <w:color w:val="0070C0"/>
+                <w:sz w:val="20"/>
+                <w:lang w:val="es-PA"/>
+              </w:rPr>
+              <w:t>El usuario puede añadir o quitar unidades sin salir del carrito.</w:t>
             </w:r>
           </w:p>
         </w:tc>
@@ -788,17 +810,27 @@
         <w:tc>
           <w:tcPr>
             <w:tcW w:w="3260" w:type="dxa"/>
-          </w:tcPr>
-          <w:p>
-            <w:pPr>
-              <w:spacing w:before="120" w:after="120"/>
-              <w:rPr>
-                <w:bCs/>
-                <w:color w:val="0070C0"/>
-                <w:sz w:val="20"/>
-                <w:lang w:val="es-PA"/>
-              </w:rPr>
-            </w:pPr>
+            <w:vAlign w:val="center"/>
+          </w:tcPr>
+          <w:p>
+            <w:pPr>
+              <w:spacing w:before="120" w:after="120"/>
+              <w:rPr>
+                <w:bCs/>
+                <w:color w:val="0070C0"/>
+                <w:sz w:val="20"/>
+                <w:lang w:val="es-PA"/>
+              </w:rPr>
+            </w:pPr>
+            <w:r>
+              <w:rPr>
+                <w:bCs/>
+                <w:color w:val="0070C0"/>
+                <w:sz w:val="20"/>
+                <w:lang w:val="es-PA"/>
+              </w:rPr>
+              <w:t>Categorías en la web coinciden con las de la tienda física.</w:t>
+            </w:r>
           </w:p>
         </w:tc>
         <w:tc>
@@ -941,17 +973,27 @@
         <w:tc>
           <w:tcPr>
             <w:tcW w:w="3260" w:type="dxa"/>
-          </w:tcPr>
-          <w:p>
-            <w:pPr>
-              <w:spacing w:before="120" w:after="120"/>
-              <w:rPr>
-                <w:bCs/>
-                <w:color w:val="0070C0"/>
-                <w:sz w:val="20"/>
-                <w:lang w:val="es-PA"/>
-              </w:rPr>
-            </w:pPr>
+            <w:vAlign w:val="center"/>
+          </w:tcPr>
+          <w:p>
+            <w:pPr>
+              <w:spacing w:before="120" w:after="120"/>
+              <w:rPr>
+                <w:bCs/>
+                <w:color w:val="0070C0"/>
+                <w:sz w:val="20"/>
+                <w:lang w:val="es-PA"/>
+              </w:rPr>
+            </w:pPr>
+            <w:r>
+              <w:rPr>
+                <w:bCs/>
+                <w:color w:val="0070C0"/>
+                <w:sz w:val="20"/>
+                <w:lang w:val="es-PA"/>
+              </w:rPr>
+              <w:t>El usuario finaliza la compra en máximo 3 pasos.</w:t>
+            </w:r>
           </w:p>
         </w:tc>
         <w:tc>
@@ -1094,17 +1136,27 @@
         <w:tc>
           <w:tcPr>
             <w:tcW w:w="3260" w:type="dxa"/>
-          </w:tcPr>
-          <w:p>
-            <w:pPr>
-              <w:spacing w:before="120" w:after="120"/>
-              <w:rPr>
-                <w:bCs/>
-                <w:color w:val="0070C0"/>
-                <w:sz w:val="20"/>
-                <w:lang w:val="es-PA"/>
-              </w:rPr>
-            </w:pPr>
+            <w:vAlign w:val="center"/>
+          </w:tcPr>
+          <w:p>
+            <w:pPr>
+              <w:spacing w:before="120" w:after="120"/>
+              <w:rPr>
+                <w:bCs/>
+                <w:color w:val="0070C0"/>
+                <w:sz w:val="20"/>
+                <w:lang w:val="es-PA"/>
+              </w:rPr>
+            </w:pPr>
+            <w:r>
+              <w:rPr>
+                <w:bCs/>
+                <w:color w:val="0070C0"/>
+                <w:sz w:val="20"/>
+                <w:lang w:val="es-PA"/>
+              </w:rPr>
+              <w:t>El usuario no tiene que aportar más información de la necesaria</w:t>
+            </w:r>
           </w:p>
         </w:tc>
         <w:tc>
@@ -1247,25 +1299,26 @@
         <w:tc>
           <w:tcPr>
             <w:tcW w:w="3260" w:type="dxa"/>
-          </w:tcPr>
-          <w:p>
-            <w:pPr>
-              <w:spacing w:before="120" w:after="120"/>
-              <w:rPr>
-                <w:bCs/>
-                <w:color w:val="0070C0"/>
-                <w:sz w:val="20"/>
-                <w:lang w:val="es-PA"/>
-              </w:rPr>
-            </w:pPr>
-            <w:r>
-              <w:rPr>
-                <w:bCs/>
-                <w:color w:val="0070C0"/>
-                <w:sz w:val="20"/>
-                <w:lang w:val="es-PA"/>
-              </w:rPr>
-              <w:t>El idioma de la aplicación es el español.</w:t>
+            <w:vAlign w:val="center"/>
+          </w:tcPr>
+          <w:p>
+            <w:pPr>
+              <w:spacing w:before="120" w:after="120"/>
+              <w:rPr>
+                <w:bCs/>
+                <w:color w:val="0070C0"/>
+                <w:sz w:val="20"/>
+                <w:lang w:val="es-PA"/>
+              </w:rPr>
+            </w:pPr>
+            <w:r>
+              <w:rPr>
+                <w:bCs/>
+                <w:color w:val="0070C0"/>
+                <w:sz w:val="20"/>
+                <w:lang w:val="es-PA"/>
+              </w:rPr>
+              <w:t>Toda la interfaz y ayuda disponibles en español.</w:t>
             </w:r>
           </w:p>
         </w:tc>
@@ -1409,17 +1462,27 @@
         <w:tc>
           <w:tcPr>
             <w:tcW w:w="3260" w:type="dxa"/>
-          </w:tcPr>
-          <w:p>
-            <w:pPr>
-              <w:spacing w:before="120" w:after="120"/>
-              <w:rPr>
-                <w:bCs/>
-                <w:color w:val="0070C0"/>
-                <w:sz w:val="20"/>
-                <w:lang w:val="es-PA"/>
-              </w:rPr>
-            </w:pPr>
+            <w:vAlign w:val="center"/>
+          </w:tcPr>
+          <w:p>
+            <w:pPr>
+              <w:spacing w:before="120" w:after="120"/>
+              <w:rPr>
+                <w:bCs/>
+                <w:color w:val="0070C0"/>
+                <w:sz w:val="20"/>
+                <w:lang w:val="es-PA"/>
+              </w:rPr>
+            </w:pPr>
+            <w:r>
+              <w:rPr>
+                <w:bCs/>
+                <w:color w:val="0070C0"/>
+                <w:sz w:val="20"/>
+                <w:lang w:val="es-PA"/>
+              </w:rPr>
+              <w:t>El usuario solo accede tras introducir credenciales válidas.</w:t>
+            </w:r>
           </w:p>
         </w:tc>
         <w:tc>
@@ -1553,17 +1616,27 @@
         <w:tc>
           <w:tcPr>
             <w:tcW w:w="3260" w:type="dxa"/>
-          </w:tcPr>
-          <w:p>
-            <w:pPr>
-              <w:spacing w:before="120" w:after="120"/>
-              <w:rPr>
-                <w:bCs/>
-                <w:color w:val="0070C0"/>
-                <w:sz w:val="20"/>
-                <w:lang w:val="es-PA"/>
-              </w:rPr>
-            </w:pPr>
+            <w:vAlign w:val="center"/>
+          </w:tcPr>
+          <w:p>
+            <w:pPr>
+              <w:spacing w:before="120" w:after="120"/>
+              <w:rPr>
+                <w:bCs/>
+                <w:color w:val="0070C0"/>
+                <w:sz w:val="20"/>
+                <w:lang w:val="es-PA"/>
+              </w:rPr>
+            </w:pPr>
+            <w:r>
+              <w:rPr>
+                <w:bCs/>
+                <w:color w:val="0070C0"/>
+                <w:sz w:val="20"/>
+                <w:lang w:val="es-PA"/>
+              </w:rPr>
+              <w:t>El usuario accede al estado de pedido con solo el número de referencia.</w:t>
+            </w:r>
           </w:p>
         </w:tc>
         <w:tc>
@@ -1706,25 +1779,26 @@
         <w:tc>
           <w:tcPr>
             <w:tcW w:w="3260" w:type="dxa"/>
-          </w:tcPr>
-          <w:p>
-            <w:pPr>
-              <w:spacing w:before="120" w:after="120"/>
-              <w:rPr>
-                <w:bCs/>
-                <w:color w:val="0070C0"/>
-                <w:sz w:val="20"/>
-                <w:lang w:val="es-PA"/>
-              </w:rPr>
-            </w:pPr>
-            <w:r>
-              <w:rPr>
-                <w:bCs/>
-                <w:color w:val="0070C0"/>
-                <w:sz w:val="20"/>
-                <w:lang w:val="es-PA"/>
-              </w:rPr>
-              <w:t>Los productos agotados tienen un indicador que lo señala.</w:t>
+            <w:vAlign w:val="center"/>
+          </w:tcPr>
+          <w:p>
+            <w:pPr>
+              <w:spacing w:before="120" w:after="120"/>
+              <w:rPr>
+                <w:bCs/>
+                <w:color w:val="0070C0"/>
+                <w:sz w:val="20"/>
+                <w:lang w:val="es-PA"/>
+              </w:rPr>
+            </w:pPr>
+            <w:r>
+              <w:rPr>
+                <w:bCs/>
+                <w:color w:val="0070C0"/>
+                <w:sz w:val="20"/>
+                <w:lang w:val="es-PA"/>
+              </w:rPr>
+              <w:t>Producto agotado muestra mensaje visible.</w:t>
             </w:r>
           </w:p>
         </w:tc>
@@ -1869,43 +1943,26 @@
         <w:tc>
           <w:tcPr>
             <w:tcW w:w="3260" w:type="dxa"/>
-          </w:tcPr>
-          <w:p>
-            <w:pPr>
-              <w:spacing w:before="120" w:after="120"/>
-              <w:rPr>
-                <w:bCs/>
-                <w:color w:val="0070C0"/>
-                <w:sz w:val="20"/>
-                <w:lang w:val="es-PA"/>
-              </w:rPr>
-            </w:pPr>
-            <w:r>
-              <w:rPr>
-                <w:bCs/>
-                <w:color w:val="0070C0"/>
-                <w:sz w:val="20"/>
-                <w:lang w:val="es-PA"/>
-              </w:rPr>
-              <w:t xml:space="preserve">En </w:t>
-            </w:r>
-            <w:r>
-              <w:rPr>
-                <w:bCs/>
-                <w:color w:val="0070C0"/>
-                <w:sz w:val="20"/>
-                <w:lang w:val="es-PA"/>
-              </w:rPr>
-              <w:t>todas las secciones</w:t>
-            </w:r>
-            <w:r>
-              <w:rPr>
-                <w:bCs/>
-                <w:color w:val="0070C0"/>
-                <w:sz w:val="20"/>
-                <w:lang w:val="es-PA"/>
-              </w:rPr>
-              <w:t xml:space="preserve"> que se muestra el producto solo se muestra una imagen.</w:t>
+            <w:vAlign w:val="center"/>
+          </w:tcPr>
+          <w:p>
+            <w:pPr>
+              <w:spacing w:before="120" w:after="120"/>
+              <w:rPr>
+                <w:bCs/>
+                <w:color w:val="0070C0"/>
+                <w:sz w:val="20"/>
+                <w:lang w:val="es-PA"/>
+              </w:rPr>
+            </w:pPr>
+            <w:r>
+              <w:rPr>
+                <w:bCs/>
+                <w:color w:val="0070C0"/>
+                <w:sz w:val="20"/>
+                <w:lang w:val="es-PA"/>
+              </w:rPr>
+              <w:t>Ningún producto se publica sin imagen asociada.</w:t>
             </w:r>
           </w:p>
         </w:tc>
@@ -2052,25 +2109,26 @@
         <w:tc>
           <w:tcPr>
             <w:tcW w:w="3260" w:type="dxa"/>
-          </w:tcPr>
-          <w:p>
-            <w:pPr>
-              <w:spacing w:before="120" w:after="120"/>
-              <w:rPr>
-                <w:bCs/>
-                <w:color w:val="0070C0"/>
-                <w:sz w:val="20"/>
-                <w:lang w:val="es-PA"/>
-              </w:rPr>
-            </w:pPr>
-            <w:r>
-              <w:rPr>
-                <w:bCs/>
-                <w:color w:val="0070C0"/>
-                <w:sz w:val="20"/>
-                <w:lang w:val="es-PA"/>
-              </w:rPr>
-              <w:t>La tienda se encuentra estructurada de esa forma.</w:t>
+            <w:vAlign w:val="center"/>
+          </w:tcPr>
+          <w:p>
+            <w:pPr>
+              <w:spacing w:before="120" w:after="120"/>
+              <w:rPr>
+                <w:bCs/>
+                <w:color w:val="0070C0"/>
+                <w:sz w:val="20"/>
+                <w:lang w:val="es-PA"/>
+              </w:rPr>
+            </w:pPr>
+            <w:r>
+              <w:rPr>
+                <w:bCs/>
+                <w:color w:val="0070C0"/>
+                <w:sz w:val="20"/>
+                <w:lang w:val="es-PA"/>
+              </w:rPr>
+              <w:t>El catálogo presenta secciones y subcategorías correctamente organizadas.</w:t>
             </w:r>
           </w:p>
         </w:tc>
@@ -2214,25 +2272,26 @@
         <w:tc>
           <w:tcPr>
             <w:tcW w:w="3260" w:type="dxa"/>
-          </w:tcPr>
-          <w:p>
-            <w:pPr>
-              <w:spacing w:before="120" w:after="120"/>
-              <w:rPr>
-                <w:bCs/>
-                <w:color w:val="0070C0"/>
-                <w:sz w:val="20"/>
-                <w:lang w:val="es-PA"/>
-              </w:rPr>
-            </w:pPr>
-            <w:r>
-              <w:rPr>
-                <w:bCs/>
-                <w:color w:val="0070C0"/>
-                <w:sz w:val="20"/>
-                <w:lang w:val="es-PA"/>
-              </w:rPr>
-              <w:t>Se permite buscar de todas las formas nombradas.</w:t>
+            <w:vAlign w:val="center"/>
+          </w:tcPr>
+          <w:p>
+            <w:pPr>
+              <w:spacing w:before="120" w:after="120"/>
+              <w:rPr>
+                <w:bCs/>
+                <w:color w:val="0070C0"/>
+                <w:sz w:val="20"/>
+                <w:lang w:val="es-PA"/>
+              </w:rPr>
+            </w:pPr>
+            <w:r>
+              <w:rPr>
+                <w:bCs/>
+                <w:color w:val="0070C0"/>
+                <w:sz w:val="20"/>
+                <w:lang w:val="es-PA"/>
+              </w:rPr>
+              <w:t>El usuario puede encontrar productos introduciendo nombre o categoría.</w:t>
             </w:r>
           </w:p>
         </w:tc>
@@ -2376,25 +2435,26 @@
         <w:tc>
           <w:tcPr>
             <w:tcW w:w="3260" w:type="dxa"/>
-          </w:tcPr>
-          <w:p>
-            <w:pPr>
-              <w:spacing w:before="120" w:after="120"/>
-              <w:rPr>
-                <w:bCs/>
-                <w:color w:val="0070C0"/>
-                <w:sz w:val="20"/>
-                <w:lang w:val="es-PA"/>
-              </w:rPr>
-            </w:pPr>
-            <w:r>
-              <w:rPr>
-                <w:bCs/>
-                <w:color w:val="0070C0"/>
-                <w:sz w:val="20"/>
-                <w:lang w:val="es-PA"/>
-              </w:rPr>
-              <w:t>La página de inicio dispone de función de búsqueda.</w:t>
+            <w:vAlign w:val="center"/>
+          </w:tcPr>
+          <w:p>
+            <w:pPr>
+              <w:spacing w:before="120" w:after="120"/>
+              <w:rPr>
+                <w:bCs/>
+                <w:color w:val="0070C0"/>
+                <w:sz w:val="20"/>
+                <w:lang w:val="es-PA"/>
+              </w:rPr>
+            </w:pPr>
+            <w:r>
+              <w:rPr>
+                <w:bCs/>
+                <w:color w:val="0070C0"/>
+                <w:sz w:val="20"/>
+                <w:lang w:val="es-PA"/>
+              </w:rPr>
+              <w:t>El campo de búsqueda aparece en la página inicial.</w:t>
             </w:r>
           </w:p>
         </w:tc>
@@ -2538,17 +2598,27 @@
         <w:tc>
           <w:tcPr>
             <w:tcW w:w="3260" w:type="dxa"/>
-          </w:tcPr>
-          <w:p>
-            <w:pPr>
-              <w:spacing w:before="120" w:after="120"/>
-              <w:rPr>
-                <w:bCs/>
-                <w:color w:val="0070C0"/>
-                <w:sz w:val="20"/>
-                <w:lang w:val="es-PA"/>
-              </w:rPr>
-            </w:pPr>
+            <w:vAlign w:val="center"/>
+          </w:tcPr>
+          <w:p>
+            <w:pPr>
+              <w:spacing w:before="120" w:after="120"/>
+              <w:rPr>
+                <w:bCs/>
+                <w:color w:val="0070C0"/>
+                <w:sz w:val="20"/>
+                <w:lang w:val="es-PA"/>
+              </w:rPr>
+            </w:pPr>
+            <w:r>
+              <w:rPr>
+                <w:bCs/>
+                <w:color w:val="0070C0"/>
+                <w:sz w:val="20"/>
+                <w:lang w:val="es-PA"/>
+              </w:rPr>
+              <w:t>El usuario puede desplazarse entre secciones y ver productos.</w:t>
+            </w:r>
           </w:p>
         </w:tc>
         <w:tc>
@@ -2690,43 +2760,26 @@
         <w:tc>
           <w:tcPr>
             <w:tcW w:w="3260" w:type="dxa"/>
-          </w:tcPr>
-          <w:p>
-            <w:pPr>
-              <w:spacing w:before="120" w:after="120"/>
-              <w:rPr>
-                <w:bCs/>
-                <w:color w:val="0070C0"/>
-                <w:sz w:val="20"/>
-                <w:lang w:val="es-PA"/>
-              </w:rPr>
-            </w:pPr>
-            <w:r>
-              <w:rPr>
-                <w:bCs/>
-                <w:color w:val="0070C0"/>
-                <w:sz w:val="20"/>
-                <w:lang w:val="es-PA"/>
-              </w:rPr>
-              <w:t xml:space="preserve">El </w:t>
-            </w:r>
-            <w:r>
-              <w:rPr>
-                <w:bCs/>
-                <w:color w:val="0070C0"/>
-                <w:sz w:val="20"/>
-                <w:lang w:val="es-PA"/>
-              </w:rPr>
-              <w:t>catálogo</w:t>
-            </w:r>
-            <w:r>
-              <w:rPr>
-                <w:bCs/>
-                <w:color w:val="0070C0"/>
-                <w:sz w:val="20"/>
-                <w:lang w:val="es-PA"/>
-              </w:rPr>
-              <w:t xml:space="preserve"> permite indicar la cantidad de producto a enviar a la cesta.</w:t>
+            <w:vAlign w:val="center"/>
+          </w:tcPr>
+          <w:p>
+            <w:pPr>
+              <w:spacing w:before="120" w:after="120"/>
+              <w:rPr>
+                <w:bCs/>
+                <w:color w:val="0070C0"/>
+                <w:sz w:val="20"/>
+                <w:lang w:val="es-PA"/>
+              </w:rPr>
+            </w:pPr>
+            <w:r>
+              <w:rPr>
+                <w:bCs/>
+                <w:color w:val="0070C0"/>
+                <w:sz w:val="20"/>
+                <w:lang w:val="es-PA"/>
+              </w:rPr>
+              <w:t>El usuario puede añadir productos y ajustar la cantidad desde el catálogo.</w:t>
             </w:r>
           </w:p>
         </w:tc>
@@ -2870,25 +2923,26 @@
         <w:tc>
           <w:tcPr>
             <w:tcW w:w="3260" w:type="dxa"/>
-          </w:tcPr>
-          <w:p>
-            <w:pPr>
-              <w:spacing w:before="120" w:after="120"/>
-              <w:rPr>
-                <w:bCs/>
-                <w:color w:val="0070C0"/>
-                <w:sz w:val="20"/>
-                <w:lang w:val="es-PA"/>
-              </w:rPr>
-            </w:pPr>
-            <w:r>
-              <w:rPr>
-                <w:bCs/>
-                <w:color w:val="0070C0"/>
-                <w:sz w:val="20"/>
-                <w:lang w:val="es-PA"/>
-              </w:rPr>
-              <w:t>El estado de la celda se muestra en el catálogo.</w:t>
+            <w:vAlign w:val="center"/>
+          </w:tcPr>
+          <w:p>
+            <w:pPr>
+              <w:spacing w:before="120" w:after="120"/>
+              <w:rPr>
+                <w:bCs/>
+                <w:color w:val="0070C0"/>
+                <w:sz w:val="20"/>
+                <w:lang w:val="es-PA"/>
+              </w:rPr>
+            </w:pPr>
+            <w:r>
+              <w:rPr>
+                <w:bCs/>
+                <w:color w:val="0070C0"/>
+                <w:sz w:val="20"/>
+                <w:lang w:val="es-PA"/>
+              </w:rPr>
+              <w:t>El usuario visualiza el estado actualizado de la cesta mientras navega.</w:t>
             </w:r>
           </w:p>
         </w:tc>
@@ -3032,43 +3086,26 @@
         <w:tc>
           <w:tcPr>
             <w:tcW w:w="3260" w:type="dxa"/>
-          </w:tcPr>
-          <w:p>
-            <w:pPr>
-              <w:spacing w:before="120" w:after="120"/>
-              <w:rPr>
-                <w:bCs/>
-                <w:color w:val="0070C0"/>
-                <w:sz w:val="20"/>
-                <w:lang w:val="es-PA"/>
-              </w:rPr>
-            </w:pPr>
-            <w:r>
-              <w:rPr>
-                <w:bCs/>
-                <w:color w:val="0070C0"/>
-                <w:sz w:val="20"/>
-                <w:lang w:val="es-PA"/>
-              </w:rPr>
-              <w:t xml:space="preserve">Al finalizar </w:t>
-            </w:r>
-            <w:r>
-              <w:rPr>
-                <w:bCs/>
-                <w:color w:val="0070C0"/>
-                <w:sz w:val="20"/>
-                <w:lang w:val="es-PA"/>
-              </w:rPr>
-              <w:t>la compra</w:t>
-            </w:r>
-            <w:r>
-              <w:rPr>
-                <w:bCs/>
-                <w:color w:val="0070C0"/>
-                <w:sz w:val="20"/>
-                <w:lang w:val="es-PA"/>
-              </w:rPr>
-              <w:t xml:space="preserve"> todo lo respectivo a ella se elimina</w:t>
+            <w:vAlign w:val="center"/>
+          </w:tcPr>
+          <w:p>
+            <w:pPr>
+              <w:spacing w:before="120" w:after="120"/>
+              <w:rPr>
+                <w:bCs/>
+                <w:color w:val="0070C0"/>
+                <w:sz w:val="20"/>
+                <w:lang w:val="es-PA"/>
+              </w:rPr>
+            </w:pPr>
+            <w:r>
+              <w:rPr>
+                <w:bCs/>
+                <w:color w:val="0070C0"/>
+                <w:sz w:val="20"/>
+                <w:lang w:val="es-PA"/>
+              </w:rPr>
+              <w:t>El usuario puede pasar de la cesta al proceso de pago.</w:t>
             </w:r>
           </w:p>
         </w:tc>
@@ -3212,25 +3249,26 @@
         <w:tc>
           <w:tcPr>
             <w:tcW w:w="3260" w:type="dxa"/>
-          </w:tcPr>
-          <w:p>
-            <w:pPr>
-              <w:spacing w:before="120" w:after="120"/>
-              <w:rPr>
-                <w:bCs/>
-                <w:color w:val="0070C0"/>
-                <w:sz w:val="20"/>
-                <w:lang w:val="es-PA"/>
-              </w:rPr>
-            </w:pPr>
-            <w:r>
-              <w:rPr>
-                <w:bCs/>
-                <w:color w:val="0070C0"/>
-                <w:sz w:val="20"/>
-                <w:lang w:val="es-PA"/>
-              </w:rPr>
-              <w:t>Durante el proceso de compra se da la opción de introducir los datos o iniciar sesión.</w:t>
+            <w:vAlign w:val="center"/>
+          </w:tcPr>
+          <w:p>
+            <w:pPr>
+              <w:spacing w:before="120" w:after="120"/>
+              <w:rPr>
+                <w:bCs/>
+                <w:color w:val="0070C0"/>
+                <w:sz w:val="20"/>
+                <w:lang w:val="es-PA"/>
+              </w:rPr>
+            </w:pPr>
+            <w:r>
+              <w:rPr>
+                <w:bCs/>
+                <w:color w:val="0070C0"/>
+                <w:sz w:val="20"/>
+                <w:lang w:val="es-PA"/>
+              </w:rPr>
+              <w:t>El sistema solicita datos o inicio de sesión antes de finalizar compra.</w:t>
             </w:r>
           </w:p>
         </w:tc>
@@ -3374,25 +3412,26 @@
         <w:tc>
           <w:tcPr>
             <w:tcW w:w="3260" w:type="dxa"/>
-          </w:tcPr>
-          <w:p>
-            <w:pPr>
-              <w:spacing w:before="120" w:after="120"/>
-              <w:rPr>
-                <w:bCs/>
-                <w:color w:val="0070C0"/>
-                <w:sz w:val="20"/>
-                <w:lang w:val="es-PA"/>
-              </w:rPr>
-            </w:pPr>
-            <w:r>
-              <w:rPr>
-                <w:bCs/>
-                <w:color w:val="0070C0"/>
-                <w:sz w:val="20"/>
-                <w:lang w:val="es-PA"/>
-              </w:rPr>
-              <w:t>Al comprar se solicitan los datos para la entrega/envío</w:t>
+            <w:vAlign w:val="center"/>
+          </w:tcPr>
+          <w:p>
+            <w:pPr>
+              <w:spacing w:before="120" w:after="120"/>
+              <w:rPr>
+                <w:bCs/>
+                <w:color w:val="0070C0"/>
+                <w:sz w:val="20"/>
+                <w:lang w:val="es-PA"/>
+              </w:rPr>
+            </w:pPr>
+            <w:r>
+              <w:rPr>
+                <w:bCs/>
+                <w:color w:val="0070C0"/>
+                <w:sz w:val="20"/>
+                <w:lang w:val="es-PA"/>
+              </w:rPr>
+              <w:t>El sistema solicita datos de envío antes del pago.</w:t>
             </w:r>
           </w:p>
         </w:tc>
@@ -3536,25 +3575,65 @@
         <w:tc>
           <w:tcPr>
             <w:tcW w:w="3260" w:type="dxa"/>
-          </w:tcPr>
-          <w:p>
-            <w:pPr>
-              <w:spacing w:before="120" w:after="120"/>
-              <w:rPr>
-                <w:bCs/>
-                <w:color w:val="0070C0"/>
-                <w:sz w:val="20"/>
-                <w:lang w:val="es-PA"/>
-              </w:rPr>
-            </w:pPr>
-            <w:r>
-              <w:rPr>
-                <w:bCs/>
-                <w:color w:val="0070C0"/>
-                <w:sz w:val="20"/>
-                <w:lang w:val="es-PA"/>
-              </w:rPr>
-              <w:t>En la compra se solicitan los datos con los que se realizará el pago</w:t>
+            <w:vAlign w:val="center"/>
+          </w:tcPr>
+          <w:tbl>
+            <w:tblPr>
+              <w:tblW w:w="0" w:type="auto"/>
+              <w:tblCellSpacing w:w="15" w:type="dxa"/>
+              <w:tblCellMar>
+                <w:top w:w="15" w:type="dxa"/>
+                <w:left w:w="15" w:type="dxa"/>
+                <w:bottom w:w="15" w:type="dxa"/>
+                <w:right w:w="15" w:type="dxa"/>
+              </w:tblCellMar>
+              <w:tblLook w:val="04A0" w:firstRow="1" w:lastRow="0" w:firstColumn="1" w:lastColumn="0" w:noHBand="0" w:noVBand="1"/>
+            </w:tblPr>
+            <w:tblGrid>
+              <w:gridCol w:w="112"/>
+            </w:tblGrid>
+            <w:tr>
+              <w:trPr>
+                <w:tblCellSpacing w:w="15" w:type="dxa"/>
+              </w:trPr>
+              <w:tc>
+                <w:tcPr>
+                  <w:tcW w:w="52" w:type="dxa"/>
+                  <w:vAlign w:val="center"/>
+                  <w:hideMark/>
+                </w:tcPr>
+                <w:p>
+                  <w:pPr>
+                    <w:spacing w:before="120" w:after="120" w:line="240" w:lineRule="auto"/>
+                    <w:rPr>
+                      <w:bCs/>
+                      <w:color w:val="0070C0"/>
+                      <w:sz w:val="20"/>
+                      <w:lang w:val="es-PA"/>
+                    </w:rPr>
+                  </w:pPr>
+                </w:p>
+              </w:tc>
+            </w:tr>
+          </w:tbl>
+          <w:p>
+            <w:pPr>
+              <w:spacing w:before="120" w:after="120"/>
+              <w:rPr>
+                <w:bCs/>
+                <w:color w:val="0070C0"/>
+                <w:sz w:val="20"/>
+                <w:lang w:val="es-PA"/>
+              </w:rPr>
+            </w:pPr>
+            <w:r>
+              <w:rPr>
+                <w:bCs/>
+                <w:color w:val="0070C0"/>
+                <w:sz w:val="20"/>
+                <w:lang w:val="es-PA"/>
+              </w:rPr>
+              <w:t>El sistema solicita datos de envío antes del pago.</w:t>
             </w:r>
           </w:p>
         </w:tc>
@@ -3710,25 +3789,26 @@
         <w:tc>
           <w:tcPr>
             <w:tcW w:w="3260" w:type="dxa"/>
-          </w:tcPr>
-          <w:p>
-            <w:pPr>
-              <w:spacing w:before="120" w:after="120"/>
-              <w:rPr>
-                <w:bCs/>
-                <w:color w:val="0070C0"/>
-                <w:sz w:val="20"/>
-                <w:lang w:val="es-PA"/>
-              </w:rPr>
-            </w:pPr>
-            <w:r>
-              <w:rPr>
-                <w:bCs/>
-                <w:color w:val="0070C0"/>
-                <w:sz w:val="20"/>
-                <w:lang w:val="es-PA"/>
-              </w:rPr>
-              <w:t>Al finalizar la compra en la bandeja de entrada se recibe un correo con el producto, importe y la dirección de entrega</w:t>
+            <w:vAlign w:val="center"/>
+          </w:tcPr>
+          <w:p>
+            <w:pPr>
+              <w:spacing w:before="120" w:after="120"/>
+              <w:rPr>
+                <w:bCs/>
+                <w:color w:val="0070C0"/>
+                <w:sz w:val="20"/>
+                <w:lang w:val="es-PA"/>
+              </w:rPr>
+            </w:pPr>
+            <w:r>
+              <w:rPr>
+                <w:bCs/>
+                <w:color w:val="0070C0"/>
+                <w:sz w:val="20"/>
+                <w:lang w:val="es-PA"/>
+              </w:rPr>
+              <w:t>El usuario recibe un correo con confirmación de la compra.</w:t>
             </w:r>
           </w:p>
         </w:tc>
@@ -3872,25 +3952,26 @@
         <w:tc>
           <w:tcPr>
             <w:tcW w:w="3260" w:type="dxa"/>
-          </w:tcPr>
-          <w:p>
-            <w:pPr>
-              <w:spacing w:before="120" w:after="120"/>
-              <w:rPr>
-                <w:bCs/>
-                <w:color w:val="0070C0"/>
-                <w:sz w:val="20"/>
-                <w:lang w:val="es-PA"/>
-              </w:rPr>
-            </w:pPr>
-            <w:r>
-              <w:rPr>
-                <w:bCs/>
-                <w:color w:val="0070C0"/>
-                <w:sz w:val="20"/>
-                <w:lang w:val="es-PA"/>
-              </w:rPr>
-              <w:t>No se incluye nada relacionado con devoluciones</w:t>
+            <w:vAlign w:val="center"/>
+          </w:tcPr>
+          <w:p>
+            <w:pPr>
+              <w:spacing w:before="120" w:after="120"/>
+              <w:rPr>
+                <w:bCs/>
+                <w:color w:val="0070C0"/>
+                <w:sz w:val="20"/>
+                <w:lang w:val="es-PA"/>
+              </w:rPr>
+            </w:pPr>
+            <w:r>
+              <w:rPr>
+                <w:bCs/>
+                <w:color w:val="0070C0"/>
+                <w:sz w:val="20"/>
+                <w:lang w:val="es-PA"/>
+              </w:rPr>
+              <w:t>La política de devoluciones indica explícitamente que no hay devoluciones.</w:t>
             </w:r>
           </w:p>
         </w:tc>
@@ -4025,17 +4106,27 @@
         <w:tc>
           <w:tcPr>
             <w:tcW w:w="3260" w:type="dxa"/>
-          </w:tcPr>
-          <w:p>
-            <w:pPr>
-              <w:spacing w:before="120" w:after="120"/>
-              <w:rPr>
-                <w:bCs/>
-                <w:color w:val="0070C0"/>
-                <w:sz w:val="20"/>
-                <w:lang w:val="es-PA"/>
-              </w:rPr>
-            </w:pPr>
+            <w:vAlign w:val="center"/>
+          </w:tcPr>
+          <w:p>
+            <w:pPr>
+              <w:spacing w:before="120" w:after="120"/>
+              <w:rPr>
+                <w:bCs/>
+                <w:color w:val="0070C0"/>
+                <w:sz w:val="20"/>
+                <w:lang w:val="es-PA"/>
+              </w:rPr>
+            </w:pPr>
+            <w:r>
+              <w:rPr>
+                <w:bCs/>
+                <w:color w:val="0070C0"/>
+                <w:sz w:val="20"/>
+                <w:lang w:val="es-PA"/>
+              </w:rPr>
+              <w:t>El sitio muestra logo y colores corporativos.</w:t>
+            </w:r>
           </w:p>
         </w:tc>
         <w:tc>
@@ -4169,17 +4260,27 @@
         <w:tc>
           <w:tcPr>
             <w:tcW w:w="3260" w:type="dxa"/>
-          </w:tcPr>
-          <w:p>
-            <w:pPr>
-              <w:spacing w:before="120" w:after="120"/>
-              <w:rPr>
-                <w:bCs/>
-                <w:color w:val="0070C0"/>
-                <w:sz w:val="20"/>
-                <w:lang w:val="es-PA"/>
-              </w:rPr>
-            </w:pPr>
+            <w:vAlign w:val="center"/>
+          </w:tcPr>
+          <w:p>
+            <w:pPr>
+              <w:spacing w:before="120" w:after="120"/>
+              <w:rPr>
+                <w:bCs/>
+                <w:color w:val="0070C0"/>
+                <w:sz w:val="20"/>
+                <w:lang w:val="es-PA"/>
+              </w:rPr>
+            </w:pPr>
+            <w:r>
+              <w:rPr>
+                <w:bCs/>
+                <w:color w:val="0070C0"/>
+                <w:sz w:val="20"/>
+                <w:lang w:val="es-PA"/>
+              </w:rPr>
+              <w:t>El usuario puede crear cuenta y entrar con credenciales.</w:t>
+            </w:r>
           </w:p>
         </w:tc>
         <w:tc>
@@ -4436,14 +4537,45 @@
                 <w:lang w:val="es-PA"/>
               </w:rPr>
             </w:pPr>
-            <w:r>
-              <w:rPr>
-                <w:bCs/>
-                <w:color w:val="0070C0"/>
-                <w:sz w:val="20"/>
-                <w:lang w:val="es-PA"/>
-              </w:rPr>
-              <w:t>Las tecnologías y herramientas a utilizar serán: Django y Visual Studio Code.</w:t>
+            <w:proofErr w:type="gramStart"/>
+            <w:r>
+              <w:rPr>
+                <w:bCs/>
+                <w:color w:val="0070C0"/>
+                <w:sz w:val="20"/>
+                <w:lang w:val="es-PA"/>
+              </w:rPr>
+              <w:t>Las tecnologías y herramientas a utilizar</w:t>
+            </w:r>
+            <w:proofErr w:type="gramEnd"/>
+            <w:r>
+              <w:rPr>
+                <w:bCs/>
+                <w:color w:val="0070C0"/>
+                <w:sz w:val="20"/>
+                <w:lang w:val="es-PA"/>
+              </w:rPr>
+              <w:t xml:space="preserve"> serán: Django y Visual Studio </w:t>
+            </w:r>
+            <w:proofErr w:type="spellStart"/>
+            <w:r>
+              <w:rPr>
+                <w:bCs/>
+                <w:color w:val="0070C0"/>
+                <w:sz w:val="20"/>
+                <w:lang w:val="es-PA"/>
+              </w:rPr>
+              <w:t>Code</w:t>
+            </w:r>
+            <w:proofErr w:type="spellEnd"/>
+            <w:r>
+              <w:rPr>
+                <w:bCs/>
+                <w:color w:val="0070C0"/>
+                <w:sz w:val="20"/>
+                <w:lang w:val="es-PA"/>
+              </w:rPr>
+              <w:t>.</w:t>
             </w:r>
           </w:p>
         </w:tc>
@@ -5010,6 +5142,7 @@
                 <w:sz w:val="20"/>
                 <w:lang w:val="es-PA"/>
               </w:rPr>
+              <w:lastRenderedPageBreak/>
               <w:t>Imagen</w:t>
             </w:r>
           </w:p>
@@ -5035,7 +5168,6 @@
                 <w:sz w:val="20"/>
                 <w:lang w:val="es-PA"/>
               </w:rPr>
-              <w:lastRenderedPageBreak/>
               <w:t>Precio</w:t>
             </w:r>
           </w:p>
@@ -5283,25 +5415,7 @@
                 <w:sz w:val="20"/>
                 <w:lang w:val="es-PA"/>
               </w:rPr>
-              <w:t xml:space="preserve">Se almacenará la siguiente información sobre los </w:t>
-            </w:r>
-            <w:r>
-              <w:rPr>
-                <w:bCs/>
-                <w:color w:val="0070C0"/>
-                <w:sz w:val="20"/>
-                <w:lang w:val="es-PA"/>
-              </w:rPr>
-              <w:t>servicios</w:t>
-            </w:r>
-            <w:r>
-              <w:rPr>
-                <w:bCs/>
-                <w:color w:val="0070C0"/>
-                <w:sz w:val="20"/>
-                <w:lang w:val="es-PA"/>
-              </w:rPr>
-              <w:t>:</w:t>
+              <w:t>Se almacenará la siguiente información sobre los servicios:</w:t>
             </w:r>
           </w:p>
           <w:p>
@@ -5513,16 +5627,7 @@
                 <w:sz w:val="20"/>
                 <w:lang w:val="es-PA"/>
               </w:rPr>
-              <w:t xml:space="preserve">El sistema almacena toda la información acerca de los </w:t>
-            </w:r>
-            <w:r>
-              <w:rPr>
-                <w:bCs/>
-                <w:color w:val="0070C0"/>
-                <w:sz w:val="20"/>
-                <w:lang w:val="es-PA"/>
-              </w:rPr>
-              <w:t>servicios</w:t>
+              <w:t>El sistema almacena toda la información acerca de los servicios</w:t>
             </w:r>
           </w:p>
         </w:tc>
@@ -5859,16 +5964,7 @@
                 <w:sz w:val="20"/>
                 <w:lang w:val="es-PA"/>
               </w:rPr>
-              <w:t xml:space="preserve">El sistema almacena toda la información acerca de los </w:t>
-            </w:r>
-            <w:r>
-              <w:rPr>
-                <w:bCs/>
-                <w:color w:val="0070C0"/>
-                <w:sz w:val="20"/>
-                <w:lang w:val="es-PA"/>
-              </w:rPr>
-              <w:t>pedidos</w:t>
+              <w:t>El sistema almacena toda la información acerca de los pedidos</w:t>
             </w:r>
           </w:p>
         </w:tc>
@@ -6639,7 +6735,17 @@
                 <w:sz w:val="20"/>
                 <w:lang w:val="es-PA"/>
               </w:rPr>
-              <w:t>Los métodos de pago serán c</w:t>
+              <w:t xml:space="preserve">Los métodos de pago serán </w:t>
+            </w:r>
+            <w:proofErr w:type="spellStart"/>
+            <w:r>
+              <w:rPr>
+                <w:bCs/>
+                <w:color w:val="0070C0"/>
+                <w:sz w:val="20"/>
+                <w:lang w:val="es-PA"/>
+              </w:rPr>
+              <w:t>c</w:t>
             </w:r>
             <w:r>
               <w:rPr>
@@ -6668,6 +6774,7 @@
               </w:rPr>
               <w:t>embolso</w:t>
             </w:r>
+            <w:proofErr w:type="spellEnd"/>
             <w:r>
               <w:rPr>
                 <w:bCs/>
@@ -6725,7 +6832,27 @@
                 <w:sz w:val="20"/>
                 <w:lang w:val="es-PA"/>
               </w:rPr>
-              <w:t>Los pagos son contrareembolso y se hacen a través de una pasarela de pago.</w:t>
+              <w:t xml:space="preserve">Los pagos son </w:t>
+            </w:r>
+            <w:proofErr w:type="spellStart"/>
+            <w:r>
+              <w:rPr>
+                <w:bCs/>
+                <w:color w:val="0070C0"/>
+                <w:sz w:val="20"/>
+                <w:lang w:val="es-PA"/>
+              </w:rPr>
+              <w:t>contrareembolso</w:t>
+            </w:r>
+            <w:proofErr w:type="spellEnd"/>
+            <w:r>
+              <w:rPr>
+                <w:bCs/>
+                <w:color w:val="0070C0"/>
+                <w:sz w:val="20"/>
+                <w:lang w:val="es-PA"/>
+              </w:rPr>
+              <w:t xml:space="preserve"> y se hacen a través de una pasarela de pago.</w:t>
             </w:r>
           </w:p>
         </w:tc>
@@ -7902,7 +8029,7 @@
                 <w:sz w:val="20"/>
                 <w:lang w:val="es-ES"/>
               </w:rPr>
-              <w:t xml:space="preserve">Los </w:t>
+              <w:t>Los administradores pueden llevar un s</w:t>
             </w:r>
             <w:r>
               <w:rPr>
@@ -7911,7 +8038,7 @@
                 <w:sz w:val="20"/>
                 <w:lang w:val="es-ES"/>
               </w:rPr>
-              <w:t>administradores</w:t>
+              <w:t>eguimiento de</w:t>
             </w:r>
             <w:r>
               <w:rPr>
@@ -7920,7 +8047,7 @@
                 <w:sz w:val="20"/>
                 <w:lang w:val="es-ES"/>
               </w:rPr>
-              <w:t xml:space="preserve"> </w:t>
+              <w:t xml:space="preserve"> todos los</w:t>
             </w:r>
             <w:r>
               <w:rPr>
@@ -7929,7 +8056,7 @@
                 <w:sz w:val="20"/>
                 <w:lang w:val="es-ES"/>
               </w:rPr>
-              <w:t>pueden</w:t>
+              <w:t xml:space="preserve"> pedidos </w:t>
             </w:r>
             <w:r>
               <w:rPr>
@@ -7938,60 +8065,6 @@
                 <w:sz w:val="20"/>
                 <w:lang w:val="es-ES"/>
               </w:rPr>
-              <w:t xml:space="preserve"> llevar un s</w:t>
-            </w:r>
-            <w:r>
-              <w:rPr>
-                <w:bCs/>
-                <w:color w:val="0070C0"/>
-                <w:sz w:val="20"/>
-                <w:lang w:val="es-ES"/>
-              </w:rPr>
-              <w:t>eguimiento de</w:t>
-            </w:r>
-            <w:r>
-              <w:rPr>
-                <w:bCs/>
-                <w:color w:val="0070C0"/>
-                <w:sz w:val="20"/>
-                <w:lang w:val="es-ES"/>
-              </w:rPr>
-              <w:t xml:space="preserve"> </w:t>
-            </w:r>
-            <w:r>
-              <w:rPr>
-                <w:bCs/>
-                <w:color w:val="0070C0"/>
-                <w:sz w:val="20"/>
-                <w:lang w:val="es-ES"/>
-              </w:rPr>
-              <w:t xml:space="preserve">todos </w:t>
-            </w:r>
-            <w:r>
-              <w:rPr>
-                <w:bCs/>
-                <w:color w:val="0070C0"/>
-                <w:sz w:val="20"/>
-                <w:lang w:val="es-ES"/>
-              </w:rPr>
-              <w:t>los</w:t>
-            </w:r>
-            <w:r>
-              <w:rPr>
-                <w:bCs/>
-                <w:color w:val="0070C0"/>
-                <w:sz w:val="20"/>
-                <w:lang w:val="es-ES"/>
-              </w:rPr>
-              <w:t xml:space="preserve"> pedidos </w:t>
-            </w:r>
-            <w:r>
-              <w:rPr>
-                <w:bCs/>
-                <w:color w:val="0070C0"/>
-                <w:sz w:val="20"/>
-                <w:lang w:val="es-ES"/>
-              </w:rPr>
               <w:t>a partir de su ID</w:t>
             </w:r>
           </w:p>
@@ -8042,25 +8115,7 @@
                 <w:sz w:val="20"/>
                 <w:lang w:val="es-PA"/>
               </w:rPr>
-              <w:t xml:space="preserve">Los </w:t>
-            </w:r>
-            <w:r>
-              <w:rPr>
-                <w:bCs/>
-                <w:color w:val="0070C0"/>
-                <w:sz w:val="20"/>
-                <w:lang w:val="es-PA"/>
-              </w:rPr>
-              <w:t>administradores</w:t>
-            </w:r>
-            <w:r>
-              <w:rPr>
-                <w:bCs/>
-                <w:color w:val="0070C0"/>
-                <w:sz w:val="20"/>
-                <w:lang w:val="es-PA"/>
-              </w:rPr>
-              <w:t xml:space="preserve"> pueden acceder al estado de</w:t>
+              <w:t>Los administradores pueden acceder al estado de</w:t>
             </w:r>
             <w:r>
               <w:rPr>
@@ -8294,7 +8349,7 @@
 </file>
 
 <file path=word/endnotes.xml><?xml version="1.0" encoding="utf-8"?>
-<w:endnotes xmlns:wpc="http://schemas.microsoft.com/office/word/2010/wordprocessingCanvas" xmlns:cx="http://schemas.microsoft.com/office/drawing/2014/chartex" xmlns:cx1="http://schemas.microsoft.com/office/drawing/2015/9/8/chartex" xmlns:cx2="http://schemas.microsoft.com/office/drawing/2015/10/21/chartex" xmlns:cx3="http://schemas.microsoft.com/office/drawing/2016/5/9/chartex" xmlns:cx4="http://schemas.microsoft.com/office/drawing/2016/5/10/chartex" xmlns:cx5="http://schemas.microsoft.com/office/drawing/2016/5/11/chartex" xmlns:cx6="http://schemas.microsoft.com/office/drawing/2016/5/12/chartex" xmlns:cx7="http://schemas.microsoft.com/office/drawing/2016/5/13/chartex" xmlns:cx8="http://schemas.microsoft.com/office/drawing/2016/5/14/chartex" xmlns:mc="http://schemas.openxmlformats.org/markup-compatibility/2006" xmlns:aink="http://schemas.microsoft.com/office/drawing/2016/ink" xmlns:am3d="http://schemas.microsoft.com/office/drawing/2017/model3d" xmlns:o="urn:schemas-microsoft-com:office:office" xmlns:r="http://schemas.openxmlformats.org/officeDocument/2006/relationships" xmlns:m="http://schemas.openxmlformats.org/officeDocument/2006/math" xmlns:v="urn:schemas-microsoft-com:vml" xmlns:wp14="http://schemas.microsoft.com/office/word/2010/wordprocessingDrawing" xmlns:wp="http://schemas.openxmlformats.org/drawingml/2006/wordprocessingDrawing" xmlns:w10="urn:schemas-microsoft-com:office:word" xmlns:w="http://schemas.openxmlformats.org/wordprocessingml/2006/main" xmlns:w14="http://schemas.microsoft.com/office/word/2010/wordml" xmlns:w15="http://schemas.microsoft.com/office/word/2012/wordml" xmlns:w16cex="http://schemas.microsoft.com/office/word/2018/wordml/cex" xmlns:w16cid="http://schemas.microsoft.com/office/word/2016/wordml/cid" xmlns:w16="http://schemas.microsoft.com/office/word/2018/wordml" xmlns:w16sdtdh="http://schemas.microsoft.com/office/word/2020/wordml/sdtdatahash" xmlns:w16se="http://schemas.microsoft.com/office/word/2015/wordml/symex" xmlns:wpg="http://schemas.microsoft.com/office/word/2010/wordprocessingGroup" xmlns:wpi="http://schemas.microsoft.com/office/word/2010/wordprocessingInk" xmlns:wne="http://schemas.microsoft.com/office/word/2006/wordml" xmlns:wps="http://schemas.microsoft.com/office/word/2010/wordprocessingShape" mc:Ignorable="w14 w15 w16se w16cid w16 w16cex w16sdtdh wp14">
+<w:endnotes xmlns:wpc="http://schemas.microsoft.com/office/word/2010/wordprocessingCanvas" xmlns:cx="http://schemas.microsoft.com/office/drawing/2014/chartex" xmlns:cx1="http://schemas.microsoft.com/office/drawing/2015/9/8/chartex" xmlns:cx2="http://schemas.microsoft.com/office/drawing/2015/10/21/chartex" xmlns:cx3="http://schemas.microsoft.com/office/drawing/2016/5/9/chartex" xmlns:cx4="http://schemas.microsoft.com/office/drawing/2016/5/10/chartex" xmlns:cx5="http://schemas.microsoft.com/office/drawing/2016/5/11/chartex" xmlns:cx6="http://schemas.microsoft.com/office/drawing/2016/5/12/chartex" xmlns:cx7="http://schemas.microsoft.com/office/drawing/2016/5/13/chartex" xmlns:cx8="http://schemas.microsoft.com/office/drawing/2016/5/14/chartex" xmlns:mc="http://schemas.openxmlformats.org/markup-compatibility/2006" xmlns:aink="http://schemas.microsoft.com/office/drawing/2016/ink" xmlns:am3d="http://schemas.microsoft.com/office/drawing/2017/model3d" xmlns:o="urn:schemas-microsoft-com:office:office" xmlns:oel="http://schemas.microsoft.com/office/2019/extlst" xmlns:r="http://schemas.openxmlformats.org/officeDocument/2006/relationships" xmlns:m="http://schemas.openxmlformats.org/officeDocument/2006/math" xmlns:v="urn:schemas-microsoft-com:vml" xmlns:wp14="http://schemas.microsoft.com/office/word/2010/wordprocessingDrawing" xmlns:wp="http://schemas.openxmlformats.org/drawingml/2006/wordprocessingDrawing" xmlns:w10="urn:schemas-microsoft-com:office:word" xmlns:w="http://schemas.openxmlformats.org/wordprocessingml/2006/main" xmlns:w14="http://schemas.microsoft.com/office/word/2010/wordml" xmlns:w15="http://schemas.microsoft.com/office/word/2012/wordml" xmlns:w16cex="http://schemas.microsoft.com/office/word/2018/wordml/cex" xmlns:w16cid="http://schemas.microsoft.com/office/word/2016/wordml/cid" xmlns:w16="http://schemas.microsoft.com/office/word/2018/wordml" xmlns:w16du="http://schemas.microsoft.com/office/word/2023/wordml/word16du" xmlns:w16sdtdh="http://schemas.microsoft.com/office/word/2020/wordml/sdtdatahash" xmlns:w16sdtfl="http://schemas.microsoft.com/office/word/2024/wordml/sdtformatlock" xmlns:w16se="http://schemas.microsoft.com/office/word/2015/wordml/symex" xmlns:wpg="http://schemas.microsoft.com/office/word/2010/wordprocessingGroup" xmlns:wpi="http://schemas.microsoft.com/office/word/2010/wordprocessingInk" xmlns:wne="http://schemas.microsoft.com/office/word/2006/wordml" xmlns:wps="http://schemas.microsoft.com/office/word/2010/wordprocessingShape" mc:Ignorable="w14 w15 w16se w16cid w16 w16cex w16sdtdh w16sdtfl w16du wp14">
   <w:endnote w:type="separator" w:id="-1">
     <w:p>
       <w:pPr>
@@ -8319,7 +8374,7 @@
 </file>
 
 <file path=word/footer1.xml><?xml version="1.0" encoding="utf-8"?>
-<w:ftr xmlns:wpc="http://schemas.microsoft.com/office/word/2010/wordprocessingCanvas" xmlns:cx="http://schemas.microsoft.com/office/drawing/2014/chartex" xmlns:cx1="http://schemas.microsoft.com/office/drawing/2015/9/8/chartex" xmlns:cx2="http://schemas.microsoft.com/office/drawing/2015/10/21/chartex" xmlns:cx3="http://schemas.microsoft.com/office/drawing/2016/5/9/chartex" xmlns:cx4="http://schemas.microsoft.com/office/drawing/2016/5/10/chartex" xmlns:cx5="http://schemas.microsoft.com/office/drawing/2016/5/11/chartex" xmlns:cx6="http://schemas.microsoft.com/office/drawing/2016/5/12/chartex" xmlns:cx7="http://schemas.microsoft.com/office/drawing/2016/5/13/chartex" xmlns:cx8="http://schemas.microsoft.com/office/drawing/2016/5/14/chartex" xmlns:mc="http://schemas.openxmlformats.org/markup-compatibility/2006" xmlns:aink="http://schemas.microsoft.com/office/drawing/2016/ink" xmlns:am3d="http://schemas.microsoft.com/office/drawing/2017/model3d" xmlns:o="urn:schemas-microsoft-com:office:office" xmlns:r="http://schemas.openxmlformats.org/officeDocument/2006/relationships" xmlns:m="http://schemas.openxmlformats.org/officeDocument/2006/math" xmlns:v="urn:schemas-microsoft-com:vml" xmlns:wp14="http://schemas.microsoft.com/office/word/2010/wordprocessingDrawing" xmlns:wp="http://schemas.openxmlformats.org/drawingml/2006/wordprocessingDrawing" xmlns:w10="urn:schemas-microsoft-com:office:word" xmlns:w="http://schemas.openxmlformats.org/wordprocessingml/2006/main" xmlns:w14="http://schemas.microsoft.com/office/word/2010/wordml" xmlns:w15="http://schemas.microsoft.com/office/word/2012/wordml" xmlns:w16cex="http://schemas.microsoft.com/office/word/2018/wordml/cex" xmlns:w16cid="http://schemas.microsoft.com/office/word/2016/wordml/cid" xmlns:w16="http://schemas.microsoft.com/office/word/2018/wordml" xmlns:w16sdtdh="http://schemas.microsoft.com/office/word/2020/wordml/sdtdatahash" xmlns:w16se="http://schemas.microsoft.com/office/word/2015/wordml/symex" xmlns:wpg="http://schemas.microsoft.com/office/word/2010/wordprocessingGroup" xmlns:wpi="http://schemas.microsoft.com/office/word/2010/wordprocessingInk" xmlns:wne="http://schemas.microsoft.com/office/word/2006/wordml" xmlns:wps="http://schemas.microsoft.com/office/word/2010/wordprocessingShape" mc:Ignorable="w14 w15 w16se w16cid w16 w16cex w16sdtdh wp14">
+<w:ftr xmlns:wpc="http://schemas.microsoft.com/office/word/2010/wordprocessingCanvas" xmlns:cx="http://schemas.microsoft.com/office/drawing/2014/chartex" xmlns:cx1="http://schemas.microsoft.com/office/drawing/2015/9/8/chartex" xmlns:cx2="http://schemas.microsoft.com/office/drawing/2015/10/21/chartex" xmlns:cx3="http://schemas.microsoft.com/office/drawing/2016/5/9/chartex" xmlns:cx4="http://schemas.microsoft.com/office/drawing/2016/5/10/chartex" xmlns:cx5="http://schemas.microsoft.com/office/drawing/2016/5/11/chartex" xmlns:cx6="http://schemas.microsoft.com/office/drawing/2016/5/12/chartex" xmlns:cx7="http://schemas.microsoft.com/office/drawing/2016/5/13/chartex" xmlns:cx8="http://schemas.microsoft.com/office/drawing/2016/5/14/chartex" xmlns:mc="http://schemas.openxmlformats.org/markup-compatibility/2006" xmlns:aink="http://schemas.microsoft.com/office/drawing/2016/ink" xmlns:am3d="http://schemas.microsoft.com/office/drawing/2017/model3d" xmlns:o="urn:schemas-microsoft-com:office:office" xmlns:oel="http://schemas.microsoft.com/office/2019/extlst" xmlns:r="http://schemas.openxmlformats.org/officeDocument/2006/relationships" xmlns:m="http://schemas.openxmlformats.org/officeDocument/2006/math" xmlns:v="urn:schemas-microsoft-com:vml" xmlns:wp14="http://schemas.microsoft.com/office/word/2010/wordprocessingDrawing" xmlns:wp="http://schemas.openxmlformats.org/drawingml/2006/wordprocessingDrawing" xmlns:w10="urn:schemas-microsoft-com:office:word" xmlns:w="http://schemas.openxmlformats.org/wordprocessingml/2006/main" xmlns:w14="http://schemas.microsoft.com/office/word/2010/wordml" xmlns:w15="http://schemas.microsoft.com/office/word/2012/wordml" xmlns:w16cex="http://schemas.microsoft.com/office/word/2018/wordml/cex" xmlns:w16cid="http://schemas.microsoft.com/office/word/2016/wordml/cid" xmlns:w16="http://schemas.microsoft.com/office/word/2018/wordml" xmlns:w16du="http://schemas.microsoft.com/office/word/2023/wordml/word16du" xmlns:w16sdtdh="http://schemas.microsoft.com/office/word/2020/wordml/sdtdatahash" xmlns:w16sdtfl="http://schemas.microsoft.com/office/word/2024/wordml/sdtformatlock" xmlns:w16se="http://schemas.microsoft.com/office/word/2015/wordml/symex" xmlns:wpg="http://schemas.microsoft.com/office/word/2010/wordprocessingGroup" xmlns:wpi="http://schemas.microsoft.com/office/word/2010/wordprocessingInk" xmlns:wne="http://schemas.microsoft.com/office/word/2006/wordml" xmlns:wps="http://schemas.microsoft.com/office/word/2010/wordprocessingShape" mc:Ignorable="w14 w15 w16se w16cid w16 w16cex w16sdtdh w16sdtfl w16du wp14">
   <w:p>
     <w:pPr>
       <w:pStyle w:val="Piedepgina"/>
@@ -8376,27 +8431,14 @@
     <w:r>
       <w:t xml:space="preserve"> de </w:t>
     </w:r>
-    <w:r>
-      <w:fldChar w:fldCharType="begin"/>
-    </w:r>
-    <w:r>
-      <w:instrText xml:space="preserve"> NUMPAGES   \* MERGEFORMAT </w:instrText>
-    </w:r>
-    <w:r>
-      <w:fldChar w:fldCharType="separate"/>
-    </w:r>
-    <w:r>
-      <w:rPr>
-        <w:noProof/>
-      </w:rPr>
-      <w:t>1</w:t>
-    </w:r>
-    <w:r>
-      <w:rPr>
-        <w:noProof/>
-      </w:rPr>
-      <w:fldChar w:fldCharType="end"/>
-    </w:r>
+    <w:fldSimple w:instr=" NUMPAGES   \* MERGEFORMAT ">
+      <w:r>
+        <w:rPr>
+          <w:noProof/>
+        </w:rPr>
+        <w:t>1</w:t>
+      </w:r>
+    </w:fldSimple>
   </w:p>
   <w:p>
     <w:pPr>
@@ -8425,7 +8467,7 @@
 </file>
 
 <file path=word/footnotes.xml><?xml version="1.0" encoding="utf-8"?>
-<w:footnotes xmlns:wpc="http://schemas.microsoft.com/office/word/2010/wordprocessingCanvas" xmlns:cx="http://schemas.microsoft.com/office/drawing/2014/chartex" xmlns:cx1="http://schemas.microsoft.com/office/drawing/2015/9/8/chartex" xmlns:cx2="http://schemas.microsoft.com/office/drawing/2015/10/21/chartex" xmlns:cx3="http://schemas.microsoft.com/office/drawing/2016/5/9/chartex" xmlns:cx4="http://schemas.microsoft.com/office/drawing/2016/5/10/chartex" xmlns:cx5="http://schemas.microsoft.com/office/drawing/2016/5/11/chartex" xmlns:cx6="http://schemas.microsoft.com/office/drawing/2016/5/12/chartex" xmlns:cx7="http://schemas.microsoft.com/office/drawing/2016/5/13/chartex" xmlns:cx8="http://schemas.microsoft.com/office/drawing/2016/5/14/chartex" xmlns:mc="http://schemas.openxmlformats.org/markup-compatibility/2006" xmlns:aink="http://schemas.microsoft.com/office/drawing/2016/ink" xmlns:am3d="http://schemas.microsoft.com/office/drawing/2017/model3d" xmlns:o="urn:schemas-microsoft-com:office:office" xmlns:r="http://schemas.openxmlformats.org/officeDocument/2006/relationships" xmlns:m="http://schemas.openxmlformats.org/officeDocument/2006/math" xmlns:v="urn:schemas-microsoft-com:vml" xmlns:wp14="http://schemas.microsoft.com/office/word/2010/wordprocessingDrawing" xmlns:wp="http://schemas.openxmlformats.org/drawingml/2006/wordprocessingDrawing" xmlns:w10="urn:schemas-microsoft-com:office:word" xmlns:w="http://schemas.openxmlformats.org/wordprocessingml/2006/main" xmlns:w14="http://schemas.microsoft.com/office/word/2010/wordml" xmlns:w15="http://schemas.microsoft.com/office/word/2012/wordml" xmlns:w16cex="http://schemas.microsoft.com/office/word/2018/wordml/cex" xmlns:w16cid="http://schemas.microsoft.com/office/word/2016/wordml/cid" xmlns:w16="http://schemas.microsoft.com/office/word/2018/wordml" xmlns:w16sdtdh="http://schemas.microsoft.com/office/word/2020/wordml/sdtdatahash" xmlns:w16se="http://schemas.microsoft.com/office/word/2015/wordml/symex" xmlns:wpg="http://schemas.microsoft.com/office/word/2010/wordprocessingGroup" xmlns:wpi="http://schemas.microsoft.com/office/word/2010/wordprocessingInk" xmlns:wne="http://schemas.microsoft.com/office/word/2006/wordml" xmlns:wps="http://schemas.microsoft.com/office/word/2010/wordprocessingShape" mc:Ignorable="w14 w15 w16se w16cid w16 w16cex w16sdtdh wp14">
+<w:footnotes xmlns:wpc="http://schemas.microsoft.com/office/word/2010/wordprocessingCanvas" xmlns:cx="http://schemas.microsoft.com/office/drawing/2014/chartex" xmlns:cx1="http://schemas.microsoft.com/office/drawing/2015/9/8/chartex" xmlns:cx2="http://schemas.microsoft.com/office/drawing/2015/10/21/chartex" xmlns:cx3="http://schemas.microsoft.com/office/drawing/2016/5/9/chartex" xmlns:cx4="http://schemas.microsoft.com/office/drawing/2016/5/10/chartex" xmlns:cx5="http://schemas.microsoft.com/office/drawing/2016/5/11/chartex" xmlns:cx6="http://schemas.microsoft.com/office/drawing/2016/5/12/chartex" xmlns:cx7="http://schemas.microsoft.com/office/drawing/2016/5/13/chartex" xmlns:cx8="http://schemas.microsoft.com/office/drawing/2016/5/14/chartex" xmlns:mc="http://schemas.openxmlformats.org/markup-compatibility/2006" xmlns:aink="http://schemas.microsoft.com/office/drawing/2016/ink" xmlns:am3d="http://schemas.microsoft.com/office/drawing/2017/model3d" xmlns:o="urn:schemas-microsoft-com:office:office" xmlns:oel="http://schemas.microsoft.com/office/2019/extlst" xmlns:r="http://schemas.openxmlformats.org/officeDocument/2006/relationships" xmlns:m="http://schemas.openxmlformats.org/officeDocument/2006/math" xmlns:v="urn:schemas-microsoft-com:vml" xmlns:wp14="http://schemas.microsoft.com/office/word/2010/wordprocessingDrawing" xmlns:wp="http://schemas.openxmlformats.org/drawingml/2006/wordprocessingDrawing" xmlns:w10="urn:schemas-microsoft-com:office:word" xmlns:w="http://schemas.openxmlformats.org/wordprocessingml/2006/main" xmlns:w14="http://schemas.microsoft.com/office/word/2010/wordml" xmlns:w15="http://schemas.microsoft.com/office/word/2012/wordml" xmlns:w16cex="http://schemas.microsoft.com/office/word/2018/wordml/cex" xmlns:w16cid="http://schemas.microsoft.com/office/word/2016/wordml/cid" xmlns:w16="http://schemas.microsoft.com/office/word/2018/wordml" xmlns:w16du="http://schemas.microsoft.com/office/word/2023/wordml/word16du" xmlns:w16sdtdh="http://schemas.microsoft.com/office/word/2020/wordml/sdtdatahash" xmlns:w16sdtfl="http://schemas.microsoft.com/office/word/2024/wordml/sdtformatlock" xmlns:w16se="http://schemas.microsoft.com/office/word/2015/wordml/symex" xmlns:wpg="http://schemas.microsoft.com/office/word/2010/wordprocessingGroup" xmlns:wpi="http://schemas.microsoft.com/office/word/2010/wordprocessingInk" xmlns:wne="http://schemas.microsoft.com/office/word/2006/wordml" xmlns:wps="http://schemas.microsoft.com/office/word/2010/wordprocessingShape" mc:Ignorable="w14 w15 w16se w16cid w16 w16cex w16sdtdh w16sdtfl w16du wp14">
   <w:footnote w:type="separator" w:id="-1">
     <w:p>
       <w:pPr>
@@ -8450,7 +8492,7 @@
 </file>
 
 <file path=word/header1.xml><?xml version="1.0" encoding="utf-8"?>
-<w:hdr xmlns:wpc="http://schemas.microsoft.com/office/word/2010/wordprocessingCanvas" xmlns:cx="http://schemas.microsoft.com/office/drawing/2014/chartex" xmlns:cx1="http://schemas.microsoft.com/office/drawing/2015/9/8/chartex" xmlns:cx2="http://schemas.microsoft.com/office/drawing/2015/10/21/chartex" xmlns:cx3="http://schemas.microsoft.com/office/drawing/2016/5/9/chartex" xmlns:cx4="http://schemas.microsoft.com/office/drawing/2016/5/10/chartex" xmlns:cx5="http://schemas.microsoft.com/office/drawing/2016/5/11/chartex" xmlns:cx6="http://schemas.microsoft.com/office/drawing/2016/5/12/chartex" xmlns:cx7="http://schemas.microsoft.com/office/drawing/2016/5/13/chartex" xmlns:cx8="http://schemas.microsoft.com/office/drawing/2016/5/14/chartex" xmlns:mc="http://schemas.openxmlformats.org/markup-compatibility/2006" xmlns:aink="http://schemas.microsoft.com/office/drawing/2016/ink" xmlns:am3d="http://schemas.microsoft.com/office/drawing/2017/model3d" xmlns:o="urn:schemas-microsoft-com:office:office" xmlns:r="http://schemas.openxmlformats.org/officeDocument/2006/relationships" xmlns:m="http://schemas.openxmlformats.org/officeDocument/2006/math" xmlns:v="urn:schemas-microsoft-com:vml" xmlns:wp14="http://schemas.microsoft.com/office/word/2010/wordprocessingDrawing" xmlns:wp="http://schemas.openxmlformats.org/drawingml/2006/wordprocessingDrawing" xmlns:w10="urn:schemas-microsoft-com:office:word" xmlns:w="http://schemas.openxmlformats.org/wordprocessingml/2006/main" xmlns:w14="http://schemas.microsoft.com/office/word/2010/wordml" xmlns:w15="http://schemas.microsoft.com/office/word/2012/wordml" xmlns:w16cex="http://schemas.microsoft.com/office/word/2018/wordml/cex" xmlns:w16cid="http://schemas.microsoft.com/office/word/2016/wordml/cid" xmlns:w16="http://schemas.microsoft.com/office/word/2018/wordml" xmlns:w16sdtdh="http://schemas.microsoft.com/office/word/2020/wordml/sdtdatahash" xmlns:w16se="http://schemas.microsoft.com/office/word/2015/wordml/symex" xmlns:wpg="http://schemas.microsoft.com/office/word/2010/wordprocessingGroup" xmlns:wpi="http://schemas.microsoft.com/office/word/2010/wordprocessingInk" xmlns:wne="http://schemas.microsoft.com/office/word/2006/wordml" xmlns:wps="http://schemas.microsoft.com/office/word/2010/wordprocessingShape" mc:Ignorable="w14 w15 w16se w16cid w16 w16cex w16sdtdh wp14">
+<w:hdr xmlns:wpc="http://schemas.microsoft.com/office/word/2010/wordprocessingCanvas" xmlns:cx="http://schemas.microsoft.com/office/drawing/2014/chartex" xmlns:cx1="http://schemas.microsoft.com/office/drawing/2015/9/8/chartex" xmlns:cx2="http://schemas.microsoft.com/office/drawing/2015/10/21/chartex" xmlns:cx3="http://schemas.microsoft.com/office/drawing/2016/5/9/chartex" xmlns:cx4="http://schemas.microsoft.com/office/drawing/2016/5/10/chartex" xmlns:cx5="http://schemas.microsoft.com/office/drawing/2016/5/11/chartex" xmlns:cx6="http://schemas.microsoft.com/office/drawing/2016/5/12/chartex" xmlns:cx7="http://schemas.microsoft.com/office/drawing/2016/5/13/chartex" xmlns:cx8="http://schemas.microsoft.com/office/drawing/2016/5/14/chartex" xmlns:mc="http://schemas.openxmlformats.org/markup-compatibility/2006" xmlns:aink="http://schemas.microsoft.com/office/drawing/2016/ink" xmlns:am3d="http://schemas.microsoft.com/office/drawing/2017/model3d" xmlns:o="urn:schemas-microsoft-com:office:office" xmlns:oel="http://schemas.microsoft.com/office/2019/extlst" xmlns:r="http://schemas.openxmlformats.org/officeDocument/2006/relationships" xmlns:m="http://schemas.openxmlformats.org/officeDocument/2006/math" xmlns:v="urn:schemas-microsoft-com:vml" xmlns:wp14="http://schemas.microsoft.com/office/word/2010/wordprocessingDrawing" xmlns:wp="http://schemas.openxmlformats.org/drawingml/2006/wordprocessingDrawing" xmlns:w10="urn:schemas-microsoft-com:office:word" xmlns:w="http://schemas.openxmlformats.org/wordprocessingml/2006/main" xmlns:w14="http://schemas.microsoft.com/office/word/2010/wordml" xmlns:w15="http://schemas.microsoft.com/office/word/2012/wordml" xmlns:w16cex="http://schemas.microsoft.com/office/word/2018/wordml/cex" xmlns:w16cid="http://schemas.microsoft.com/office/word/2016/wordml/cid" xmlns:w16="http://schemas.microsoft.com/office/word/2018/wordml" xmlns:w16du="http://schemas.microsoft.com/office/word/2023/wordml/word16du" xmlns:w16sdtdh="http://schemas.microsoft.com/office/word/2020/wordml/sdtdatahash" xmlns:w16sdtfl="http://schemas.microsoft.com/office/word/2024/wordml/sdtformatlock" xmlns:w16se="http://schemas.microsoft.com/office/word/2015/wordml/symex" xmlns:wpg="http://schemas.microsoft.com/office/word/2010/wordprocessingGroup" xmlns:wpi="http://schemas.microsoft.com/office/word/2010/wordprocessingInk" xmlns:wne="http://schemas.microsoft.com/office/word/2006/wordml" xmlns:wps="http://schemas.microsoft.com/office/word/2010/wordprocessingShape" mc:Ignorable="w14 w15 w16se w16cid w16 w16cex w16sdtdh w16sdtfl w16du wp14">
   <w:p>
     <w:pPr>
       <w:pStyle w:val="Encabezado"/>
@@ -8483,7 +8525,7 @@
 </file>
 
 <file path=word/numbering.xml><?xml version="1.0" encoding="utf-8"?>
-<w:numbering xmlns:wpc="http://schemas.microsoft.com/office/word/2010/wordprocessingCanvas" xmlns:cx="http://schemas.microsoft.com/office/drawing/2014/chartex" xmlns:cx1="http://schemas.microsoft.com/office/drawing/2015/9/8/chartex" xmlns:cx2="http://schemas.microsoft.com/office/drawing/2015/10/21/chartex" xmlns:cx3="http://schemas.microsoft.com/office/drawing/2016/5/9/chartex" xmlns:cx4="http://schemas.microsoft.com/office/drawing/2016/5/10/chartex" xmlns:cx5="http://schemas.microsoft.com/office/drawing/2016/5/11/chartex" xmlns:cx6="http://schemas.microsoft.com/office/drawing/2016/5/12/chartex" xmlns:cx7="http://schemas.microsoft.com/office/drawing/2016/5/13/chartex" xmlns:cx8="http://schemas.microsoft.com/office/drawing/2016/5/14/chartex" xmlns:mc="http://schemas.openxmlformats.org/markup-compatibility/2006" xmlns:aink="http://schemas.microsoft.com/office/drawing/2016/ink" xmlns:am3d="http://schemas.microsoft.com/office/drawing/2017/model3d" xmlns:o="urn:schemas-microsoft-com:office:office" xmlns:r="http://schemas.openxmlformats.org/officeDocument/2006/relationships" xmlns:m="http://schemas.openxmlformats.org/officeDocument/2006/math" xmlns:v="urn:schemas-microsoft-com:vml" xmlns:wp14="http://schemas.microsoft.com/office/word/2010/wordprocessingDrawing" xmlns:wp="http://schemas.openxmlformats.org/drawingml/2006/wordprocessingDrawing" xmlns:w10="urn:schemas-microsoft-com:office:word" xmlns:w="http://schemas.openxmlformats.org/wordprocessingml/2006/main" xmlns:w14="http://schemas.microsoft.com/office/word/2010/wordml" xmlns:w15="http://schemas.microsoft.com/office/word/2012/wordml" xmlns:w16cex="http://schemas.microsoft.com/office/word/2018/wordml/cex" xmlns:w16cid="http://schemas.microsoft.com/office/word/2016/wordml/cid" xmlns:w16="http://schemas.microsoft.com/office/word/2018/wordml" xmlns:w16sdtdh="http://schemas.microsoft.com/office/word/2020/wordml/sdtdatahash" xmlns:w16se="http://schemas.microsoft.com/office/word/2015/wordml/symex" xmlns:wpg="http://schemas.microsoft.com/office/word/2010/wordprocessingGroup" xmlns:wpi="http://schemas.microsoft.com/office/word/2010/wordprocessingInk" xmlns:wne="http://schemas.microsoft.com/office/word/2006/wordml" xmlns:wps="http://schemas.microsoft.com/office/word/2010/wordprocessingShape" mc:Ignorable="w14 w15 w16se w16cid w16 w16cex w16sdtdh wp14">
+<w:numbering xmlns:wpc="http://schemas.microsoft.com/office/word/2010/wordprocessingCanvas" xmlns:cx="http://schemas.microsoft.com/office/drawing/2014/chartex" xmlns:cx1="http://schemas.microsoft.com/office/drawing/2015/9/8/chartex" xmlns:cx2="http://schemas.microsoft.com/office/drawing/2015/10/21/chartex" xmlns:cx3="http://schemas.microsoft.com/office/drawing/2016/5/9/chartex" xmlns:cx4="http://schemas.microsoft.com/office/drawing/2016/5/10/chartex" xmlns:cx5="http://schemas.microsoft.com/office/drawing/2016/5/11/chartex" xmlns:cx6="http://schemas.microsoft.com/office/drawing/2016/5/12/chartex" xmlns:cx7="http://schemas.microsoft.com/office/drawing/2016/5/13/chartex" xmlns:cx8="http://schemas.microsoft.com/office/drawing/2016/5/14/chartex" xmlns:mc="http://schemas.openxmlformats.org/markup-compatibility/2006" xmlns:aink="http://schemas.microsoft.com/office/drawing/2016/ink" xmlns:am3d="http://schemas.microsoft.com/office/drawing/2017/model3d" xmlns:o="urn:schemas-microsoft-com:office:office" xmlns:oel="http://schemas.microsoft.com/office/2019/extlst" xmlns:r="http://schemas.openxmlformats.org/officeDocument/2006/relationships" xmlns:m="http://schemas.openxmlformats.org/officeDocument/2006/math" xmlns:v="urn:schemas-microsoft-com:vml" xmlns:wp14="http://schemas.microsoft.com/office/word/2010/wordprocessingDrawing" xmlns:wp="http://schemas.openxmlformats.org/drawingml/2006/wordprocessingDrawing" xmlns:w10="urn:schemas-microsoft-com:office:word" xmlns:w="http://schemas.openxmlformats.org/wordprocessingml/2006/main" xmlns:w14="http://schemas.microsoft.com/office/word/2010/wordml" xmlns:w15="http://schemas.microsoft.com/office/word/2012/wordml" xmlns:w16cex="http://schemas.microsoft.com/office/word/2018/wordml/cex" xmlns:w16cid="http://schemas.microsoft.com/office/word/2016/wordml/cid" xmlns:w16="http://schemas.microsoft.com/office/word/2018/wordml" xmlns:w16du="http://schemas.microsoft.com/office/word/2023/wordml/word16du" xmlns:w16sdtdh="http://schemas.microsoft.com/office/word/2020/wordml/sdtdatahash" xmlns:w16sdtfl="http://schemas.microsoft.com/office/word/2024/wordml/sdtformatlock" xmlns:w16se="http://schemas.microsoft.com/office/word/2015/wordml/symex" xmlns:wpg="http://schemas.microsoft.com/office/word/2010/wordprocessingGroup" xmlns:wpi="http://schemas.microsoft.com/office/word/2010/wordprocessingInk" xmlns:wne="http://schemas.microsoft.com/office/word/2006/wordml" xmlns:wps="http://schemas.microsoft.com/office/word/2010/wordprocessingShape" mc:Ignorable="w14 w15 w16se w16cid w16 w16cex w16sdtdh w16sdtfl w16du wp14">
   <w:abstractNum w:abstractNumId="0" w15:restartNumberingAfterBreak="0">
     <w:nsid w:val="03993DD6"/>
     <w:multiLevelType w:val="multilevel"/>
@@ -11534,92 +11576,92 @@
       </w:pPr>
     </w:lvl>
   </w:abstractNum>
-  <w:num w:numId="1">
+  <w:num w:numId="1" w16cid:durableId="1230191562">
     <w:abstractNumId w:val="5"/>
   </w:num>
-  <w:num w:numId="2">
+  <w:num w:numId="2" w16cid:durableId="1563564466">
     <w:abstractNumId w:val="3"/>
   </w:num>
-  <w:num w:numId="3">
+  <w:num w:numId="3" w16cid:durableId="211042771">
     <w:abstractNumId w:val="14"/>
   </w:num>
-  <w:num w:numId="4">
+  <w:num w:numId="4" w16cid:durableId="2143189362">
     <w:abstractNumId w:val="4"/>
   </w:num>
-  <w:num w:numId="5">
+  <w:num w:numId="5" w16cid:durableId="771709133">
     <w:abstractNumId w:val="12"/>
   </w:num>
-  <w:num w:numId="6">
+  <w:num w:numId="6" w16cid:durableId="2120179986">
     <w:abstractNumId w:val="11"/>
   </w:num>
-  <w:num w:numId="7">
+  <w:num w:numId="7" w16cid:durableId="514151104">
     <w:abstractNumId w:val="15"/>
   </w:num>
-  <w:num w:numId="8">
+  <w:num w:numId="8" w16cid:durableId="978461528">
     <w:abstractNumId w:val="9"/>
   </w:num>
-  <w:num w:numId="9">
+  <w:num w:numId="9" w16cid:durableId="786509634">
     <w:abstractNumId w:val="8"/>
   </w:num>
-  <w:num w:numId="10">
+  <w:num w:numId="10" w16cid:durableId="1791783684">
     <w:abstractNumId w:val="16"/>
   </w:num>
-  <w:num w:numId="11">
+  <w:num w:numId="11" w16cid:durableId="1044982748">
     <w:abstractNumId w:val="1"/>
   </w:num>
-  <w:num w:numId="12">
+  <w:num w:numId="12" w16cid:durableId="834229883">
     <w:abstractNumId w:val="23"/>
   </w:num>
-  <w:num w:numId="13">
+  <w:num w:numId="13" w16cid:durableId="780420823">
     <w:abstractNumId w:val="24"/>
   </w:num>
-  <w:num w:numId="14">
+  <w:num w:numId="14" w16cid:durableId="2052924522">
     <w:abstractNumId w:val="21"/>
   </w:num>
-  <w:num w:numId="15">
+  <w:num w:numId="15" w16cid:durableId="559638443">
     <w:abstractNumId w:val="10"/>
   </w:num>
-  <w:num w:numId="16">
+  <w:num w:numId="16" w16cid:durableId="611665660">
     <w:abstractNumId w:val="18"/>
   </w:num>
-  <w:num w:numId="17">
+  <w:num w:numId="17" w16cid:durableId="1454667844">
     <w:abstractNumId w:val="2"/>
   </w:num>
-  <w:num w:numId="18">
+  <w:num w:numId="18" w16cid:durableId="585263438">
     <w:abstractNumId w:val="25"/>
   </w:num>
-  <w:num w:numId="19">
+  <w:num w:numId="19" w16cid:durableId="1591425176">
     <w:abstractNumId w:val="17"/>
   </w:num>
-  <w:num w:numId="20">
+  <w:num w:numId="20" w16cid:durableId="436411624">
     <w:abstractNumId w:val="19"/>
   </w:num>
-  <w:num w:numId="21">
+  <w:num w:numId="21" w16cid:durableId="397640">
     <w:abstractNumId w:val="22"/>
   </w:num>
-  <w:num w:numId="22">
+  <w:num w:numId="22" w16cid:durableId="1005474420">
     <w:abstractNumId w:val="20"/>
   </w:num>
-  <w:num w:numId="23">
+  <w:num w:numId="23" w16cid:durableId="1335836458">
     <w:abstractNumId w:val="7"/>
   </w:num>
-  <w:num w:numId="24">
+  <w:num w:numId="24" w16cid:durableId="1313101562">
     <w:abstractNumId w:val="13"/>
   </w:num>
-  <w:num w:numId="25">
+  <w:num w:numId="25" w16cid:durableId="1925844868">
     <w:abstractNumId w:val="0"/>
   </w:num>
-  <w:num w:numId="26">
+  <w:num w:numId="26" w16cid:durableId="1737587466">
     <w:abstractNumId w:val="26"/>
   </w:num>
-  <w:num w:numId="27">
+  <w:num w:numId="27" w16cid:durableId="415441212">
     <w:abstractNumId w:val="6"/>
   </w:num>
 </w:numbering>
 </file>
 
 <file path=word/styles.xml><?xml version="1.0" encoding="utf-8"?>
-<w:styles xmlns:mc="http://schemas.openxmlformats.org/markup-compatibility/2006" xmlns:r="http://schemas.openxmlformats.org/officeDocument/2006/relationships" xmlns:w="http://schemas.openxmlformats.org/wordprocessingml/2006/main" xmlns:w14="http://schemas.microsoft.com/office/word/2010/wordml" xmlns:w15="http://schemas.microsoft.com/office/word/2012/wordml" xmlns:w16cex="http://schemas.microsoft.com/office/word/2018/wordml/cex" xmlns:w16cid="http://schemas.microsoft.com/office/word/2016/wordml/cid" xmlns:w16="http://schemas.microsoft.com/office/word/2018/wordml" xmlns:w16sdtdh="http://schemas.microsoft.com/office/word/2020/wordml/sdtdatahash" xmlns:w16se="http://schemas.microsoft.com/office/word/2015/wordml/symex" mc:Ignorable="w14 w15 w16se w16cid w16 w16cex w16sdtdh">
+<w:styles xmlns:mc="http://schemas.openxmlformats.org/markup-compatibility/2006" xmlns:r="http://schemas.openxmlformats.org/officeDocument/2006/relationships" xmlns:w="http://schemas.openxmlformats.org/wordprocessingml/2006/main" xmlns:w14="http://schemas.microsoft.com/office/word/2010/wordml" xmlns:w15="http://schemas.microsoft.com/office/word/2012/wordml" xmlns:w16cex="http://schemas.microsoft.com/office/word/2018/wordml/cex" xmlns:w16cid="http://schemas.microsoft.com/office/word/2016/wordml/cid" xmlns:w16="http://schemas.microsoft.com/office/word/2018/wordml" xmlns:w16du="http://schemas.microsoft.com/office/word/2023/wordml/word16du" xmlns:w16sdtdh="http://schemas.microsoft.com/office/word/2020/wordml/sdtdatahash" xmlns:w16sdtfl="http://schemas.microsoft.com/office/word/2024/wordml/sdtformatlock" xmlns:w16se="http://schemas.microsoft.com/office/word/2015/wordml/symex" mc:Ignorable="w14 w15 w16se w16cid w16 w16cex w16sdtdh w16sdtfl w16du">
   <w:docDefaults>
     <w:rPrDefault>
       <w:rPr>

</xml_diff>

<commit_message>
docs: :memo: Añadir plantillas e inicio del plan de gestion del alcance
</commit_message>
<xml_diff>
--- a/wip/semana 2/REGISTRO DE REQUISITOS_v1.0.docx
+++ b/wip/semana 2/REGISTRO DE REQUISITOS_v1.0.docx
@@ -1,6 +1,6 @@
 
 <file path=word/document.xml><?xml version="1.0" encoding="utf-8"?>
-<w:document xmlns:wpc="http://schemas.microsoft.com/office/word/2010/wordprocessingCanvas" xmlns:cx="http://schemas.microsoft.com/office/drawing/2014/chartex" xmlns:cx1="http://schemas.microsoft.com/office/drawing/2015/9/8/chartex" xmlns:cx2="http://schemas.microsoft.com/office/drawing/2015/10/21/chartex" xmlns:cx3="http://schemas.microsoft.com/office/drawing/2016/5/9/chartex" xmlns:cx4="http://schemas.microsoft.com/office/drawing/2016/5/10/chartex" xmlns:cx5="http://schemas.microsoft.com/office/drawing/2016/5/11/chartex" xmlns:cx6="http://schemas.microsoft.com/office/drawing/2016/5/12/chartex" xmlns:cx7="http://schemas.microsoft.com/office/drawing/2016/5/13/chartex" xmlns:cx8="http://schemas.microsoft.com/office/drawing/2016/5/14/chartex" xmlns:mc="http://schemas.openxmlformats.org/markup-compatibility/2006" xmlns:aink="http://schemas.microsoft.com/office/drawing/2016/ink" xmlns:am3d="http://schemas.microsoft.com/office/drawing/2017/model3d" xmlns:o="urn:schemas-microsoft-com:office:office" xmlns:oel="http://schemas.microsoft.com/office/2019/extlst" xmlns:r="http://schemas.openxmlformats.org/officeDocument/2006/relationships" xmlns:m="http://schemas.openxmlformats.org/officeDocument/2006/math" xmlns:v="urn:schemas-microsoft-com:vml" xmlns:wp14="http://schemas.microsoft.com/office/word/2010/wordprocessingDrawing" xmlns:wp="http://schemas.openxmlformats.org/drawingml/2006/wordprocessingDrawing" xmlns:w10="urn:schemas-microsoft-com:office:word" xmlns:w="http://schemas.openxmlformats.org/wordprocessingml/2006/main" xmlns:w14="http://schemas.microsoft.com/office/word/2010/wordml" xmlns:w15="http://schemas.microsoft.com/office/word/2012/wordml" xmlns:w16cex="http://schemas.microsoft.com/office/word/2018/wordml/cex" xmlns:w16cid="http://schemas.microsoft.com/office/word/2016/wordml/cid" xmlns:w16="http://schemas.microsoft.com/office/word/2018/wordml" xmlns:w16du="http://schemas.microsoft.com/office/word/2023/wordml/word16du" xmlns:w16sdtdh="http://schemas.microsoft.com/office/word/2020/wordml/sdtdatahash" xmlns:w16sdtfl="http://schemas.microsoft.com/office/word/2024/wordml/sdtformatlock" xmlns:w16se="http://schemas.microsoft.com/office/word/2015/wordml/symex" xmlns:wpg="http://schemas.microsoft.com/office/word/2010/wordprocessingGroup" xmlns:wpi="http://schemas.microsoft.com/office/word/2010/wordprocessingInk" xmlns:wne="http://schemas.microsoft.com/office/word/2006/wordml" xmlns:wps="http://schemas.microsoft.com/office/word/2010/wordprocessingShape" mc:Ignorable="w14 w15 w16se w16cid w16 w16cex w16sdtdh w16sdtfl w16du wp14">
+<w:document xmlns:wpc="http://schemas.microsoft.com/office/word/2010/wordprocessingCanvas" xmlns:cx="http://schemas.microsoft.com/office/drawing/2014/chartex" xmlns:cx1="http://schemas.microsoft.com/office/drawing/2015/9/8/chartex" xmlns:cx2="http://schemas.microsoft.com/office/drawing/2015/10/21/chartex" xmlns:cx3="http://schemas.microsoft.com/office/drawing/2016/5/9/chartex" xmlns:cx4="http://schemas.microsoft.com/office/drawing/2016/5/10/chartex" xmlns:cx5="http://schemas.microsoft.com/office/drawing/2016/5/11/chartex" xmlns:cx6="http://schemas.microsoft.com/office/drawing/2016/5/12/chartex" xmlns:cx7="http://schemas.microsoft.com/office/drawing/2016/5/13/chartex" xmlns:cx8="http://schemas.microsoft.com/office/drawing/2016/5/14/chartex" xmlns:mc="http://schemas.openxmlformats.org/markup-compatibility/2006" xmlns:aink="http://schemas.microsoft.com/office/drawing/2016/ink" xmlns:am3d="http://schemas.microsoft.com/office/drawing/2017/model3d" xmlns:o="urn:schemas-microsoft-com:office:office" xmlns:r="http://schemas.openxmlformats.org/officeDocument/2006/relationships" xmlns:m="http://schemas.openxmlformats.org/officeDocument/2006/math" xmlns:v="urn:schemas-microsoft-com:vml" xmlns:wp14="http://schemas.microsoft.com/office/word/2010/wordprocessingDrawing" xmlns:wp="http://schemas.openxmlformats.org/drawingml/2006/wordprocessingDrawing" xmlns:w10="urn:schemas-microsoft-com:office:word" xmlns:w="http://schemas.openxmlformats.org/wordprocessingml/2006/main" xmlns:w14="http://schemas.microsoft.com/office/word/2010/wordml" xmlns:w15="http://schemas.microsoft.com/office/word/2012/wordml" xmlns:w16cex="http://schemas.microsoft.com/office/word/2018/wordml/cex" xmlns:w16cid="http://schemas.microsoft.com/office/word/2016/wordml/cid" xmlns:w16="http://schemas.microsoft.com/office/word/2018/wordml" xmlns:w16sdtdh="http://schemas.microsoft.com/office/word/2020/wordml/sdtdatahash" xmlns:w16se="http://schemas.microsoft.com/office/word/2015/wordml/symex" xmlns:wpg="http://schemas.microsoft.com/office/word/2010/wordprocessingGroup" xmlns:wpi="http://schemas.microsoft.com/office/word/2010/wordprocessingInk" xmlns:wne="http://schemas.microsoft.com/office/word/2006/wordml" xmlns:wps="http://schemas.microsoft.com/office/word/2010/wordprocessingShape" mc:Ignorable="w14 w15 w16se w16cid w16 w16cex w16sdtdh wp14">
   <w:body>
     <w:p>
       <w:pPr>
@@ -64,34 +64,14 @@
                 <w:lang w:val="es-PA"/>
               </w:rPr>
             </w:pPr>
-            <w:proofErr w:type="spellStart"/>
-            <w:r>
-              <w:rPr>
-                <w:color w:val="0070C0"/>
-                <w:sz w:val="20"/>
-                <w:lang w:val="es-PA"/>
-              </w:rPr>
-              <w:t>Orchid</w:t>
-            </w:r>
-            <w:proofErr w:type="spellEnd"/>
-            <w:r>
-              <w:rPr>
-                <w:color w:val="0070C0"/>
-                <w:sz w:val="20"/>
-                <w:lang w:val="es-PA"/>
-              </w:rPr>
-              <w:t xml:space="preserve"> </w:t>
-            </w:r>
-            <w:proofErr w:type="spellStart"/>
-            <w:r>
-              <w:rPr>
-                <w:color w:val="0070C0"/>
-                <w:sz w:val="20"/>
-                <w:lang w:val="es-PA"/>
-              </w:rPr>
-              <w:t>Cosmetics</w:t>
-            </w:r>
-            <w:proofErr w:type="spellEnd"/>
+            <w:r>
+              <w:rPr>
+                <w:color w:val="0070C0"/>
+                <w:sz w:val="20"/>
+                <w:lang w:val="es-PA"/>
+              </w:rPr>
+              <w:t>Orchid Cosmetics</w:t>
+            </w:r>
           </w:p>
         </w:tc>
         <w:tc>
@@ -3581,6 +3561,7 @@
             <w:tblPr>
               <w:tblW w:w="0" w:type="auto"/>
               <w:tblCellSpacing w:w="15" w:type="dxa"/>
+              <w:tblLayout w:type="fixed"/>
               <w:tblCellMar>
                 <w:top w:w="15" w:type="dxa"/>
                 <w:left w:w="15" w:type="dxa"/>
@@ -4537,45 +4518,14 @@
                 <w:lang w:val="es-PA"/>
               </w:rPr>
             </w:pPr>
-            <w:proofErr w:type="gramStart"/>
-            <w:r>
-              <w:rPr>
-                <w:bCs/>
-                <w:color w:val="0070C0"/>
-                <w:sz w:val="20"/>
-                <w:lang w:val="es-PA"/>
-              </w:rPr>
-              <w:t>Las tecnologías y herramientas a utilizar</w:t>
-            </w:r>
-            <w:proofErr w:type="gramEnd"/>
-            <w:r>
-              <w:rPr>
-                <w:bCs/>
-                <w:color w:val="0070C0"/>
-                <w:sz w:val="20"/>
-                <w:lang w:val="es-PA"/>
-              </w:rPr>
-              <w:t xml:space="preserve"> serán: Django y Visual Studio </w:t>
-            </w:r>
-            <w:proofErr w:type="spellStart"/>
-            <w:r>
-              <w:rPr>
-                <w:bCs/>
-                <w:color w:val="0070C0"/>
-                <w:sz w:val="20"/>
-                <w:lang w:val="es-PA"/>
-              </w:rPr>
-              <w:t>Code</w:t>
-            </w:r>
-            <w:proofErr w:type="spellEnd"/>
-            <w:r>
-              <w:rPr>
-                <w:bCs/>
-                <w:color w:val="0070C0"/>
-                <w:sz w:val="20"/>
-                <w:lang w:val="es-PA"/>
-              </w:rPr>
-              <w:t>.</w:t>
+            <w:r>
+              <w:rPr>
+                <w:bCs/>
+                <w:color w:val="0070C0"/>
+                <w:sz w:val="20"/>
+                <w:lang w:val="es-PA"/>
+              </w:rPr>
+              <w:t>Las tecnologías y herramientas a utilizar serán: Django y Visual Studio Code.</w:t>
             </w:r>
           </w:p>
         </w:tc>
@@ -5916,6 +5866,15 @@
               </w:rPr>
               <w:t>Método de entrega</w:t>
             </w:r>
+            <w:r>
+              <w:rPr>
+                <w:bCs/>
+                <w:color w:val="0070C0"/>
+                <w:sz w:val="20"/>
+                <w:lang w:val="es-PA"/>
+              </w:rPr>
+              <w:t xml:space="preserve"> (opcional)</w:t>
+            </w:r>
           </w:p>
         </w:tc>
         <w:tc>
@@ -6735,17 +6694,7 @@
                 <w:sz w:val="20"/>
                 <w:lang w:val="es-PA"/>
               </w:rPr>
-              <w:t xml:space="preserve">Los métodos de pago serán </w:t>
-            </w:r>
-            <w:proofErr w:type="spellStart"/>
-            <w:r>
-              <w:rPr>
-                <w:bCs/>
-                <w:color w:val="0070C0"/>
-                <w:sz w:val="20"/>
-                <w:lang w:val="es-PA"/>
-              </w:rPr>
-              <w:t>c</w:t>
+              <w:t>Los métodos de pago serán c</w:t>
             </w:r>
             <w:r>
               <w:rPr>
@@ -6772,17 +6721,7 @@
                 <w:sz w:val="20"/>
                 <w:lang w:val="es-PA"/>
               </w:rPr>
-              <w:t>embolso</w:t>
-            </w:r>
-            <w:proofErr w:type="spellEnd"/>
-            <w:r>
-              <w:rPr>
-                <w:bCs/>
-                <w:color w:val="0070C0"/>
-                <w:sz w:val="20"/>
-                <w:lang w:val="es-PA"/>
-              </w:rPr>
-              <w:t xml:space="preserve"> y pasarela de pago</w:t>
+              <w:t>embolso y pasarela de pago</w:t>
             </w:r>
           </w:p>
         </w:tc>
@@ -6832,27 +6771,7 @@
                 <w:sz w:val="20"/>
                 <w:lang w:val="es-PA"/>
               </w:rPr>
-              <w:t xml:space="preserve">Los pagos son </w:t>
-            </w:r>
-            <w:proofErr w:type="spellStart"/>
-            <w:r>
-              <w:rPr>
-                <w:bCs/>
-                <w:color w:val="0070C0"/>
-                <w:sz w:val="20"/>
-                <w:lang w:val="es-PA"/>
-              </w:rPr>
-              <w:t>contrareembolso</w:t>
-            </w:r>
-            <w:proofErr w:type="spellEnd"/>
-            <w:r>
-              <w:rPr>
-                <w:bCs/>
-                <w:color w:val="0070C0"/>
-                <w:sz w:val="20"/>
-                <w:lang w:val="es-PA"/>
-              </w:rPr>
-              <w:t xml:space="preserve"> y se hacen a través de una pasarela de pago.</w:t>
+              <w:t>Los pagos son contrareembolso y se hacen a través de una pasarela de pago.</w:t>
             </w:r>
           </w:p>
         </w:tc>
@@ -8349,7 +8268,7 @@
 </file>
 
 <file path=word/endnotes.xml><?xml version="1.0" encoding="utf-8"?>
-<w:endnotes xmlns:wpc="http://schemas.microsoft.com/office/word/2010/wordprocessingCanvas" xmlns:cx="http://schemas.microsoft.com/office/drawing/2014/chartex" xmlns:cx1="http://schemas.microsoft.com/office/drawing/2015/9/8/chartex" xmlns:cx2="http://schemas.microsoft.com/office/drawing/2015/10/21/chartex" xmlns:cx3="http://schemas.microsoft.com/office/drawing/2016/5/9/chartex" xmlns:cx4="http://schemas.microsoft.com/office/drawing/2016/5/10/chartex" xmlns:cx5="http://schemas.microsoft.com/office/drawing/2016/5/11/chartex" xmlns:cx6="http://schemas.microsoft.com/office/drawing/2016/5/12/chartex" xmlns:cx7="http://schemas.microsoft.com/office/drawing/2016/5/13/chartex" xmlns:cx8="http://schemas.microsoft.com/office/drawing/2016/5/14/chartex" xmlns:mc="http://schemas.openxmlformats.org/markup-compatibility/2006" xmlns:aink="http://schemas.microsoft.com/office/drawing/2016/ink" xmlns:am3d="http://schemas.microsoft.com/office/drawing/2017/model3d" xmlns:o="urn:schemas-microsoft-com:office:office" xmlns:oel="http://schemas.microsoft.com/office/2019/extlst" xmlns:r="http://schemas.openxmlformats.org/officeDocument/2006/relationships" xmlns:m="http://schemas.openxmlformats.org/officeDocument/2006/math" xmlns:v="urn:schemas-microsoft-com:vml" xmlns:wp14="http://schemas.microsoft.com/office/word/2010/wordprocessingDrawing" xmlns:wp="http://schemas.openxmlformats.org/drawingml/2006/wordprocessingDrawing" xmlns:w10="urn:schemas-microsoft-com:office:word" xmlns:w="http://schemas.openxmlformats.org/wordprocessingml/2006/main" xmlns:w14="http://schemas.microsoft.com/office/word/2010/wordml" xmlns:w15="http://schemas.microsoft.com/office/word/2012/wordml" xmlns:w16cex="http://schemas.microsoft.com/office/word/2018/wordml/cex" xmlns:w16cid="http://schemas.microsoft.com/office/word/2016/wordml/cid" xmlns:w16="http://schemas.microsoft.com/office/word/2018/wordml" xmlns:w16du="http://schemas.microsoft.com/office/word/2023/wordml/word16du" xmlns:w16sdtdh="http://schemas.microsoft.com/office/word/2020/wordml/sdtdatahash" xmlns:w16sdtfl="http://schemas.microsoft.com/office/word/2024/wordml/sdtformatlock" xmlns:w16se="http://schemas.microsoft.com/office/word/2015/wordml/symex" xmlns:wpg="http://schemas.microsoft.com/office/word/2010/wordprocessingGroup" xmlns:wpi="http://schemas.microsoft.com/office/word/2010/wordprocessingInk" xmlns:wne="http://schemas.microsoft.com/office/word/2006/wordml" xmlns:wps="http://schemas.microsoft.com/office/word/2010/wordprocessingShape" mc:Ignorable="w14 w15 w16se w16cid w16 w16cex w16sdtdh w16sdtfl w16du wp14">
+<w:endnotes xmlns:wpc="http://schemas.microsoft.com/office/word/2010/wordprocessingCanvas" xmlns:cx="http://schemas.microsoft.com/office/drawing/2014/chartex" xmlns:cx1="http://schemas.microsoft.com/office/drawing/2015/9/8/chartex" xmlns:cx2="http://schemas.microsoft.com/office/drawing/2015/10/21/chartex" xmlns:cx3="http://schemas.microsoft.com/office/drawing/2016/5/9/chartex" xmlns:cx4="http://schemas.microsoft.com/office/drawing/2016/5/10/chartex" xmlns:cx5="http://schemas.microsoft.com/office/drawing/2016/5/11/chartex" xmlns:cx6="http://schemas.microsoft.com/office/drawing/2016/5/12/chartex" xmlns:cx7="http://schemas.microsoft.com/office/drawing/2016/5/13/chartex" xmlns:cx8="http://schemas.microsoft.com/office/drawing/2016/5/14/chartex" xmlns:mc="http://schemas.openxmlformats.org/markup-compatibility/2006" xmlns:aink="http://schemas.microsoft.com/office/drawing/2016/ink" xmlns:am3d="http://schemas.microsoft.com/office/drawing/2017/model3d" xmlns:o="urn:schemas-microsoft-com:office:office" xmlns:r="http://schemas.openxmlformats.org/officeDocument/2006/relationships" xmlns:m="http://schemas.openxmlformats.org/officeDocument/2006/math" xmlns:v="urn:schemas-microsoft-com:vml" xmlns:wp14="http://schemas.microsoft.com/office/word/2010/wordprocessingDrawing" xmlns:wp="http://schemas.openxmlformats.org/drawingml/2006/wordprocessingDrawing" xmlns:w10="urn:schemas-microsoft-com:office:word" xmlns:w="http://schemas.openxmlformats.org/wordprocessingml/2006/main" xmlns:w14="http://schemas.microsoft.com/office/word/2010/wordml" xmlns:w15="http://schemas.microsoft.com/office/word/2012/wordml" xmlns:w16cex="http://schemas.microsoft.com/office/word/2018/wordml/cex" xmlns:w16cid="http://schemas.microsoft.com/office/word/2016/wordml/cid" xmlns:w16="http://schemas.microsoft.com/office/word/2018/wordml" xmlns:w16sdtdh="http://schemas.microsoft.com/office/word/2020/wordml/sdtdatahash" xmlns:w16se="http://schemas.microsoft.com/office/word/2015/wordml/symex" xmlns:wpg="http://schemas.microsoft.com/office/word/2010/wordprocessingGroup" xmlns:wpi="http://schemas.microsoft.com/office/word/2010/wordprocessingInk" xmlns:wne="http://schemas.microsoft.com/office/word/2006/wordml" xmlns:wps="http://schemas.microsoft.com/office/word/2010/wordprocessingShape" mc:Ignorable="w14 w15 w16se w16cid w16 w16cex w16sdtdh wp14">
   <w:endnote w:type="separator" w:id="-1">
     <w:p>
       <w:pPr>
@@ -8374,7 +8293,7 @@
 </file>
 
 <file path=word/footer1.xml><?xml version="1.0" encoding="utf-8"?>
-<w:ftr xmlns:wpc="http://schemas.microsoft.com/office/word/2010/wordprocessingCanvas" xmlns:cx="http://schemas.microsoft.com/office/drawing/2014/chartex" xmlns:cx1="http://schemas.microsoft.com/office/drawing/2015/9/8/chartex" xmlns:cx2="http://schemas.microsoft.com/office/drawing/2015/10/21/chartex" xmlns:cx3="http://schemas.microsoft.com/office/drawing/2016/5/9/chartex" xmlns:cx4="http://schemas.microsoft.com/office/drawing/2016/5/10/chartex" xmlns:cx5="http://schemas.microsoft.com/office/drawing/2016/5/11/chartex" xmlns:cx6="http://schemas.microsoft.com/office/drawing/2016/5/12/chartex" xmlns:cx7="http://schemas.microsoft.com/office/drawing/2016/5/13/chartex" xmlns:cx8="http://schemas.microsoft.com/office/drawing/2016/5/14/chartex" xmlns:mc="http://schemas.openxmlformats.org/markup-compatibility/2006" xmlns:aink="http://schemas.microsoft.com/office/drawing/2016/ink" xmlns:am3d="http://schemas.microsoft.com/office/drawing/2017/model3d" xmlns:o="urn:schemas-microsoft-com:office:office" xmlns:oel="http://schemas.microsoft.com/office/2019/extlst" xmlns:r="http://schemas.openxmlformats.org/officeDocument/2006/relationships" xmlns:m="http://schemas.openxmlformats.org/officeDocument/2006/math" xmlns:v="urn:schemas-microsoft-com:vml" xmlns:wp14="http://schemas.microsoft.com/office/word/2010/wordprocessingDrawing" xmlns:wp="http://schemas.openxmlformats.org/drawingml/2006/wordprocessingDrawing" xmlns:w10="urn:schemas-microsoft-com:office:word" xmlns:w="http://schemas.openxmlformats.org/wordprocessingml/2006/main" xmlns:w14="http://schemas.microsoft.com/office/word/2010/wordml" xmlns:w15="http://schemas.microsoft.com/office/word/2012/wordml" xmlns:w16cex="http://schemas.microsoft.com/office/word/2018/wordml/cex" xmlns:w16cid="http://schemas.microsoft.com/office/word/2016/wordml/cid" xmlns:w16="http://schemas.microsoft.com/office/word/2018/wordml" xmlns:w16du="http://schemas.microsoft.com/office/word/2023/wordml/word16du" xmlns:w16sdtdh="http://schemas.microsoft.com/office/word/2020/wordml/sdtdatahash" xmlns:w16sdtfl="http://schemas.microsoft.com/office/word/2024/wordml/sdtformatlock" xmlns:w16se="http://schemas.microsoft.com/office/word/2015/wordml/symex" xmlns:wpg="http://schemas.microsoft.com/office/word/2010/wordprocessingGroup" xmlns:wpi="http://schemas.microsoft.com/office/word/2010/wordprocessingInk" xmlns:wne="http://schemas.microsoft.com/office/word/2006/wordml" xmlns:wps="http://schemas.microsoft.com/office/word/2010/wordprocessingShape" mc:Ignorable="w14 w15 w16se w16cid w16 w16cex w16sdtdh w16sdtfl w16du wp14">
+<w:ftr xmlns:wpc="http://schemas.microsoft.com/office/word/2010/wordprocessingCanvas" xmlns:cx="http://schemas.microsoft.com/office/drawing/2014/chartex" xmlns:cx1="http://schemas.microsoft.com/office/drawing/2015/9/8/chartex" xmlns:cx2="http://schemas.microsoft.com/office/drawing/2015/10/21/chartex" xmlns:cx3="http://schemas.microsoft.com/office/drawing/2016/5/9/chartex" xmlns:cx4="http://schemas.microsoft.com/office/drawing/2016/5/10/chartex" xmlns:cx5="http://schemas.microsoft.com/office/drawing/2016/5/11/chartex" xmlns:cx6="http://schemas.microsoft.com/office/drawing/2016/5/12/chartex" xmlns:cx7="http://schemas.microsoft.com/office/drawing/2016/5/13/chartex" xmlns:cx8="http://schemas.microsoft.com/office/drawing/2016/5/14/chartex" xmlns:mc="http://schemas.openxmlformats.org/markup-compatibility/2006" xmlns:aink="http://schemas.microsoft.com/office/drawing/2016/ink" xmlns:am3d="http://schemas.microsoft.com/office/drawing/2017/model3d" xmlns:o="urn:schemas-microsoft-com:office:office" xmlns:r="http://schemas.openxmlformats.org/officeDocument/2006/relationships" xmlns:m="http://schemas.openxmlformats.org/officeDocument/2006/math" xmlns:v="urn:schemas-microsoft-com:vml" xmlns:wp14="http://schemas.microsoft.com/office/word/2010/wordprocessingDrawing" xmlns:wp="http://schemas.openxmlformats.org/drawingml/2006/wordprocessingDrawing" xmlns:w10="urn:schemas-microsoft-com:office:word" xmlns:w="http://schemas.openxmlformats.org/wordprocessingml/2006/main" xmlns:w14="http://schemas.microsoft.com/office/word/2010/wordml" xmlns:w15="http://schemas.microsoft.com/office/word/2012/wordml" xmlns:w16cex="http://schemas.microsoft.com/office/word/2018/wordml/cex" xmlns:w16cid="http://schemas.microsoft.com/office/word/2016/wordml/cid" xmlns:w16="http://schemas.microsoft.com/office/word/2018/wordml" xmlns:w16sdtdh="http://schemas.microsoft.com/office/word/2020/wordml/sdtdatahash" xmlns:w16se="http://schemas.microsoft.com/office/word/2015/wordml/symex" xmlns:wpg="http://schemas.microsoft.com/office/word/2010/wordprocessingGroup" xmlns:wpi="http://schemas.microsoft.com/office/word/2010/wordprocessingInk" xmlns:wne="http://schemas.microsoft.com/office/word/2006/wordml" xmlns:wps="http://schemas.microsoft.com/office/word/2010/wordprocessingShape" mc:Ignorable="w14 w15 w16se w16cid w16 w16cex w16sdtdh wp14">
   <w:p>
     <w:pPr>
       <w:pStyle w:val="Piedepgina"/>
@@ -8431,14 +8350,27 @@
     <w:r>
       <w:t xml:space="preserve"> de </w:t>
     </w:r>
-    <w:fldSimple w:instr=" NUMPAGES   \* MERGEFORMAT ">
-      <w:r>
-        <w:rPr>
-          <w:noProof/>
-        </w:rPr>
-        <w:t>1</w:t>
-      </w:r>
-    </w:fldSimple>
+    <w:r>
+      <w:fldChar w:fldCharType="begin"/>
+    </w:r>
+    <w:r>
+      <w:instrText xml:space="preserve"> NUMPAGES   \* MERGEFORMAT </w:instrText>
+    </w:r>
+    <w:r>
+      <w:fldChar w:fldCharType="separate"/>
+    </w:r>
+    <w:r>
+      <w:rPr>
+        <w:noProof/>
+      </w:rPr>
+      <w:t>1</w:t>
+    </w:r>
+    <w:r>
+      <w:rPr>
+        <w:noProof/>
+      </w:rPr>
+      <w:fldChar w:fldCharType="end"/>
+    </w:r>
   </w:p>
   <w:p>
     <w:pPr>
@@ -8467,7 +8399,7 @@
 </file>
 
 <file path=word/footnotes.xml><?xml version="1.0" encoding="utf-8"?>
-<w:footnotes xmlns:wpc="http://schemas.microsoft.com/office/word/2010/wordprocessingCanvas" xmlns:cx="http://schemas.microsoft.com/office/drawing/2014/chartex" xmlns:cx1="http://schemas.microsoft.com/office/drawing/2015/9/8/chartex" xmlns:cx2="http://schemas.microsoft.com/office/drawing/2015/10/21/chartex" xmlns:cx3="http://schemas.microsoft.com/office/drawing/2016/5/9/chartex" xmlns:cx4="http://schemas.microsoft.com/office/drawing/2016/5/10/chartex" xmlns:cx5="http://schemas.microsoft.com/office/drawing/2016/5/11/chartex" xmlns:cx6="http://schemas.microsoft.com/office/drawing/2016/5/12/chartex" xmlns:cx7="http://schemas.microsoft.com/office/drawing/2016/5/13/chartex" xmlns:cx8="http://schemas.microsoft.com/office/drawing/2016/5/14/chartex" xmlns:mc="http://schemas.openxmlformats.org/markup-compatibility/2006" xmlns:aink="http://schemas.microsoft.com/office/drawing/2016/ink" xmlns:am3d="http://schemas.microsoft.com/office/drawing/2017/model3d" xmlns:o="urn:schemas-microsoft-com:office:office" xmlns:oel="http://schemas.microsoft.com/office/2019/extlst" xmlns:r="http://schemas.openxmlformats.org/officeDocument/2006/relationships" xmlns:m="http://schemas.openxmlformats.org/officeDocument/2006/math" xmlns:v="urn:schemas-microsoft-com:vml" xmlns:wp14="http://schemas.microsoft.com/office/word/2010/wordprocessingDrawing" xmlns:wp="http://schemas.openxmlformats.org/drawingml/2006/wordprocessingDrawing" xmlns:w10="urn:schemas-microsoft-com:office:word" xmlns:w="http://schemas.openxmlformats.org/wordprocessingml/2006/main" xmlns:w14="http://schemas.microsoft.com/office/word/2010/wordml" xmlns:w15="http://schemas.microsoft.com/office/word/2012/wordml" xmlns:w16cex="http://schemas.microsoft.com/office/word/2018/wordml/cex" xmlns:w16cid="http://schemas.microsoft.com/office/word/2016/wordml/cid" xmlns:w16="http://schemas.microsoft.com/office/word/2018/wordml" xmlns:w16du="http://schemas.microsoft.com/office/word/2023/wordml/word16du" xmlns:w16sdtdh="http://schemas.microsoft.com/office/word/2020/wordml/sdtdatahash" xmlns:w16sdtfl="http://schemas.microsoft.com/office/word/2024/wordml/sdtformatlock" xmlns:w16se="http://schemas.microsoft.com/office/word/2015/wordml/symex" xmlns:wpg="http://schemas.microsoft.com/office/word/2010/wordprocessingGroup" xmlns:wpi="http://schemas.microsoft.com/office/word/2010/wordprocessingInk" xmlns:wne="http://schemas.microsoft.com/office/word/2006/wordml" xmlns:wps="http://schemas.microsoft.com/office/word/2010/wordprocessingShape" mc:Ignorable="w14 w15 w16se w16cid w16 w16cex w16sdtdh w16sdtfl w16du wp14">
+<w:footnotes xmlns:wpc="http://schemas.microsoft.com/office/word/2010/wordprocessingCanvas" xmlns:cx="http://schemas.microsoft.com/office/drawing/2014/chartex" xmlns:cx1="http://schemas.microsoft.com/office/drawing/2015/9/8/chartex" xmlns:cx2="http://schemas.microsoft.com/office/drawing/2015/10/21/chartex" xmlns:cx3="http://schemas.microsoft.com/office/drawing/2016/5/9/chartex" xmlns:cx4="http://schemas.microsoft.com/office/drawing/2016/5/10/chartex" xmlns:cx5="http://schemas.microsoft.com/office/drawing/2016/5/11/chartex" xmlns:cx6="http://schemas.microsoft.com/office/drawing/2016/5/12/chartex" xmlns:cx7="http://schemas.microsoft.com/office/drawing/2016/5/13/chartex" xmlns:cx8="http://schemas.microsoft.com/office/drawing/2016/5/14/chartex" xmlns:mc="http://schemas.openxmlformats.org/markup-compatibility/2006" xmlns:aink="http://schemas.microsoft.com/office/drawing/2016/ink" xmlns:am3d="http://schemas.microsoft.com/office/drawing/2017/model3d" xmlns:o="urn:schemas-microsoft-com:office:office" xmlns:r="http://schemas.openxmlformats.org/officeDocument/2006/relationships" xmlns:m="http://schemas.openxmlformats.org/officeDocument/2006/math" xmlns:v="urn:schemas-microsoft-com:vml" xmlns:wp14="http://schemas.microsoft.com/office/word/2010/wordprocessingDrawing" xmlns:wp="http://schemas.openxmlformats.org/drawingml/2006/wordprocessingDrawing" xmlns:w10="urn:schemas-microsoft-com:office:word" xmlns:w="http://schemas.openxmlformats.org/wordprocessingml/2006/main" xmlns:w14="http://schemas.microsoft.com/office/word/2010/wordml" xmlns:w15="http://schemas.microsoft.com/office/word/2012/wordml" xmlns:w16cex="http://schemas.microsoft.com/office/word/2018/wordml/cex" xmlns:w16cid="http://schemas.microsoft.com/office/word/2016/wordml/cid" xmlns:w16="http://schemas.microsoft.com/office/word/2018/wordml" xmlns:w16sdtdh="http://schemas.microsoft.com/office/word/2020/wordml/sdtdatahash" xmlns:w16se="http://schemas.microsoft.com/office/word/2015/wordml/symex" xmlns:wpg="http://schemas.microsoft.com/office/word/2010/wordprocessingGroup" xmlns:wpi="http://schemas.microsoft.com/office/word/2010/wordprocessingInk" xmlns:wne="http://schemas.microsoft.com/office/word/2006/wordml" xmlns:wps="http://schemas.microsoft.com/office/word/2010/wordprocessingShape" mc:Ignorable="w14 w15 w16se w16cid w16 w16cex w16sdtdh wp14">
   <w:footnote w:type="separator" w:id="-1">
     <w:p>
       <w:pPr>
@@ -8492,7 +8424,7 @@
 </file>
 
 <file path=word/header1.xml><?xml version="1.0" encoding="utf-8"?>
-<w:hdr xmlns:wpc="http://schemas.microsoft.com/office/word/2010/wordprocessingCanvas" xmlns:cx="http://schemas.microsoft.com/office/drawing/2014/chartex" xmlns:cx1="http://schemas.microsoft.com/office/drawing/2015/9/8/chartex" xmlns:cx2="http://schemas.microsoft.com/office/drawing/2015/10/21/chartex" xmlns:cx3="http://schemas.microsoft.com/office/drawing/2016/5/9/chartex" xmlns:cx4="http://schemas.microsoft.com/office/drawing/2016/5/10/chartex" xmlns:cx5="http://schemas.microsoft.com/office/drawing/2016/5/11/chartex" xmlns:cx6="http://schemas.microsoft.com/office/drawing/2016/5/12/chartex" xmlns:cx7="http://schemas.microsoft.com/office/drawing/2016/5/13/chartex" xmlns:cx8="http://schemas.microsoft.com/office/drawing/2016/5/14/chartex" xmlns:mc="http://schemas.openxmlformats.org/markup-compatibility/2006" xmlns:aink="http://schemas.microsoft.com/office/drawing/2016/ink" xmlns:am3d="http://schemas.microsoft.com/office/drawing/2017/model3d" xmlns:o="urn:schemas-microsoft-com:office:office" xmlns:oel="http://schemas.microsoft.com/office/2019/extlst" xmlns:r="http://schemas.openxmlformats.org/officeDocument/2006/relationships" xmlns:m="http://schemas.openxmlformats.org/officeDocument/2006/math" xmlns:v="urn:schemas-microsoft-com:vml" xmlns:wp14="http://schemas.microsoft.com/office/word/2010/wordprocessingDrawing" xmlns:wp="http://schemas.openxmlformats.org/drawingml/2006/wordprocessingDrawing" xmlns:w10="urn:schemas-microsoft-com:office:word" xmlns:w="http://schemas.openxmlformats.org/wordprocessingml/2006/main" xmlns:w14="http://schemas.microsoft.com/office/word/2010/wordml" xmlns:w15="http://schemas.microsoft.com/office/word/2012/wordml" xmlns:w16cex="http://schemas.microsoft.com/office/word/2018/wordml/cex" xmlns:w16cid="http://schemas.microsoft.com/office/word/2016/wordml/cid" xmlns:w16="http://schemas.microsoft.com/office/word/2018/wordml" xmlns:w16du="http://schemas.microsoft.com/office/word/2023/wordml/word16du" xmlns:w16sdtdh="http://schemas.microsoft.com/office/word/2020/wordml/sdtdatahash" xmlns:w16sdtfl="http://schemas.microsoft.com/office/word/2024/wordml/sdtformatlock" xmlns:w16se="http://schemas.microsoft.com/office/word/2015/wordml/symex" xmlns:wpg="http://schemas.microsoft.com/office/word/2010/wordprocessingGroup" xmlns:wpi="http://schemas.microsoft.com/office/word/2010/wordprocessingInk" xmlns:wne="http://schemas.microsoft.com/office/word/2006/wordml" xmlns:wps="http://schemas.microsoft.com/office/word/2010/wordprocessingShape" mc:Ignorable="w14 w15 w16se w16cid w16 w16cex w16sdtdh w16sdtfl w16du wp14">
+<w:hdr xmlns:wpc="http://schemas.microsoft.com/office/word/2010/wordprocessingCanvas" xmlns:cx="http://schemas.microsoft.com/office/drawing/2014/chartex" xmlns:cx1="http://schemas.microsoft.com/office/drawing/2015/9/8/chartex" xmlns:cx2="http://schemas.microsoft.com/office/drawing/2015/10/21/chartex" xmlns:cx3="http://schemas.microsoft.com/office/drawing/2016/5/9/chartex" xmlns:cx4="http://schemas.microsoft.com/office/drawing/2016/5/10/chartex" xmlns:cx5="http://schemas.microsoft.com/office/drawing/2016/5/11/chartex" xmlns:cx6="http://schemas.microsoft.com/office/drawing/2016/5/12/chartex" xmlns:cx7="http://schemas.microsoft.com/office/drawing/2016/5/13/chartex" xmlns:cx8="http://schemas.microsoft.com/office/drawing/2016/5/14/chartex" xmlns:mc="http://schemas.openxmlformats.org/markup-compatibility/2006" xmlns:aink="http://schemas.microsoft.com/office/drawing/2016/ink" xmlns:am3d="http://schemas.microsoft.com/office/drawing/2017/model3d" xmlns:o="urn:schemas-microsoft-com:office:office" xmlns:r="http://schemas.openxmlformats.org/officeDocument/2006/relationships" xmlns:m="http://schemas.openxmlformats.org/officeDocument/2006/math" xmlns:v="urn:schemas-microsoft-com:vml" xmlns:wp14="http://schemas.microsoft.com/office/word/2010/wordprocessingDrawing" xmlns:wp="http://schemas.openxmlformats.org/drawingml/2006/wordprocessingDrawing" xmlns:w10="urn:schemas-microsoft-com:office:word" xmlns:w="http://schemas.openxmlformats.org/wordprocessingml/2006/main" xmlns:w14="http://schemas.microsoft.com/office/word/2010/wordml" xmlns:w15="http://schemas.microsoft.com/office/word/2012/wordml" xmlns:w16cex="http://schemas.microsoft.com/office/word/2018/wordml/cex" xmlns:w16cid="http://schemas.microsoft.com/office/word/2016/wordml/cid" xmlns:w16="http://schemas.microsoft.com/office/word/2018/wordml" xmlns:w16sdtdh="http://schemas.microsoft.com/office/word/2020/wordml/sdtdatahash" xmlns:w16se="http://schemas.microsoft.com/office/word/2015/wordml/symex" xmlns:wpg="http://schemas.microsoft.com/office/word/2010/wordprocessingGroup" xmlns:wpi="http://schemas.microsoft.com/office/word/2010/wordprocessingInk" xmlns:wne="http://schemas.microsoft.com/office/word/2006/wordml" xmlns:wps="http://schemas.microsoft.com/office/word/2010/wordprocessingShape" mc:Ignorable="w14 w15 w16se w16cid w16 w16cex w16sdtdh wp14">
   <w:p>
     <w:pPr>
       <w:pStyle w:val="Encabezado"/>
@@ -8525,7 +8457,7 @@
 </file>
 
 <file path=word/numbering.xml><?xml version="1.0" encoding="utf-8"?>
-<w:numbering xmlns:wpc="http://schemas.microsoft.com/office/word/2010/wordprocessingCanvas" xmlns:cx="http://schemas.microsoft.com/office/drawing/2014/chartex" xmlns:cx1="http://schemas.microsoft.com/office/drawing/2015/9/8/chartex" xmlns:cx2="http://schemas.microsoft.com/office/drawing/2015/10/21/chartex" xmlns:cx3="http://schemas.microsoft.com/office/drawing/2016/5/9/chartex" xmlns:cx4="http://schemas.microsoft.com/office/drawing/2016/5/10/chartex" xmlns:cx5="http://schemas.microsoft.com/office/drawing/2016/5/11/chartex" xmlns:cx6="http://schemas.microsoft.com/office/drawing/2016/5/12/chartex" xmlns:cx7="http://schemas.microsoft.com/office/drawing/2016/5/13/chartex" xmlns:cx8="http://schemas.microsoft.com/office/drawing/2016/5/14/chartex" xmlns:mc="http://schemas.openxmlformats.org/markup-compatibility/2006" xmlns:aink="http://schemas.microsoft.com/office/drawing/2016/ink" xmlns:am3d="http://schemas.microsoft.com/office/drawing/2017/model3d" xmlns:o="urn:schemas-microsoft-com:office:office" xmlns:oel="http://schemas.microsoft.com/office/2019/extlst" xmlns:r="http://schemas.openxmlformats.org/officeDocument/2006/relationships" xmlns:m="http://schemas.openxmlformats.org/officeDocument/2006/math" xmlns:v="urn:schemas-microsoft-com:vml" xmlns:wp14="http://schemas.microsoft.com/office/word/2010/wordprocessingDrawing" xmlns:wp="http://schemas.openxmlformats.org/drawingml/2006/wordprocessingDrawing" xmlns:w10="urn:schemas-microsoft-com:office:word" xmlns:w="http://schemas.openxmlformats.org/wordprocessingml/2006/main" xmlns:w14="http://schemas.microsoft.com/office/word/2010/wordml" xmlns:w15="http://schemas.microsoft.com/office/word/2012/wordml" xmlns:w16cex="http://schemas.microsoft.com/office/word/2018/wordml/cex" xmlns:w16cid="http://schemas.microsoft.com/office/word/2016/wordml/cid" xmlns:w16="http://schemas.microsoft.com/office/word/2018/wordml" xmlns:w16du="http://schemas.microsoft.com/office/word/2023/wordml/word16du" xmlns:w16sdtdh="http://schemas.microsoft.com/office/word/2020/wordml/sdtdatahash" xmlns:w16sdtfl="http://schemas.microsoft.com/office/word/2024/wordml/sdtformatlock" xmlns:w16se="http://schemas.microsoft.com/office/word/2015/wordml/symex" xmlns:wpg="http://schemas.microsoft.com/office/word/2010/wordprocessingGroup" xmlns:wpi="http://schemas.microsoft.com/office/word/2010/wordprocessingInk" xmlns:wne="http://schemas.microsoft.com/office/word/2006/wordml" xmlns:wps="http://schemas.microsoft.com/office/word/2010/wordprocessingShape" mc:Ignorable="w14 w15 w16se w16cid w16 w16cex w16sdtdh w16sdtfl w16du wp14">
+<w:numbering xmlns:wpc="http://schemas.microsoft.com/office/word/2010/wordprocessingCanvas" xmlns:cx="http://schemas.microsoft.com/office/drawing/2014/chartex" xmlns:cx1="http://schemas.microsoft.com/office/drawing/2015/9/8/chartex" xmlns:cx2="http://schemas.microsoft.com/office/drawing/2015/10/21/chartex" xmlns:cx3="http://schemas.microsoft.com/office/drawing/2016/5/9/chartex" xmlns:cx4="http://schemas.microsoft.com/office/drawing/2016/5/10/chartex" xmlns:cx5="http://schemas.microsoft.com/office/drawing/2016/5/11/chartex" xmlns:cx6="http://schemas.microsoft.com/office/drawing/2016/5/12/chartex" xmlns:cx7="http://schemas.microsoft.com/office/drawing/2016/5/13/chartex" xmlns:cx8="http://schemas.microsoft.com/office/drawing/2016/5/14/chartex" xmlns:mc="http://schemas.openxmlformats.org/markup-compatibility/2006" xmlns:aink="http://schemas.microsoft.com/office/drawing/2016/ink" xmlns:am3d="http://schemas.microsoft.com/office/drawing/2017/model3d" xmlns:o="urn:schemas-microsoft-com:office:office" xmlns:r="http://schemas.openxmlformats.org/officeDocument/2006/relationships" xmlns:m="http://schemas.openxmlformats.org/officeDocument/2006/math" xmlns:v="urn:schemas-microsoft-com:vml" xmlns:wp14="http://schemas.microsoft.com/office/word/2010/wordprocessingDrawing" xmlns:wp="http://schemas.openxmlformats.org/drawingml/2006/wordprocessingDrawing" xmlns:w10="urn:schemas-microsoft-com:office:word" xmlns:w="http://schemas.openxmlformats.org/wordprocessingml/2006/main" xmlns:w14="http://schemas.microsoft.com/office/word/2010/wordml" xmlns:w15="http://schemas.microsoft.com/office/word/2012/wordml" xmlns:w16cex="http://schemas.microsoft.com/office/word/2018/wordml/cex" xmlns:w16cid="http://schemas.microsoft.com/office/word/2016/wordml/cid" xmlns:w16="http://schemas.microsoft.com/office/word/2018/wordml" xmlns:w16sdtdh="http://schemas.microsoft.com/office/word/2020/wordml/sdtdatahash" xmlns:w16se="http://schemas.microsoft.com/office/word/2015/wordml/symex" xmlns:wpg="http://schemas.microsoft.com/office/word/2010/wordprocessingGroup" xmlns:wpi="http://schemas.microsoft.com/office/word/2010/wordprocessingInk" xmlns:wne="http://schemas.microsoft.com/office/word/2006/wordml" xmlns:wps="http://schemas.microsoft.com/office/word/2010/wordprocessingShape" mc:Ignorable="w14 w15 w16se w16cid w16 w16cex w16sdtdh wp14">
   <w:abstractNum w:abstractNumId="0" w15:restartNumberingAfterBreak="0">
     <w:nsid w:val="03993DD6"/>
     <w:multiLevelType w:val="multilevel"/>
@@ -11576,92 +11508,92 @@
       </w:pPr>
     </w:lvl>
   </w:abstractNum>
-  <w:num w:numId="1" w16cid:durableId="1230191562">
+  <w:num w:numId="1">
     <w:abstractNumId w:val="5"/>
   </w:num>
-  <w:num w:numId="2" w16cid:durableId="1563564466">
+  <w:num w:numId="2">
     <w:abstractNumId w:val="3"/>
   </w:num>
-  <w:num w:numId="3" w16cid:durableId="211042771">
+  <w:num w:numId="3">
     <w:abstractNumId w:val="14"/>
   </w:num>
-  <w:num w:numId="4" w16cid:durableId="2143189362">
+  <w:num w:numId="4">
     <w:abstractNumId w:val="4"/>
   </w:num>
-  <w:num w:numId="5" w16cid:durableId="771709133">
+  <w:num w:numId="5">
     <w:abstractNumId w:val="12"/>
   </w:num>
-  <w:num w:numId="6" w16cid:durableId="2120179986">
+  <w:num w:numId="6">
     <w:abstractNumId w:val="11"/>
   </w:num>
-  <w:num w:numId="7" w16cid:durableId="514151104">
+  <w:num w:numId="7">
     <w:abstractNumId w:val="15"/>
   </w:num>
-  <w:num w:numId="8" w16cid:durableId="978461528">
+  <w:num w:numId="8">
     <w:abstractNumId w:val="9"/>
   </w:num>
-  <w:num w:numId="9" w16cid:durableId="786509634">
+  <w:num w:numId="9">
     <w:abstractNumId w:val="8"/>
   </w:num>
-  <w:num w:numId="10" w16cid:durableId="1791783684">
+  <w:num w:numId="10">
     <w:abstractNumId w:val="16"/>
   </w:num>
-  <w:num w:numId="11" w16cid:durableId="1044982748">
+  <w:num w:numId="11">
     <w:abstractNumId w:val="1"/>
   </w:num>
-  <w:num w:numId="12" w16cid:durableId="834229883">
+  <w:num w:numId="12">
     <w:abstractNumId w:val="23"/>
   </w:num>
-  <w:num w:numId="13" w16cid:durableId="780420823">
+  <w:num w:numId="13">
     <w:abstractNumId w:val="24"/>
   </w:num>
-  <w:num w:numId="14" w16cid:durableId="2052924522">
+  <w:num w:numId="14">
     <w:abstractNumId w:val="21"/>
   </w:num>
-  <w:num w:numId="15" w16cid:durableId="559638443">
+  <w:num w:numId="15">
     <w:abstractNumId w:val="10"/>
   </w:num>
-  <w:num w:numId="16" w16cid:durableId="611665660">
+  <w:num w:numId="16">
     <w:abstractNumId w:val="18"/>
   </w:num>
-  <w:num w:numId="17" w16cid:durableId="1454667844">
+  <w:num w:numId="17">
     <w:abstractNumId w:val="2"/>
   </w:num>
-  <w:num w:numId="18" w16cid:durableId="585263438">
+  <w:num w:numId="18">
     <w:abstractNumId w:val="25"/>
   </w:num>
-  <w:num w:numId="19" w16cid:durableId="1591425176">
+  <w:num w:numId="19">
     <w:abstractNumId w:val="17"/>
   </w:num>
-  <w:num w:numId="20" w16cid:durableId="436411624">
+  <w:num w:numId="20">
     <w:abstractNumId w:val="19"/>
   </w:num>
-  <w:num w:numId="21" w16cid:durableId="397640">
+  <w:num w:numId="21">
     <w:abstractNumId w:val="22"/>
   </w:num>
-  <w:num w:numId="22" w16cid:durableId="1005474420">
+  <w:num w:numId="22">
     <w:abstractNumId w:val="20"/>
   </w:num>
-  <w:num w:numId="23" w16cid:durableId="1335836458">
+  <w:num w:numId="23">
     <w:abstractNumId w:val="7"/>
   </w:num>
-  <w:num w:numId="24" w16cid:durableId="1313101562">
+  <w:num w:numId="24">
     <w:abstractNumId w:val="13"/>
   </w:num>
-  <w:num w:numId="25" w16cid:durableId="1925844868">
+  <w:num w:numId="25">
     <w:abstractNumId w:val="0"/>
   </w:num>
-  <w:num w:numId="26" w16cid:durableId="1737587466">
+  <w:num w:numId="26">
     <w:abstractNumId w:val="26"/>
   </w:num>
-  <w:num w:numId="27" w16cid:durableId="415441212">
+  <w:num w:numId="27">
     <w:abstractNumId w:val="6"/>
   </w:num>
 </w:numbering>
 </file>
 
 <file path=word/styles.xml><?xml version="1.0" encoding="utf-8"?>
-<w:styles xmlns:mc="http://schemas.openxmlformats.org/markup-compatibility/2006" xmlns:r="http://schemas.openxmlformats.org/officeDocument/2006/relationships" xmlns:w="http://schemas.openxmlformats.org/wordprocessingml/2006/main" xmlns:w14="http://schemas.microsoft.com/office/word/2010/wordml" xmlns:w15="http://schemas.microsoft.com/office/word/2012/wordml" xmlns:w16cex="http://schemas.microsoft.com/office/word/2018/wordml/cex" xmlns:w16cid="http://schemas.microsoft.com/office/word/2016/wordml/cid" xmlns:w16="http://schemas.microsoft.com/office/word/2018/wordml" xmlns:w16du="http://schemas.microsoft.com/office/word/2023/wordml/word16du" xmlns:w16sdtdh="http://schemas.microsoft.com/office/word/2020/wordml/sdtdatahash" xmlns:w16sdtfl="http://schemas.microsoft.com/office/word/2024/wordml/sdtformatlock" xmlns:w16se="http://schemas.microsoft.com/office/word/2015/wordml/symex" mc:Ignorable="w14 w15 w16se w16cid w16 w16cex w16sdtdh w16sdtfl w16du">
+<w:styles xmlns:mc="http://schemas.openxmlformats.org/markup-compatibility/2006" xmlns:r="http://schemas.openxmlformats.org/officeDocument/2006/relationships" xmlns:w="http://schemas.openxmlformats.org/wordprocessingml/2006/main" xmlns:w14="http://schemas.microsoft.com/office/word/2010/wordml" xmlns:w15="http://schemas.microsoft.com/office/word/2012/wordml" xmlns:w16cex="http://schemas.microsoft.com/office/word/2018/wordml/cex" xmlns:w16cid="http://schemas.microsoft.com/office/word/2016/wordml/cid" xmlns:w16="http://schemas.microsoft.com/office/word/2018/wordml" xmlns:w16sdtdh="http://schemas.microsoft.com/office/word/2020/wordml/sdtdatahash" xmlns:w16se="http://schemas.microsoft.com/office/word/2015/wordml/symex" mc:Ignorable="w14 w15 w16se w16cid w16 w16cex w16sdtdh">
   <w:docDefaults>
     <w:rPrDefault>
       <w:rPr>

</xml_diff>